<commit_message>
Update overall diagrams for Reservation Communication and Administration Sequence
</commit_message>
<xml_diff>
--- a/Documentation/Artifact Analysis/Analysis_Artifact_Team3.docx
+++ b/Documentation/Artifact Analysis/Analysis_Artifact_Team3.docx
@@ -2229,7 +2229,7 @@
           <w:szCs w:val="16"/>
           <w:rtl w:val="0"/>
         </w:rPr>
-        <w:t xml:space="preserve">view and book upgrades using rewards obtained based on type of room and length of stay</w:t>
+        <w:t xml:space="preserve">View and book upgrades using rewards obtained based on type of room and length of stay</w:t>
       </w:r>
     </w:p>
     <w:p>
@@ -2757,43 +2757,20 @@
         <w:jc w:val="left"/>
         <w:rPr>
           <w:rFonts w:ascii="Verdana" w:cs="Verdana" w:eastAsia="Verdana" w:hAnsi="Verdana"/>
-          <w:sz w:val="16"/>
-          <w:szCs w:val="16"/>
-        </w:rPr>
-      </w:pPr>
-      <w:r>
-        <w:rPr>
-          <w:rFonts w:ascii="Verdana" w:cs="Verdana" w:eastAsia="Verdana" w:hAnsi="Verdana"/>
-          <w:sz w:val="16"/>
-          <w:szCs w:val="16"/>
-          <w:rtl w:val="0"/>
-        </w:rPr>
-        <w:t xml:space="preserve">Access Hotel System:</w:t>
-      </w:r>
-    </w:p>
-    <w:p>
-      <w:pPr>
-        <w:keepNext w:val="0"/>
-        <w:keepLines w:val="0"/>
-        <w:widowControl w:val="1"/>
-        <w:pBdr>
-          <w:top w:space="0" w:sz="0" w:val="nil"/>
-          <w:left w:space="0" w:sz="0" w:val="nil"/>
-          <w:bottom w:space="0" w:sz="0" w:val="nil"/>
-          <w:right w:space="0" w:sz="0" w:val="nil"/>
-          <w:between w:space="0" w:sz="0" w:val="nil"/>
-        </w:pBdr>
-        <w:shd w:fill="auto" w:val="clear"/>
-        <w:spacing w:after="280" w:before="280" w:line="240" w:lineRule="auto"/>
-        <w:ind w:left="600" w:right="0" w:firstLine="0"/>
-        <w:jc w:val="left"/>
-        <w:rPr>
-          <w:rFonts w:ascii="Verdana" w:cs="Verdana" w:eastAsia="Verdana" w:hAnsi="Verdana"/>
-          <w:b w:val="1"/>
-          <w:sz w:val="16"/>
-          <w:szCs w:val="16"/>
-        </w:rPr>
-      </w:pPr>
+          <w:b w:val="1"/>
+          <w:sz w:val="16"/>
+          <w:szCs w:val="16"/>
+        </w:rPr>
+      </w:pPr>
+      <w:r>
+        <w:rPr>
+          <w:rFonts w:ascii="Verdana" w:cs="Verdana" w:eastAsia="Verdana" w:hAnsi="Verdana"/>
+          <w:sz w:val="16"/>
+          <w:szCs w:val="16"/>
+          <w:rtl w:val="0"/>
+        </w:rPr>
+        <w:t xml:space="preserve">Access Hotel System</w:t>
+      </w:r>
       <w:r>
         <w:rPr>
           <w:rFonts w:ascii="Verdana" w:cs="Verdana" w:eastAsia="Verdana" w:hAnsi="Verdana"/>
@@ -2803,14 +2780,14 @@
         </w:rPr>
         <w:drawing>
           <wp:inline distB="114300" distT="114300" distL="114300" distR="114300">
-            <wp:extent cx="4367213" cy="2848486"/>
+            <wp:extent cx="5943600" cy="3708400"/>
             <wp:effectExtent b="0" l="0" r="0" t="0"/>
-            <wp:docPr id="1" name="image1.png"/>
+            <wp:docPr id="19" name="image3.png"/>
             <a:graphic>
               <a:graphicData uri="http://schemas.openxmlformats.org/drawingml/2006/picture">
                 <pic:pic>
                   <pic:nvPicPr>
-                    <pic:cNvPr id="0" name="image1.png"/>
+                    <pic:cNvPr id="0" name="image3.png"/>
                     <pic:cNvPicPr preferRelativeResize="0"/>
                   </pic:nvPicPr>
                   <pic:blipFill>
@@ -2823,7 +2800,7 @@
                   <pic:spPr>
                     <a:xfrm>
                       <a:off x="0" y="0"/>
-                      <a:ext cx="4367213" cy="2848486"/>
+                      <a:ext cx="5943600" cy="3708400"/>
                     </a:xfrm>
                     <a:prstGeom prst="rect"/>
                     <a:ln/>
@@ -2858,8 +2835,16 @@
         <w:jc w:val="left"/>
         <w:rPr>
           <w:rFonts w:ascii="Verdana" w:cs="Verdana" w:eastAsia="Verdana" w:hAnsi="Verdana"/>
-          <w:sz w:val="16"/>
-          <w:szCs w:val="16"/>
+          <w:b w:val="1"/>
+          <w:i w:val="0"/>
+          <w:smallCaps w:val="0"/>
+          <w:strike w:val="0"/>
+          <w:color w:val="000000"/>
+          <w:sz w:val="16"/>
+          <w:szCs w:val="16"/>
+          <w:u w:val="none"/>
+          <w:shd w:fill="auto" w:val="clear"/>
+          <w:vertAlign w:val="baseline"/>
         </w:rPr>
       </w:pPr>
       <w:r>
@@ -2871,37 +2856,6 @@
         </w:rPr>
         <w:t xml:space="preserve">Reservations:</w:t>
       </w:r>
-    </w:p>
-    <w:p>
-      <w:pPr>
-        <w:keepNext w:val="0"/>
-        <w:keepLines w:val="0"/>
-        <w:widowControl w:val="1"/>
-        <w:pBdr>
-          <w:top w:space="0" w:sz="0" w:val="nil"/>
-          <w:left w:space="0" w:sz="0" w:val="nil"/>
-          <w:bottom w:space="0" w:sz="0" w:val="nil"/>
-          <w:right w:space="0" w:sz="0" w:val="nil"/>
-          <w:between w:space="0" w:sz="0" w:val="nil"/>
-        </w:pBdr>
-        <w:shd w:fill="auto" w:val="clear"/>
-        <w:spacing w:after="280" w:before="280" w:line="240" w:lineRule="auto"/>
-        <w:ind w:left="600" w:right="0" w:firstLine="0"/>
-        <w:jc w:val="left"/>
-        <w:rPr>
-          <w:rFonts w:ascii="Verdana" w:cs="Verdana" w:eastAsia="Verdana" w:hAnsi="Verdana"/>
-          <w:b w:val="1"/>
-          <w:i w:val="0"/>
-          <w:smallCaps w:val="0"/>
-          <w:strike w:val="0"/>
-          <w:color w:val="000000"/>
-          <w:sz w:val="16"/>
-          <w:szCs w:val="16"/>
-          <w:u w:val="none"/>
-          <w:shd w:fill="auto" w:val="clear"/>
-          <w:vertAlign w:val="baseline"/>
-        </w:rPr>
-      </w:pPr>
       <w:r>
         <w:rPr>
           <w:rFonts w:ascii="Verdana" w:cs="Verdana" w:eastAsia="Verdana" w:hAnsi="Verdana"/>
@@ -2911,14 +2865,14 @@
         </w:rPr>
         <w:drawing>
           <wp:inline distB="114300" distT="114300" distL="114300" distR="114300">
-            <wp:extent cx="5943600" cy="4229100"/>
+            <wp:extent cx="5943600" cy="3708400"/>
             <wp:effectExtent b="0" l="0" r="0" t="0"/>
-            <wp:docPr id="3" name="image2.png"/>
+            <wp:docPr id="10" name="image5.png"/>
             <a:graphic>
               <a:graphicData uri="http://schemas.openxmlformats.org/drawingml/2006/picture">
                 <pic:pic>
                   <pic:nvPicPr>
-                    <pic:cNvPr id="0" name="image2.png"/>
+                    <pic:cNvPr id="0" name="image5.png"/>
                     <pic:cNvPicPr preferRelativeResize="0"/>
                   </pic:nvPicPr>
                   <pic:blipFill>
@@ -2931,7 +2885,7 @@
                   <pic:spPr>
                     <a:xfrm>
                       <a:off x="0" y="0"/>
-                      <a:ext cx="5943600" cy="4229100"/>
+                      <a:ext cx="5943600" cy="3708400"/>
                     </a:xfrm>
                     <a:prstGeom prst="rect"/>
                     <a:ln/>
@@ -2974,102 +2928,62 @@
         </w:pBdr>
         <w:shd w:fill="auto" w:val="clear"/>
         <w:spacing w:after="280" w:before="280" w:line="240" w:lineRule="auto"/>
-        <w:ind w:left="600" w:right="0" w:firstLine="0"/>
-        <w:jc w:val="left"/>
-        <w:rPr>
-          <w:rFonts w:ascii="Times New Roman" w:cs="Times New Roman" w:eastAsia="Times New Roman" w:hAnsi="Times New Roman"/>
-          <w:b w:val="0"/>
-          <w:i w:val="0"/>
-          <w:smallCaps w:val="0"/>
-          <w:strike w:val="0"/>
-          <w:color w:val="000000"/>
-          <w:sz w:val="16"/>
-          <w:szCs w:val="16"/>
-          <w:u w:val="none"/>
-          <w:shd w:fill="auto" w:val="clear"/>
-          <w:vertAlign w:val="baseline"/>
-        </w:rPr>
-      </w:pPr>
-      <w:r>
-        <w:rPr>
-          <w:rFonts w:ascii="Verdana" w:cs="Verdana" w:eastAsia="Verdana" w:hAnsi="Verdana"/>
-          <w:b w:val="1"/>
-          <w:i w:val="0"/>
-          <w:smallCaps w:val="0"/>
-          <w:strike w:val="0"/>
-          <w:color w:val="000000"/>
-          <w:sz w:val="16"/>
-          <w:szCs w:val="16"/>
-          <w:u w:val="none"/>
-          <w:shd w:fill="auto" w:val="clear"/>
-          <w:vertAlign w:val="baseline"/>
-          <w:rtl w:val="0"/>
-        </w:rPr>
-        <w:t xml:space="preserve">3.1.1 Entity-Relationship Diagram</w:t>
-      </w:r>
-      <w:r>
-        <w:rPr>
-          <w:rtl w:val="0"/>
-        </w:rPr>
-      </w:r>
-    </w:p>
-    <w:p>
-      <w:pPr>
-        <w:keepNext w:val="0"/>
-        <w:keepLines w:val="0"/>
-        <w:widowControl w:val="1"/>
-        <w:pBdr>
-          <w:top w:space="0" w:sz="0" w:val="nil"/>
-          <w:left w:space="0" w:sz="0" w:val="nil"/>
-          <w:bottom w:space="0" w:sz="0" w:val="nil"/>
-          <w:right w:space="0" w:sz="0" w:val="nil"/>
-          <w:between w:space="0" w:sz="0" w:val="nil"/>
-        </w:pBdr>
-        <w:shd w:fill="auto" w:val="clear"/>
-        <w:spacing w:after="280" w:before="280" w:line="240" w:lineRule="auto"/>
-        <w:ind w:left="600" w:right="0" w:firstLine="0"/>
-        <w:jc w:val="center"/>
-        <w:rPr>
-          <w:rFonts w:ascii="Verdana" w:cs="Verdana" w:eastAsia="Verdana" w:hAnsi="Verdana"/>
-          <w:b w:val="1"/>
-          <w:sz w:val="16"/>
-          <w:szCs w:val="16"/>
-        </w:rPr>
-      </w:pPr>
-      <w:r>
-        <w:rPr>
-          <w:rFonts w:ascii="Verdana" w:cs="Verdana" w:eastAsia="Verdana" w:hAnsi="Verdana"/>
-          <w:b w:val="1"/>
-          <w:i w:val="0"/>
-          <w:smallCaps w:val="0"/>
-          <w:strike w:val="0"/>
-          <w:color w:val="000000"/>
-          <w:sz w:val="16"/>
-          <w:szCs w:val="16"/>
-          <w:u w:val="none"/>
-          <w:shd w:fill="auto" w:val="clear"/>
-          <w:vertAlign w:val="baseline"/>
-          <w:rtl w:val="0"/>
-        </w:rPr>
-        <w:t xml:space="preserve">Each data object in 3.1 must appear as part of the BUILD ERD.</w:t>
-      </w:r>
-      <w:r>
-        <w:rPr>
-          <w:rFonts w:ascii="Verdana" w:cs="Verdana" w:eastAsia="Verdana" w:hAnsi="Verdana"/>
-          <w:b w:val="1"/>
+        <w:ind w:left="0" w:right="0" w:firstLine="0"/>
+        <w:jc w:val="left"/>
+        <w:rPr>
+          <w:rFonts w:ascii="Verdana" w:cs="Verdana" w:eastAsia="Verdana" w:hAnsi="Verdana"/>
+          <w:sz w:val="16"/>
+          <w:szCs w:val="16"/>
+        </w:rPr>
+      </w:pPr>
+      <w:r>
+        <w:rPr>
+          <w:rFonts w:ascii="Verdana" w:cs="Verdana" w:eastAsia="Verdana" w:hAnsi="Verdana"/>
+          <w:sz w:val="16"/>
+          <w:szCs w:val="16"/>
+          <w:rtl w:val="0"/>
+        </w:rPr>
+        <w:t xml:space="preserve">Check In/Check Out:</w:t>
+      </w:r>
+    </w:p>
+    <w:p>
+      <w:pPr>
+        <w:keepNext w:val="0"/>
+        <w:keepLines w:val="0"/>
+        <w:widowControl w:val="1"/>
+        <w:pBdr>
+          <w:top w:space="0" w:sz="0" w:val="nil"/>
+          <w:left w:space="0" w:sz="0" w:val="nil"/>
+          <w:bottom w:space="0" w:sz="0" w:val="nil"/>
+          <w:right w:space="0" w:sz="0" w:val="nil"/>
+          <w:between w:space="0" w:sz="0" w:val="nil"/>
+        </w:pBdr>
+        <w:shd w:fill="auto" w:val="clear"/>
+        <w:spacing w:after="280" w:before="280" w:line="240" w:lineRule="auto"/>
+        <w:ind w:left="0" w:right="0" w:firstLine="0"/>
+        <w:jc w:val="left"/>
+        <w:rPr>
+          <w:rFonts w:ascii="Verdana" w:cs="Verdana" w:eastAsia="Verdana" w:hAnsi="Verdana"/>
+          <w:sz w:val="16"/>
+          <w:szCs w:val="16"/>
+        </w:rPr>
+      </w:pPr>
+      <w:r>
+        <w:rPr>
+          <w:rFonts w:ascii="Verdana" w:cs="Verdana" w:eastAsia="Verdana" w:hAnsi="Verdana"/>
           <w:sz w:val="16"/>
           <w:szCs w:val="16"/>
         </w:rPr>
         <w:drawing>
           <wp:inline distB="114300" distT="114300" distL="114300" distR="114300">
-            <wp:extent cx="4186238" cy="2973486"/>
+            <wp:extent cx="5943600" cy="2413000"/>
             <wp:effectExtent b="0" l="0" r="0" t="0"/>
-            <wp:docPr id="2" name="image3.png"/>
+            <wp:docPr id="8" name="image21.png"/>
             <a:graphic>
               <a:graphicData uri="http://schemas.openxmlformats.org/drawingml/2006/picture">
                 <pic:pic>
                   <pic:nvPicPr>
-                    <pic:cNvPr id="0" name="image3.png"/>
+                    <pic:cNvPr id="0" name="image21.png"/>
                     <pic:cNvPicPr preferRelativeResize="0"/>
                   </pic:nvPicPr>
                   <pic:blipFill>
@@ -3082,7 +2996,7 @@
                   <pic:spPr>
                     <a:xfrm>
                       <a:off x="0" y="0"/>
-                      <a:ext cx="4186238" cy="2973486"/>
+                      <a:ext cx="5943600" cy="2413000"/>
                     </a:xfrm>
                     <a:prstGeom prst="rect"/>
                     <a:ln/>
@@ -3113,91 +3027,116 @@
         </w:pBdr>
         <w:shd w:fill="auto" w:val="clear"/>
         <w:spacing w:after="280" w:before="280" w:line="240" w:lineRule="auto"/>
-        <w:ind w:left="600" w:right="0" w:firstLine="0"/>
-        <w:jc w:val="left"/>
-        <w:rPr>
-          <w:rFonts w:ascii="Verdana" w:cs="Verdana" w:eastAsia="Verdana" w:hAnsi="Verdana"/>
-          <w:b w:val="0"/>
-          <w:i w:val="0"/>
-          <w:smallCaps w:val="0"/>
-          <w:strike w:val="0"/>
-          <w:color w:val="000000"/>
-          <w:sz w:val="16"/>
-          <w:szCs w:val="16"/>
-          <w:u w:val="none"/>
-          <w:shd w:fill="auto" w:val="clear"/>
-          <w:vertAlign w:val="baseline"/>
-        </w:rPr>
-      </w:pPr>
-      <w:r>
-        <w:rPr>
-          <w:rFonts w:ascii="Verdana" w:cs="Verdana" w:eastAsia="Verdana" w:hAnsi="Verdana"/>
-          <w:b w:val="1"/>
-          <w:i w:val="0"/>
-          <w:smallCaps w:val="0"/>
-          <w:strike w:val="0"/>
-          <w:color w:val="000000"/>
-          <w:sz w:val="16"/>
-          <w:szCs w:val="16"/>
-          <w:u w:val="none"/>
-          <w:shd w:fill="auto" w:val="clear"/>
-          <w:vertAlign w:val="baseline"/>
-          <w:rtl w:val="0"/>
-        </w:rPr>
-        <w:t xml:space="preserve"> 3.1.2 Data Flow Diagram</w:t>
-      </w:r>
-      <w:r>
-        <w:rPr>
-          <w:rtl w:val="0"/>
-        </w:rPr>
-      </w:r>
-    </w:p>
-    <w:p>
-      <w:pPr>
-        <w:keepNext w:val="0"/>
-        <w:keepLines w:val="0"/>
-        <w:widowControl w:val="1"/>
-        <w:pBdr>
-          <w:top w:space="0" w:sz="0" w:val="nil"/>
-          <w:left w:space="0" w:sz="0" w:val="nil"/>
-          <w:bottom w:space="0" w:sz="0" w:val="nil"/>
-          <w:right w:space="0" w:sz="0" w:val="nil"/>
-          <w:between w:space="0" w:sz="0" w:val="nil"/>
-        </w:pBdr>
-        <w:shd w:fill="auto" w:val="clear"/>
-        <w:spacing w:after="280" w:before="280" w:line="240" w:lineRule="auto"/>
-        <w:ind w:left="600" w:right="0" w:firstLine="0"/>
-        <w:jc w:val="left"/>
-        <w:rPr>
-          <w:rFonts w:ascii="Verdana" w:cs="Verdana" w:eastAsia="Verdana" w:hAnsi="Verdana"/>
-          <w:b w:val="0"/>
-          <w:i w:val="0"/>
-          <w:smallCaps w:val="0"/>
-          <w:strike w:val="0"/>
-          <w:color w:val="000000"/>
-          <w:sz w:val="16"/>
-          <w:szCs w:val="16"/>
-          <w:u w:val="none"/>
-          <w:shd w:fill="auto" w:val="clear"/>
-          <w:vertAlign w:val="baseline"/>
-        </w:rPr>
-      </w:pPr>
-      <w:r>
-        <w:rPr>
-          <w:rFonts w:ascii="Verdana" w:cs="Verdana" w:eastAsia="Verdana" w:hAnsi="Verdana"/>
-          <w:b w:val="1"/>
-          <w:i w:val="0"/>
-          <w:smallCaps w:val="0"/>
-          <w:strike w:val="0"/>
-          <w:color w:val="000000"/>
-          <w:sz w:val="16"/>
-          <w:szCs w:val="16"/>
-          <w:u w:val="none"/>
-          <w:shd w:fill="auto" w:val="clear"/>
-          <w:vertAlign w:val="baseline"/>
-          <w:rtl w:val="0"/>
-        </w:rPr>
-        <w:t xml:space="preserve">Describe flow of data into/out of application – processes match to use-cases </w:t>
+        <w:ind w:left="0" w:right="0" w:firstLine="0"/>
+        <w:jc w:val="left"/>
+        <w:rPr>
+          <w:rFonts w:ascii="Verdana" w:cs="Verdana" w:eastAsia="Verdana" w:hAnsi="Verdana"/>
+          <w:sz w:val="16"/>
+          <w:szCs w:val="16"/>
+        </w:rPr>
+      </w:pPr>
+      <w:r>
+        <w:rPr>
+          <w:rFonts w:ascii="Verdana" w:cs="Verdana" w:eastAsia="Verdana" w:hAnsi="Verdana"/>
+          <w:sz w:val="16"/>
+          <w:szCs w:val="16"/>
+          <w:rtl w:val="0"/>
+        </w:rPr>
+        <w:tab/>
+      </w:r>
+    </w:p>
+    <w:p>
+      <w:pPr>
+        <w:keepNext w:val="0"/>
+        <w:keepLines w:val="0"/>
+        <w:widowControl w:val="1"/>
+        <w:pBdr>
+          <w:top w:space="0" w:sz="0" w:val="nil"/>
+          <w:left w:space="0" w:sz="0" w:val="nil"/>
+          <w:bottom w:space="0" w:sz="0" w:val="nil"/>
+          <w:right w:space="0" w:sz="0" w:val="nil"/>
+          <w:between w:space="0" w:sz="0" w:val="nil"/>
+        </w:pBdr>
+        <w:shd w:fill="auto" w:val="clear"/>
+        <w:spacing w:after="280" w:before="280" w:line="240" w:lineRule="auto"/>
+        <w:ind w:left="0" w:right="0" w:firstLine="0"/>
+        <w:jc w:val="left"/>
+        <w:rPr>
+          <w:rFonts w:ascii="Verdana" w:cs="Verdana" w:eastAsia="Verdana" w:hAnsi="Verdana"/>
+          <w:sz w:val="16"/>
+          <w:szCs w:val="16"/>
+        </w:rPr>
+      </w:pPr>
+      <w:r>
+        <w:rPr>
+          <w:rFonts w:ascii="Verdana" w:cs="Verdana" w:eastAsia="Verdana" w:hAnsi="Verdana"/>
+          <w:sz w:val="16"/>
+          <w:szCs w:val="16"/>
+          <w:rtl w:val="0"/>
+        </w:rPr>
+        <w:t xml:space="preserve">Rewards:</w:t>
+      </w:r>
+    </w:p>
+    <w:p>
+      <w:pPr>
+        <w:keepNext w:val="0"/>
+        <w:keepLines w:val="0"/>
+        <w:widowControl w:val="1"/>
+        <w:pBdr>
+          <w:top w:space="0" w:sz="0" w:val="nil"/>
+          <w:left w:space="0" w:sz="0" w:val="nil"/>
+          <w:bottom w:space="0" w:sz="0" w:val="nil"/>
+          <w:right w:space="0" w:sz="0" w:val="nil"/>
+          <w:between w:space="0" w:sz="0" w:val="nil"/>
+        </w:pBdr>
+        <w:shd w:fill="auto" w:val="clear"/>
+        <w:spacing w:after="280" w:before="280" w:line="240" w:lineRule="auto"/>
+        <w:ind w:left="0" w:right="0" w:firstLine="0"/>
+        <w:jc w:val="left"/>
+        <w:rPr>
+          <w:rFonts w:ascii="Verdana" w:cs="Verdana" w:eastAsia="Verdana" w:hAnsi="Verdana"/>
+          <w:sz w:val="16"/>
+          <w:szCs w:val="16"/>
+        </w:rPr>
+      </w:pPr>
+      <w:r>
+        <w:rPr>
+          <w:rFonts w:ascii="Verdana" w:cs="Verdana" w:eastAsia="Verdana" w:hAnsi="Verdana"/>
+          <w:sz w:val="16"/>
+          <w:szCs w:val="16"/>
+        </w:rPr>
+        <w:drawing>
+          <wp:inline distB="114300" distT="114300" distL="114300" distR="114300">
+            <wp:extent cx="5519738" cy="3055727"/>
+            <wp:effectExtent b="0" l="0" r="0" t="0"/>
+            <wp:docPr id="21" name="image22.png"/>
+            <a:graphic>
+              <a:graphicData uri="http://schemas.openxmlformats.org/drawingml/2006/picture">
+                <pic:pic>
+                  <pic:nvPicPr>
+                    <pic:cNvPr id="0" name="image22.png"/>
+                    <pic:cNvPicPr preferRelativeResize="0"/>
+                  </pic:nvPicPr>
+                  <pic:blipFill>
+                    <a:blip r:embed="rId10"/>
+                    <a:srcRect b="0" l="0" r="0" t="0"/>
+                    <a:stretch>
+                      <a:fillRect/>
+                    </a:stretch>
+                  </pic:blipFill>
+                  <pic:spPr>
+                    <a:xfrm>
+                      <a:off x="0" y="0"/>
+                      <a:ext cx="5519738" cy="3055727"/>
+                    </a:xfrm>
+                    <a:prstGeom prst="rect"/>
+                    <a:ln/>
+                  </pic:spPr>
+                </pic:pic>
+              </a:graphicData>
+            </a:graphic>
+          </wp:inline>
+        </w:drawing>
       </w:r>
       <w:r>
         <w:rPr>
@@ -3250,7 +3189,7 @@
           <w:vertAlign w:val="baseline"/>
           <w:rtl w:val="0"/>
         </w:rPr>
-        <w:t xml:space="preserve">3.1.3 Object Relationships</w:t>
+        <w:t xml:space="preserve">3.1.1 Entity-Relationship Diagram</w:t>
       </w:r>
       <w:r>
         <w:rPr>
@@ -3273,21 +3212,75 @@
         <w:shd w:fill="auto" w:val="clear"/>
         <w:spacing w:after="280" w:before="280" w:line="240" w:lineRule="auto"/>
         <w:ind w:left="600" w:right="0" w:firstLine="0"/>
-        <w:jc w:val="left"/>
-        <w:rPr>
-          <w:rFonts w:ascii="Verdana" w:cs="Verdana" w:eastAsia="Verdana" w:hAnsi="Verdana"/>
-          <w:sz w:val="16"/>
-          <w:szCs w:val="16"/>
-        </w:rPr>
-      </w:pPr>
-      <w:r>
-        <w:rPr>
-          <w:rFonts w:ascii="Verdana" w:cs="Verdana" w:eastAsia="Verdana" w:hAnsi="Verdana"/>
-          <w:sz w:val="16"/>
-          <w:szCs w:val="16"/>
-          <w:rtl w:val="0"/>
-        </w:rPr>
-        <w:t xml:space="preserve">Not applicable</w:t>
+        <w:jc w:val="center"/>
+        <w:rPr>
+          <w:rFonts w:ascii="Verdana" w:cs="Verdana" w:eastAsia="Verdana" w:hAnsi="Verdana"/>
+          <w:b w:val="1"/>
+          <w:sz w:val="16"/>
+          <w:szCs w:val="16"/>
+        </w:rPr>
+      </w:pPr>
+      <w:r>
+        <w:rPr>
+          <w:rFonts w:ascii="Verdana" w:cs="Verdana" w:eastAsia="Verdana" w:hAnsi="Verdana"/>
+          <w:b w:val="1"/>
+          <w:i w:val="0"/>
+          <w:smallCaps w:val="0"/>
+          <w:strike w:val="0"/>
+          <w:color w:val="000000"/>
+          <w:sz w:val="16"/>
+          <w:szCs w:val="16"/>
+          <w:u w:val="none"/>
+          <w:shd w:fill="auto" w:val="clear"/>
+          <w:vertAlign w:val="baseline"/>
+          <w:rtl w:val="0"/>
+        </w:rPr>
+        <w:t xml:space="preserve">Each data object in 3.1 must appear as part of the BUILD ERD.</w:t>
+      </w:r>
+      <w:r>
+        <w:rPr>
+          <w:rFonts w:ascii="Verdana" w:cs="Verdana" w:eastAsia="Verdana" w:hAnsi="Verdana"/>
+          <w:b w:val="1"/>
+          <w:sz w:val="16"/>
+          <w:szCs w:val="16"/>
+        </w:rPr>
+        <w:drawing>
+          <wp:inline distB="114300" distT="114300" distL="114300" distR="114300">
+            <wp:extent cx="5713578" cy="6005513"/>
+            <wp:effectExtent b="0" l="0" r="0" t="0"/>
+            <wp:docPr id="9" name="image7.png"/>
+            <a:graphic>
+              <a:graphicData uri="http://schemas.openxmlformats.org/drawingml/2006/picture">
+                <pic:pic>
+                  <pic:nvPicPr>
+                    <pic:cNvPr id="0" name="image7.png"/>
+                    <pic:cNvPicPr preferRelativeResize="0"/>
+                  </pic:nvPicPr>
+                  <pic:blipFill>
+                    <a:blip r:embed="rId11"/>
+                    <a:srcRect b="0" l="0" r="0" t="0"/>
+                    <a:stretch>
+                      <a:fillRect/>
+                    </a:stretch>
+                  </pic:blipFill>
+                  <pic:spPr>
+                    <a:xfrm>
+                      <a:off x="0" y="0"/>
+                      <a:ext cx="5713578" cy="6005513"/>
+                    </a:xfrm>
+                    <a:prstGeom prst="rect"/>
+                    <a:ln/>
+                  </pic:spPr>
+                </pic:pic>
+              </a:graphicData>
+            </a:graphic>
+          </wp:inline>
+        </w:drawing>
+      </w:r>
+      <w:r>
+        <w:rPr>
+          <w:rtl w:val="0"/>
+        </w:rPr>
       </w:r>
     </w:p>
     <w:p>
@@ -3308,10 +3301,289 @@
         <w:jc w:val="left"/>
         <w:rPr>
           <w:rFonts w:ascii="Verdana" w:cs="Verdana" w:eastAsia="Verdana" w:hAnsi="Verdana"/>
-          <w:sz w:val="16"/>
-          <w:szCs w:val="16"/>
-        </w:rPr>
-      </w:pPr>
+          <w:b w:val="0"/>
+          <w:i w:val="0"/>
+          <w:smallCaps w:val="0"/>
+          <w:strike w:val="0"/>
+          <w:color w:val="000000"/>
+          <w:sz w:val="16"/>
+          <w:szCs w:val="16"/>
+          <w:u w:val="none"/>
+          <w:shd w:fill="auto" w:val="clear"/>
+          <w:vertAlign w:val="baseline"/>
+        </w:rPr>
+      </w:pPr>
+      <w:r>
+        <w:rPr>
+          <w:rFonts w:ascii="Verdana" w:cs="Verdana" w:eastAsia="Verdana" w:hAnsi="Verdana"/>
+          <w:b w:val="1"/>
+          <w:i w:val="0"/>
+          <w:smallCaps w:val="0"/>
+          <w:strike w:val="0"/>
+          <w:color w:val="000000"/>
+          <w:sz w:val="16"/>
+          <w:szCs w:val="16"/>
+          <w:u w:val="none"/>
+          <w:shd w:fill="auto" w:val="clear"/>
+          <w:vertAlign w:val="baseline"/>
+          <w:rtl w:val="0"/>
+        </w:rPr>
+        <w:t xml:space="preserve"> 3.1.2 Data Flow Diagram</w:t>
+      </w:r>
+      <w:r>
+        <w:rPr>
+          <w:rtl w:val="0"/>
+        </w:rPr>
+      </w:r>
+    </w:p>
+    <w:p>
+      <w:pPr>
+        <w:keepNext w:val="0"/>
+        <w:keepLines w:val="0"/>
+        <w:widowControl w:val="1"/>
+        <w:pBdr>
+          <w:top w:space="0" w:sz="0" w:val="nil"/>
+          <w:left w:space="0" w:sz="0" w:val="nil"/>
+          <w:bottom w:space="0" w:sz="0" w:val="nil"/>
+          <w:right w:space="0" w:sz="0" w:val="nil"/>
+          <w:between w:space="0" w:sz="0" w:val="nil"/>
+        </w:pBdr>
+        <w:shd w:fill="auto" w:val="clear"/>
+        <w:spacing w:after="280" w:before="280" w:line="240" w:lineRule="auto"/>
+        <w:ind w:left="600" w:right="0" w:firstLine="0"/>
+        <w:jc w:val="left"/>
+        <w:rPr>
+          <w:rFonts w:ascii="Verdana" w:cs="Verdana" w:eastAsia="Verdana" w:hAnsi="Verdana"/>
+          <w:b w:val="1"/>
+          <w:i w:val="0"/>
+          <w:smallCaps w:val="0"/>
+          <w:strike w:val="0"/>
+          <w:color w:val="000000"/>
+          <w:sz w:val="16"/>
+          <w:szCs w:val="16"/>
+          <w:u w:val="none"/>
+          <w:shd w:fill="auto" w:val="clear"/>
+          <w:vertAlign w:val="baseline"/>
+        </w:rPr>
+      </w:pPr>
+      <w:r>
+        <w:rPr>
+          <w:rFonts w:ascii="Verdana" w:cs="Verdana" w:eastAsia="Verdana" w:hAnsi="Verdana"/>
+          <w:b w:val="1"/>
+          <w:i w:val="0"/>
+          <w:smallCaps w:val="0"/>
+          <w:strike w:val="0"/>
+          <w:color w:val="000000"/>
+          <w:sz w:val="16"/>
+          <w:szCs w:val="16"/>
+          <w:u w:val="none"/>
+          <w:shd w:fill="auto" w:val="clear"/>
+          <w:vertAlign w:val="baseline"/>
+          <w:rtl w:val="0"/>
+        </w:rPr>
+        <w:t xml:space="preserve">Describe flow of data into/out of application – processes match to use-cases </w:t>
+      </w:r>
+    </w:p>
+    <w:p>
+      <w:pPr>
+        <w:keepNext w:val="0"/>
+        <w:keepLines w:val="0"/>
+        <w:widowControl w:val="1"/>
+        <w:pBdr>
+          <w:top w:space="0" w:sz="0" w:val="nil"/>
+          <w:left w:space="0" w:sz="0" w:val="nil"/>
+          <w:bottom w:space="0" w:sz="0" w:val="nil"/>
+          <w:right w:space="0" w:sz="0" w:val="nil"/>
+          <w:between w:space="0" w:sz="0" w:val="nil"/>
+        </w:pBdr>
+        <w:shd w:fill="auto" w:val="clear"/>
+        <w:spacing w:after="280" w:before="280" w:line="240" w:lineRule="auto"/>
+        <w:ind w:left="600" w:right="0" w:firstLine="0"/>
+        <w:jc w:val="left"/>
+        <w:rPr>
+          <w:rFonts w:ascii="Verdana" w:cs="Verdana" w:eastAsia="Verdana" w:hAnsi="Verdana"/>
+          <w:b w:val="1"/>
+          <w:sz w:val="16"/>
+          <w:szCs w:val="16"/>
+        </w:rPr>
+      </w:pPr>
+      <w:r>
+        <w:rPr>
+          <w:rFonts w:ascii="Verdana" w:cs="Verdana" w:eastAsia="Verdana" w:hAnsi="Verdana"/>
+          <w:b w:val="1"/>
+          <w:sz w:val="16"/>
+          <w:szCs w:val="16"/>
+          <w:rtl w:val="0"/>
+        </w:rPr>
+        <w:t xml:space="preserve">Context:</w:t>
+      </w:r>
+    </w:p>
+    <w:p>
+      <w:pPr>
+        <w:keepNext w:val="0"/>
+        <w:keepLines w:val="0"/>
+        <w:widowControl w:val="1"/>
+        <w:pBdr>
+          <w:top w:space="0" w:sz="0" w:val="nil"/>
+          <w:left w:space="0" w:sz="0" w:val="nil"/>
+          <w:bottom w:space="0" w:sz="0" w:val="nil"/>
+          <w:right w:space="0" w:sz="0" w:val="nil"/>
+          <w:between w:space="0" w:sz="0" w:val="nil"/>
+        </w:pBdr>
+        <w:shd w:fill="auto" w:val="clear"/>
+        <w:spacing w:after="280" w:before="280" w:line="240" w:lineRule="auto"/>
+        <w:ind w:left="600" w:right="0" w:firstLine="0"/>
+        <w:jc w:val="left"/>
+        <w:rPr>
+          <w:rFonts w:ascii="Verdana" w:cs="Verdana" w:eastAsia="Verdana" w:hAnsi="Verdana"/>
+          <w:b w:val="1"/>
+          <w:sz w:val="16"/>
+          <w:szCs w:val="16"/>
+        </w:rPr>
+      </w:pPr>
+      <w:r>
+        <w:rPr>
+          <w:rFonts w:ascii="Verdana" w:cs="Verdana" w:eastAsia="Verdana" w:hAnsi="Verdana"/>
+          <w:b w:val="1"/>
+          <w:sz w:val="16"/>
+          <w:szCs w:val="16"/>
+        </w:rPr>
+        <w:drawing>
+          <wp:inline distB="114300" distT="114300" distL="114300" distR="114300">
+            <wp:extent cx="5943600" cy="4546600"/>
+            <wp:effectExtent b="0" l="0" r="0" t="0"/>
+            <wp:docPr id="22" name="image16.jpg"/>
+            <a:graphic>
+              <a:graphicData uri="http://schemas.openxmlformats.org/drawingml/2006/picture">
+                <pic:pic>
+                  <pic:nvPicPr>
+                    <pic:cNvPr id="0" name="image16.jpg"/>
+                    <pic:cNvPicPr preferRelativeResize="0"/>
+                  </pic:nvPicPr>
+                  <pic:blipFill>
+                    <a:blip r:embed="rId12"/>
+                    <a:srcRect b="0" l="0" r="0" t="0"/>
+                    <a:stretch>
+                      <a:fillRect/>
+                    </a:stretch>
+                  </pic:blipFill>
+                  <pic:spPr>
+                    <a:xfrm>
+                      <a:off x="0" y="0"/>
+                      <a:ext cx="5943600" cy="4546600"/>
+                    </a:xfrm>
+                    <a:prstGeom prst="rect"/>
+                    <a:ln/>
+                  </pic:spPr>
+                </pic:pic>
+              </a:graphicData>
+            </a:graphic>
+          </wp:inline>
+        </w:drawing>
+      </w:r>
+      <w:r>
+        <w:rPr>
+          <w:rtl w:val="0"/>
+        </w:rPr>
+      </w:r>
+    </w:p>
+    <w:p>
+      <w:pPr>
+        <w:keepNext w:val="0"/>
+        <w:keepLines w:val="0"/>
+        <w:widowControl w:val="1"/>
+        <w:pBdr>
+          <w:top w:space="0" w:sz="0" w:val="nil"/>
+          <w:left w:space="0" w:sz="0" w:val="nil"/>
+          <w:bottom w:space="0" w:sz="0" w:val="nil"/>
+          <w:right w:space="0" w:sz="0" w:val="nil"/>
+          <w:between w:space="0" w:sz="0" w:val="nil"/>
+        </w:pBdr>
+        <w:shd w:fill="auto" w:val="clear"/>
+        <w:spacing w:after="280" w:before="280" w:line="240" w:lineRule="auto"/>
+        <w:ind w:left="600" w:right="0" w:firstLine="0"/>
+        <w:jc w:val="left"/>
+        <w:rPr>
+          <w:rFonts w:ascii="Verdana" w:cs="Verdana" w:eastAsia="Verdana" w:hAnsi="Verdana"/>
+          <w:b w:val="1"/>
+          <w:sz w:val="16"/>
+          <w:szCs w:val="16"/>
+        </w:rPr>
+      </w:pPr>
+      <w:r>
+        <w:rPr>
+          <w:rFonts w:ascii="Verdana" w:cs="Verdana" w:eastAsia="Verdana" w:hAnsi="Verdana"/>
+          <w:b w:val="1"/>
+          <w:sz w:val="16"/>
+          <w:szCs w:val="16"/>
+          <w:rtl w:val="0"/>
+        </w:rPr>
+        <w:t xml:space="preserve">0 DFD:</w:t>
+      </w:r>
+    </w:p>
+    <w:p>
+      <w:pPr>
+        <w:keepNext w:val="0"/>
+        <w:keepLines w:val="0"/>
+        <w:widowControl w:val="1"/>
+        <w:pBdr>
+          <w:top w:space="0" w:sz="0" w:val="nil"/>
+          <w:left w:space="0" w:sz="0" w:val="nil"/>
+          <w:bottom w:space="0" w:sz="0" w:val="nil"/>
+          <w:right w:space="0" w:sz="0" w:val="nil"/>
+          <w:between w:space="0" w:sz="0" w:val="nil"/>
+        </w:pBdr>
+        <w:shd w:fill="auto" w:val="clear"/>
+        <w:spacing w:after="280" w:before="280" w:line="240" w:lineRule="auto"/>
+        <w:ind w:left="600" w:right="0" w:firstLine="0"/>
+        <w:jc w:val="left"/>
+        <w:rPr>
+          <w:rFonts w:ascii="Verdana" w:cs="Verdana" w:eastAsia="Verdana" w:hAnsi="Verdana"/>
+          <w:b w:val="1"/>
+          <w:sz w:val="16"/>
+          <w:szCs w:val="16"/>
+        </w:rPr>
+      </w:pPr>
+      <w:r>
+        <w:rPr>
+          <w:rFonts w:ascii="Verdana" w:cs="Verdana" w:eastAsia="Verdana" w:hAnsi="Verdana"/>
+          <w:b w:val="1"/>
+          <w:sz w:val="16"/>
+          <w:szCs w:val="16"/>
+        </w:rPr>
+        <w:drawing>
+          <wp:inline distB="114300" distT="114300" distL="114300" distR="114300">
+            <wp:extent cx="5943600" cy="6908800"/>
+            <wp:effectExtent b="0" l="0" r="0" t="0"/>
+            <wp:docPr id="23" name="image18.jpg"/>
+            <a:graphic>
+              <a:graphicData uri="http://schemas.openxmlformats.org/drawingml/2006/picture">
+                <pic:pic>
+                  <pic:nvPicPr>
+                    <pic:cNvPr id="0" name="image18.jpg"/>
+                    <pic:cNvPicPr preferRelativeResize="0"/>
+                  </pic:nvPicPr>
+                  <pic:blipFill>
+                    <a:blip r:embed="rId13"/>
+                    <a:srcRect b="0" l="0" r="0" t="0"/>
+                    <a:stretch>
+                      <a:fillRect/>
+                    </a:stretch>
+                  </pic:blipFill>
+                  <pic:spPr>
+                    <a:xfrm>
+                      <a:off x="0" y="0"/>
+                      <a:ext cx="5943600" cy="6908800"/>
+                    </a:xfrm>
+                    <a:prstGeom prst="rect"/>
+                    <a:ln/>
+                  </pic:spPr>
+                </pic:pic>
+              </a:graphicData>
+            </a:graphic>
+          </wp:inline>
+        </w:drawing>
+      </w:r>
       <w:r>
         <w:rPr>
           <w:rtl w:val="0"/>
@@ -3363,7 +3635,7 @@
           <w:vertAlign w:val="baseline"/>
           <w:rtl w:val="0"/>
         </w:rPr>
-        <w:t xml:space="preserve"> 3.1.4 Complete data model</w:t>
+        <w:t xml:space="preserve">3.1.3 Object Relationships</w:t>
       </w:r>
       <w:r>
         <w:rPr>
@@ -3389,34 +3661,18 @@
         <w:jc w:val="left"/>
         <w:rPr>
           <w:rFonts w:ascii="Verdana" w:cs="Verdana" w:eastAsia="Verdana" w:hAnsi="Verdana"/>
-          <w:b w:val="1"/>
-          <w:i w:val="0"/>
-          <w:smallCaps w:val="0"/>
-          <w:strike w:val="0"/>
-          <w:color w:val="000000"/>
-          <w:sz w:val="16"/>
-          <w:szCs w:val="16"/>
-          <w:u w:val="none"/>
-          <w:shd w:fill="auto" w:val="clear"/>
-          <w:vertAlign w:val="baseline"/>
-        </w:rPr>
-      </w:pPr>
-      <w:r>
-        <w:rPr>
-          <w:rFonts w:ascii="Verdana" w:cs="Verdana" w:eastAsia="Verdana" w:hAnsi="Verdana"/>
-          <w:b w:val="1"/>
-          <w:i w:val="0"/>
-          <w:smallCaps w:val="0"/>
-          <w:strike w:val="0"/>
-          <w:color w:val="000000"/>
-          <w:sz w:val="16"/>
-          <w:szCs w:val="16"/>
-          <w:u w:val="none"/>
-          <w:shd w:fill="auto" w:val="clear"/>
-          <w:vertAlign w:val="baseline"/>
-          <w:rtl w:val="0"/>
-        </w:rPr>
-        <w:t xml:space="preserve">An UML Class model (class diagram) for the software is developed – through attributes and actions (not data typing, method signatures, access)</w:t>
+          <w:sz w:val="16"/>
+          <w:szCs w:val="16"/>
+        </w:rPr>
+      </w:pPr>
+      <w:r>
+        <w:rPr>
+          <w:rFonts w:ascii="Verdana" w:cs="Verdana" w:eastAsia="Verdana" w:hAnsi="Verdana"/>
+          <w:sz w:val="16"/>
+          <w:szCs w:val="16"/>
+          <w:rtl w:val="0"/>
+        </w:rPr>
+        <w:t xml:space="preserve">Not applicable</w:t>
       </w:r>
     </w:p>
     <w:p>
@@ -3443,12 +3699,8 @@
       </w:pPr>
       <w:r>
         <w:rPr>
-          <w:rFonts w:ascii="Verdana" w:cs="Verdana" w:eastAsia="Verdana" w:hAnsi="Verdana"/>
-          <w:sz w:val="16"/>
-          <w:szCs w:val="16"/>
-          <w:rtl w:val="0"/>
-        </w:rPr>
-        <w:t xml:space="preserve">N/A</w:t>
+          <w:rtl w:val="0"/>
+        </w:rPr>
       </w:r>
     </w:p>
     <w:p>
@@ -3496,8 +3748,84 @@
           <w:vertAlign w:val="baseline"/>
           <w:rtl w:val="0"/>
         </w:rPr>
-        <w:t xml:space="preserve"> 3.1.5 Data dictionary</w:t>
-      </w:r>
+        <w:t xml:space="preserve"> 3.1.4 Complete data model</w:t>
+      </w:r>
+      <w:r>
+        <w:rPr>
+          <w:rtl w:val="0"/>
+        </w:rPr>
+      </w:r>
+    </w:p>
+    <w:p>
+      <w:pPr>
+        <w:keepNext w:val="0"/>
+        <w:keepLines w:val="0"/>
+        <w:widowControl w:val="1"/>
+        <w:pBdr>
+          <w:top w:space="0" w:sz="0" w:val="nil"/>
+          <w:left w:space="0" w:sz="0" w:val="nil"/>
+          <w:bottom w:space="0" w:sz="0" w:val="nil"/>
+          <w:right w:space="0" w:sz="0" w:val="nil"/>
+          <w:between w:space="0" w:sz="0" w:val="nil"/>
+        </w:pBdr>
+        <w:shd w:fill="auto" w:val="clear"/>
+        <w:spacing w:after="280" w:before="280" w:line="240" w:lineRule="auto"/>
+        <w:ind w:left="600" w:right="0" w:firstLine="0"/>
+        <w:jc w:val="left"/>
+        <w:rPr>
+          <w:rFonts w:ascii="Verdana" w:cs="Verdana" w:eastAsia="Verdana" w:hAnsi="Verdana"/>
+          <w:b w:val="1"/>
+          <w:i w:val="0"/>
+          <w:smallCaps w:val="0"/>
+          <w:strike w:val="0"/>
+          <w:color w:val="000000"/>
+          <w:sz w:val="16"/>
+          <w:szCs w:val="16"/>
+          <w:u w:val="none"/>
+          <w:shd w:fill="auto" w:val="clear"/>
+          <w:vertAlign w:val="baseline"/>
+        </w:rPr>
+      </w:pPr>
+      <w:r>
+        <w:rPr>
+          <w:rFonts w:ascii="Verdana" w:cs="Verdana" w:eastAsia="Verdana" w:hAnsi="Verdana"/>
+          <w:b w:val="1"/>
+          <w:i w:val="0"/>
+          <w:smallCaps w:val="0"/>
+          <w:strike w:val="0"/>
+          <w:color w:val="000000"/>
+          <w:sz w:val="16"/>
+          <w:szCs w:val="16"/>
+          <w:u w:val="none"/>
+          <w:shd w:fill="auto" w:val="clear"/>
+          <w:vertAlign w:val="baseline"/>
+          <w:rtl w:val="0"/>
+        </w:rPr>
+        <w:t xml:space="preserve">An UML Class model (class diagram) for the software is developed – through attributes and actions (not data typing, method signatures, access)</w:t>
+      </w:r>
+    </w:p>
+    <w:p>
+      <w:pPr>
+        <w:keepNext w:val="0"/>
+        <w:keepLines w:val="0"/>
+        <w:widowControl w:val="1"/>
+        <w:pBdr>
+          <w:top w:space="0" w:sz="0" w:val="nil"/>
+          <w:left w:space="0" w:sz="0" w:val="nil"/>
+          <w:bottom w:space="0" w:sz="0" w:val="nil"/>
+          <w:right w:space="0" w:sz="0" w:val="nil"/>
+          <w:between w:space="0" w:sz="0" w:val="nil"/>
+        </w:pBdr>
+        <w:shd w:fill="auto" w:val="clear"/>
+        <w:spacing w:after="280" w:before="280" w:line="240" w:lineRule="auto"/>
+        <w:ind w:left="600" w:right="0" w:firstLine="0"/>
+        <w:jc w:val="left"/>
+        <w:rPr>
+          <w:rFonts w:ascii="Verdana" w:cs="Verdana" w:eastAsia="Verdana" w:hAnsi="Verdana"/>
+          <w:sz w:val="16"/>
+          <w:szCs w:val="16"/>
+        </w:rPr>
+      </w:pPr>
       <w:r>
         <w:rPr>
           <w:rtl w:val="0"/>
@@ -3549,7 +3877,7 @@
           <w:vertAlign w:val="baseline"/>
           <w:rtl w:val="0"/>
         </w:rPr>
-        <w:t xml:space="preserve">A reference to the data dictionary is provided. The dictionary is maintained in electronic form.</w:t>
+        <w:t xml:space="preserve"> 3.1.5 Data dictionary</w:t>
       </w:r>
       <w:r>
         <w:rPr>
@@ -3602,29 +3930,29 @@
           <w:vertAlign w:val="baseline"/>
           <w:rtl w:val="0"/>
         </w:rPr>
-        <w:t xml:space="preserve"> </w:t>
-      </w:r>
-      <w:r>
-        <w:rPr>
-          <w:rtl w:val="0"/>
-        </w:rPr>
-      </w:r>
-    </w:p>
-    <w:p>
-      <w:pPr>
-        <w:keepNext w:val="0"/>
-        <w:keepLines w:val="0"/>
-        <w:widowControl w:val="1"/>
-        <w:pBdr>
-          <w:top w:space="0" w:sz="0" w:val="nil"/>
-          <w:left w:space="0" w:sz="0" w:val="nil"/>
-          <w:bottom w:space="0" w:sz="0" w:val="nil"/>
-          <w:right w:space="0" w:sz="0" w:val="nil"/>
-          <w:between w:space="0" w:sz="0" w:val="nil"/>
-        </w:pBdr>
-        <w:shd w:fill="auto" w:val="clear"/>
-        <w:spacing w:after="280" w:before="280" w:line="240" w:lineRule="auto"/>
-        <w:ind w:left="0" w:right="0" w:firstLine="0"/>
+        <w:t xml:space="preserve">A reference to the data dictionary is provided. The dictionary is maintained in electronic form.</w:t>
+      </w:r>
+      <w:r>
+        <w:rPr>
+          <w:rtl w:val="0"/>
+        </w:rPr>
+      </w:r>
+    </w:p>
+    <w:p>
+      <w:pPr>
+        <w:keepNext w:val="0"/>
+        <w:keepLines w:val="0"/>
+        <w:widowControl w:val="1"/>
+        <w:pBdr>
+          <w:top w:space="0" w:sz="0" w:val="nil"/>
+          <w:left w:space="0" w:sz="0" w:val="nil"/>
+          <w:bottom w:space="0" w:sz="0" w:val="nil"/>
+          <w:right w:space="0" w:sz="0" w:val="nil"/>
+          <w:between w:space="0" w:sz="0" w:val="nil"/>
+        </w:pBdr>
+        <w:shd w:fill="auto" w:val="clear"/>
+        <w:spacing w:after="280" w:before="280" w:line="240" w:lineRule="auto"/>
+        <w:ind w:left="600" w:right="0" w:firstLine="0"/>
         <w:jc w:val="left"/>
         <w:rPr>
           <w:rFonts w:ascii="Times New Roman" w:cs="Times New Roman" w:eastAsia="Times New Roman" w:hAnsi="Times New Roman"/>
@@ -3642,23 +3970,6 @@
       </w:pPr>
       <w:r>
         <w:rPr>
-          <w:rFonts w:ascii="Verdana" w:cs="Verdana" w:eastAsia="Verdana" w:hAnsi="Verdana"/>
-          <w:b w:val="1"/>
-          <w:i w:val="0"/>
-          <w:smallCaps w:val="0"/>
-          <w:strike w:val="0"/>
-          <w:color w:val="000000"/>
-          <w:sz w:val="16"/>
-          <w:szCs w:val="16"/>
-          <w:u w:val="none"/>
-          <w:shd w:fill="auto" w:val="clear"/>
-          <w:vertAlign w:val="baseline"/>
-          <w:rtl w:val="0"/>
-        </w:rPr>
-        <w:t xml:space="preserve">4.0 Functional Model and Description</w:t>
-      </w:r>
-      <w:r>
-        <w:rPr>
           <w:rtl w:val="0"/>
         </w:rPr>
       </w:r>
@@ -3708,29 +4019,29 @@
           <w:vertAlign w:val="baseline"/>
           <w:rtl w:val="0"/>
         </w:rPr>
-        <w:t xml:space="preserve">Description of major software functions along with UML Use Case, sequence, and communication diagrams.</w:t>
-      </w:r>
-      <w:r>
-        <w:rPr>
-          <w:rtl w:val="0"/>
-        </w:rPr>
-      </w:r>
-    </w:p>
-    <w:p>
-      <w:pPr>
-        <w:keepNext w:val="0"/>
-        <w:keepLines w:val="0"/>
-        <w:widowControl w:val="1"/>
-        <w:pBdr>
-          <w:top w:space="0" w:sz="0" w:val="nil"/>
-          <w:left w:space="0" w:sz="0" w:val="nil"/>
-          <w:bottom w:space="0" w:sz="0" w:val="nil"/>
-          <w:right w:space="0" w:sz="0" w:val="nil"/>
-          <w:between w:space="0" w:sz="0" w:val="nil"/>
-        </w:pBdr>
-        <w:shd w:fill="auto" w:val="clear"/>
-        <w:spacing w:after="280" w:before="280" w:line="240" w:lineRule="auto"/>
-        <w:ind w:left="600" w:right="0" w:firstLine="0"/>
+        <w:t xml:space="preserve">4.0 Functional Model and Description</w:t>
+      </w:r>
+      <w:r>
+        <w:rPr>
+          <w:rtl w:val="0"/>
+        </w:rPr>
+      </w:r>
+    </w:p>
+    <w:p>
+      <w:pPr>
+        <w:keepNext w:val="0"/>
+        <w:keepLines w:val="0"/>
+        <w:widowControl w:val="1"/>
+        <w:pBdr>
+          <w:top w:space="0" w:sz="0" w:val="nil"/>
+          <w:left w:space="0" w:sz="0" w:val="nil"/>
+          <w:bottom w:space="0" w:sz="0" w:val="nil"/>
+          <w:right w:space="0" w:sz="0" w:val="nil"/>
+          <w:between w:space="0" w:sz="0" w:val="nil"/>
+        </w:pBdr>
+        <w:shd w:fill="auto" w:val="clear"/>
+        <w:spacing w:after="280" w:before="280" w:line="240" w:lineRule="auto"/>
+        <w:ind w:left="0" w:right="0" w:firstLine="0"/>
         <w:jc w:val="left"/>
         <w:rPr>
           <w:rFonts w:ascii="Times New Roman" w:cs="Times New Roman" w:eastAsia="Times New Roman" w:hAnsi="Times New Roman"/>
@@ -3761,219 +4072,7 @@
           <w:vertAlign w:val="baseline"/>
           <w:rtl w:val="0"/>
         </w:rPr>
-        <w:t xml:space="preserve"> 4.1 Use cases</w:t>
-      </w:r>
-      <w:r>
-        <w:rPr>
-          <w:rtl w:val="0"/>
-        </w:rPr>
-      </w:r>
-    </w:p>
-    <w:p>
-      <w:pPr>
-        <w:keepNext w:val="0"/>
-        <w:keepLines w:val="0"/>
-        <w:widowControl w:val="1"/>
-        <w:pBdr>
-          <w:top w:space="0" w:sz="0" w:val="nil"/>
-          <w:left w:space="0" w:sz="0" w:val="nil"/>
-          <w:bottom w:space="0" w:sz="0" w:val="nil"/>
-          <w:right w:space="0" w:sz="0" w:val="nil"/>
-          <w:between w:space="0" w:sz="0" w:val="nil"/>
-        </w:pBdr>
-        <w:shd w:fill="auto" w:val="clear"/>
-        <w:spacing w:after="280" w:before="280" w:line="240" w:lineRule="auto"/>
-        <w:ind w:left="600" w:right="0" w:firstLine="0"/>
-        <w:jc w:val="left"/>
-        <w:rPr>
-          <w:rFonts w:ascii="Verdana" w:cs="Verdana" w:eastAsia="Verdana" w:hAnsi="Verdana"/>
-          <w:b w:val="0"/>
-          <w:i w:val="0"/>
-          <w:smallCaps w:val="0"/>
-          <w:strike w:val="0"/>
-          <w:color w:val="000000"/>
-          <w:sz w:val="16"/>
-          <w:szCs w:val="16"/>
-          <w:u w:val="none"/>
-          <w:shd w:fill="auto" w:val="clear"/>
-          <w:vertAlign w:val="baseline"/>
-        </w:rPr>
-      </w:pPr>
-      <w:r>
-        <w:rPr>
-          <w:rFonts w:ascii="Verdana" w:cs="Verdana" w:eastAsia="Verdana" w:hAnsi="Verdana"/>
-          <w:b w:val="1"/>
-          <w:i w:val="0"/>
-          <w:smallCaps w:val="0"/>
-          <w:strike w:val="0"/>
-          <w:color w:val="000000"/>
-          <w:sz w:val="16"/>
-          <w:szCs w:val="16"/>
-          <w:u w:val="none"/>
-          <w:shd w:fill="auto" w:val="clear"/>
-          <w:vertAlign w:val="baseline"/>
-          <w:rtl w:val="0"/>
-        </w:rPr>
-        <w:t xml:space="preserve">A detailed description of each software function is presented by completing the use case template. </w:t>
-      </w:r>
-      <w:r>
-        <w:rPr>
-          <w:rtl w:val="0"/>
-        </w:rPr>
-      </w:r>
-    </w:p>
-    <w:p>
-      <w:pPr>
-        <w:keepNext w:val="0"/>
-        <w:keepLines w:val="0"/>
-        <w:widowControl w:val="1"/>
-        <w:pBdr>
-          <w:top w:space="0" w:sz="0" w:val="nil"/>
-          <w:left w:space="0" w:sz="0" w:val="nil"/>
-          <w:bottom w:space="0" w:sz="0" w:val="nil"/>
-          <w:right w:space="0" w:sz="0" w:val="nil"/>
-          <w:between w:space="0" w:sz="0" w:val="nil"/>
-        </w:pBdr>
-        <w:shd w:fill="auto" w:val="clear"/>
-        <w:spacing w:after="280" w:before="280" w:line="240" w:lineRule="auto"/>
-        <w:ind w:left="600" w:right="0" w:firstLine="0"/>
-        <w:jc w:val="left"/>
-        <w:rPr>
-          <w:rFonts w:ascii="Verdana" w:cs="Verdana" w:eastAsia="Verdana" w:hAnsi="Verdana"/>
-          <w:b w:val="0"/>
-          <w:i w:val="0"/>
-          <w:smallCaps w:val="0"/>
-          <w:strike w:val="0"/>
-          <w:color w:val="000000"/>
-          <w:sz w:val="16"/>
-          <w:szCs w:val="16"/>
-          <w:u w:val="none"/>
-          <w:shd w:fill="auto" w:val="clear"/>
-          <w:vertAlign w:val="baseline"/>
-        </w:rPr>
-      </w:pPr>
-      <w:r>
-        <w:rPr>
-          <w:rFonts w:ascii="Verdana" w:cs="Verdana" w:eastAsia="Verdana" w:hAnsi="Verdana"/>
-          <w:b w:val="1"/>
-          <w:i w:val="0"/>
-          <w:smallCaps w:val="0"/>
-          <w:strike w:val="0"/>
-          <w:color w:val="000000"/>
-          <w:sz w:val="16"/>
-          <w:szCs w:val="16"/>
-          <w:u w:val="none"/>
-          <w:shd w:fill="auto" w:val="clear"/>
-          <w:vertAlign w:val="baseline"/>
-          <w:rtl w:val="0"/>
-        </w:rPr>
-        <w:t xml:space="preserve">Cross reference this document with file name of use case summary document</w:t>
-      </w:r>
-      <w:r>
-        <w:rPr>
-          <w:rtl w:val="0"/>
-        </w:rPr>
-      </w:r>
-    </w:p>
-    <w:p>
-      <w:pPr>
-        <w:keepNext w:val="0"/>
-        <w:keepLines w:val="0"/>
-        <w:widowControl w:val="1"/>
-        <w:pBdr>
-          <w:top w:space="0" w:sz="0" w:val="nil"/>
-          <w:left w:space="0" w:sz="0" w:val="nil"/>
-          <w:bottom w:space="0" w:sz="0" w:val="nil"/>
-          <w:right w:space="0" w:sz="0" w:val="nil"/>
-          <w:between w:space="0" w:sz="0" w:val="nil"/>
-        </w:pBdr>
-        <w:shd w:fill="auto" w:val="clear"/>
-        <w:spacing w:after="280" w:before="280" w:line="240" w:lineRule="auto"/>
-        <w:ind w:left="600" w:right="0" w:firstLine="0"/>
-        <w:jc w:val="left"/>
-        <w:rPr>
-          <w:rFonts w:ascii="Verdana" w:cs="Verdana" w:eastAsia="Verdana" w:hAnsi="Verdana"/>
-          <w:b w:val="0"/>
-          <w:i w:val="0"/>
-          <w:smallCaps w:val="0"/>
-          <w:strike w:val="0"/>
-          <w:color w:val="000000"/>
-          <w:sz w:val="16"/>
-          <w:szCs w:val="16"/>
-          <w:u w:val="none"/>
-          <w:shd w:fill="auto" w:val="clear"/>
-          <w:vertAlign w:val="baseline"/>
-        </w:rPr>
-      </w:pPr>
-      <w:r>
-        <w:rPr>
-          <w:rFonts w:ascii="Verdana" w:cs="Verdana" w:eastAsia="Verdana" w:hAnsi="Verdana"/>
-          <w:b w:val="1"/>
-          <w:i w:val="0"/>
-          <w:smallCaps w:val="0"/>
-          <w:strike w:val="0"/>
-          <w:color w:val="000000"/>
-          <w:sz w:val="16"/>
-          <w:szCs w:val="16"/>
-          <w:u w:val="none"/>
-          <w:shd w:fill="auto" w:val="clear"/>
-          <w:vertAlign w:val="baseline"/>
-          <w:rtl w:val="0"/>
-        </w:rPr>
-        <w:t xml:space="preserve">LIST all of the use cases cross-listed with the file names of actual document</w:t>
-      </w:r>
-      <w:r>
-        <w:rPr>
-          <w:rtl w:val="0"/>
-        </w:rPr>
-      </w:r>
-    </w:p>
-    <w:p>
-      <w:pPr>
-        <w:keepNext w:val="0"/>
-        <w:keepLines w:val="0"/>
-        <w:widowControl w:val="1"/>
-        <w:pBdr>
-          <w:top w:space="0" w:sz="0" w:val="nil"/>
-          <w:left w:space="0" w:sz="0" w:val="nil"/>
-          <w:bottom w:space="0" w:sz="0" w:val="nil"/>
-          <w:right w:space="0" w:sz="0" w:val="nil"/>
-          <w:between w:space="0" w:sz="0" w:val="nil"/>
-        </w:pBdr>
-        <w:shd w:fill="auto" w:val="clear"/>
-        <w:spacing w:after="280" w:before="280" w:line="240" w:lineRule="auto"/>
-        <w:ind w:left="600" w:right="0" w:firstLine="0"/>
-        <w:jc w:val="left"/>
-        <w:rPr>
-          <w:rFonts w:ascii="Verdana" w:cs="Verdana" w:eastAsia="Verdana" w:hAnsi="Verdana"/>
-          <w:b w:val="0"/>
-          <w:i w:val="0"/>
-          <w:smallCaps w:val="0"/>
-          <w:strike w:val="0"/>
-          <w:color w:val="000000"/>
-          <w:sz w:val="16"/>
-          <w:szCs w:val="16"/>
-          <w:u w:val="none"/>
-          <w:shd w:fill="auto" w:val="clear"/>
-          <w:vertAlign w:val="baseline"/>
-        </w:rPr>
-      </w:pPr>
-      <w:r>
-        <w:rPr>
-          <w:rFonts w:ascii="Verdana" w:cs="Verdana" w:eastAsia="Verdana" w:hAnsi="Verdana"/>
-          <w:b w:val="1"/>
-          <w:i w:val="0"/>
-          <w:smallCaps w:val="0"/>
-          <w:strike w:val="0"/>
-          <w:color w:val="000000"/>
-          <w:sz w:val="16"/>
-          <w:szCs w:val="16"/>
-          <w:u w:val="none"/>
-          <w:shd w:fill="auto" w:val="clear"/>
-          <w:vertAlign w:val="baseline"/>
-          <w:rtl w:val="0"/>
-        </w:rPr>
-        <w:t xml:space="preserve"> </w:t>
+        <w:t xml:space="preserve">Description of major software functions along with UML Use Case, sequence, and communication diagrams.</w:t>
       </w:r>
       <w:r>
         <w:rPr>
@@ -4026,7 +4125,219 @@
           <w:vertAlign w:val="baseline"/>
           <w:rtl w:val="0"/>
         </w:rPr>
-        <w:t xml:space="preserve">4.2 Software Interface Description</w:t>
+        <w:t xml:space="preserve"> 4.1 Use cases</w:t>
+      </w:r>
+      <w:r>
+        <w:rPr>
+          <w:rtl w:val="0"/>
+        </w:rPr>
+      </w:r>
+    </w:p>
+    <w:p>
+      <w:pPr>
+        <w:keepNext w:val="0"/>
+        <w:keepLines w:val="0"/>
+        <w:widowControl w:val="1"/>
+        <w:pBdr>
+          <w:top w:space="0" w:sz="0" w:val="nil"/>
+          <w:left w:space="0" w:sz="0" w:val="nil"/>
+          <w:bottom w:space="0" w:sz="0" w:val="nil"/>
+          <w:right w:space="0" w:sz="0" w:val="nil"/>
+          <w:between w:space="0" w:sz="0" w:val="nil"/>
+        </w:pBdr>
+        <w:shd w:fill="auto" w:val="clear"/>
+        <w:spacing w:after="280" w:before="280" w:line="240" w:lineRule="auto"/>
+        <w:ind w:left="600" w:right="0" w:firstLine="0"/>
+        <w:jc w:val="left"/>
+        <w:rPr>
+          <w:rFonts w:ascii="Verdana" w:cs="Verdana" w:eastAsia="Verdana" w:hAnsi="Verdana"/>
+          <w:b w:val="0"/>
+          <w:i w:val="0"/>
+          <w:smallCaps w:val="0"/>
+          <w:strike w:val="0"/>
+          <w:color w:val="000000"/>
+          <w:sz w:val="16"/>
+          <w:szCs w:val="16"/>
+          <w:u w:val="none"/>
+          <w:shd w:fill="auto" w:val="clear"/>
+          <w:vertAlign w:val="baseline"/>
+        </w:rPr>
+      </w:pPr>
+      <w:r>
+        <w:rPr>
+          <w:rFonts w:ascii="Verdana" w:cs="Verdana" w:eastAsia="Verdana" w:hAnsi="Verdana"/>
+          <w:b w:val="1"/>
+          <w:i w:val="0"/>
+          <w:smallCaps w:val="0"/>
+          <w:strike w:val="0"/>
+          <w:color w:val="000000"/>
+          <w:sz w:val="16"/>
+          <w:szCs w:val="16"/>
+          <w:u w:val="none"/>
+          <w:shd w:fill="auto" w:val="clear"/>
+          <w:vertAlign w:val="baseline"/>
+          <w:rtl w:val="0"/>
+        </w:rPr>
+        <w:t xml:space="preserve">A detailed description of each software function is presented by completing the use case template. </w:t>
+      </w:r>
+      <w:r>
+        <w:rPr>
+          <w:rtl w:val="0"/>
+        </w:rPr>
+      </w:r>
+    </w:p>
+    <w:p>
+      <w:pPr>
+        <w:keepNext w:val="0"/>
+        <w:keepLines w:val="0"/>
+        <w:widowControl w:val="1"/>
+        <w:pBdr>
+          <w:top w:space="0" w:sz="0" w:val="nil"/>
+          <w:left w:space="0" w:sz="0" w:val="nil"/>
+          <w:bottom w:space="0" w:sz="0" w:val="nil"/>
+          <w:right w:space="0" w:sz="0" w:val="nil"/>
+          <w:between w:space="0" w:sz="0" w:val="nil"/>
+        </w:pBdr>
+        <w:shd w:fill="auto" w:val="clear"/>
+        <w:spacing w:after="280" w:before="280" w:line="240" w:lineRule="auto"/>
+        <w:ind w:left="600" w:right="0" w:firstLine="0"/>
+        <w:jc w:val="left"/>
+        <w:rPr>
+          <w:rFonts w:ascii="Verdana" w:cs="Verdana" w:eastAsia="Verdana" w:hAnsi="Verdana"/>
+          <w:b w:val="0"/>
+          <w:i w:val="0"/>
+          <w:smallCaps w:val="0"/>
+          <w:strike w:val="0"/>
+          <w:color w:val="000000"/>
+          <w:sz w:val="16"/>
+          <w:szCs w:val="16"/>
+          <w:u w:val="none"/>
+          <w:shd w:fill="auto" w:val="clear"/>
+          <w:vertAlign w:val="baseline"/>
+        </w:rPr>
+      </w:pPr>
+      <w:r>
+        <w:rPr>
+          <w:rFonts w:ascii="Verdana" w:cs="Verdana" w:eastAsia="Verdana" w:hAnsi="Verdana"/>
+          <w:b w:val="1"/>
+          <w:i w:val="0"/>
+          <w:smallCaps w:val="0"/>
+          <w:strike w:val="0"/>
+          <w:color w:val="000000"/>
+          <w:sz w:val="16"/>
+          <w:szCs w:val="16"/>
+          <w:u w:val="none"/>
+          <w:shd w:fill="auto" w:val="clear"/>
+          <w:vertAlign w:val="baseline"/>
+          <w:rtl w:val="0"/>
+        </w:rPr>
+        <w:t xml:space="preserve">Cross reference this document with file name of use case summary document</w:t>
+      </w:r>
+      <w:r>
+        <w:rPr>
+          <w:rtl w:val="0"/>
+        </w:rPr>
+      </w:r>
+    </w:p>
+    <w:p>
+      <w:pPr>
+        <w:keepNext w:val="0"/>
+        <w:keepLines w:val="0"/>
+        <w:widowControl w:val="1"/>
+        <w:pBdr>
+          <w:top w:space="0" w:sz="0" w:val="nil"/>
+          <w:left w:space="0" w:sz="0" w:val="nil"/>
+          <w:bottom w:space="0" w:sz="0" w:val="nil"/>
+          <w:right w:space="0" w:sz="0" w:val="nil"/>
+          <w:between w:space="0" w:sz="0" w:val="nil"/>
+        </w:pBdr>
+        <w:shd w:fill="auto" w:val="clear"/>
+        <w:spacing w:after="280" w:before="280" w:line="240" w:lineRule="auto"/>
+        <w:ind w:left="600" w:right="0" w:firstLine="0"/>
+        <w:jc w:val="left"/>
+        <w:rPr>
+          <w:rFonts w:ascii="Verdana" w:cs="Verdana" w:eastAsia="Verdana" w:hAnsi="Verdana"/>
+          <w:b w:val="0"/>
+          <w:i w:val="0"/>
+          <w:smallCaps w:val="0"/>
+          <w:strike w:val="0"/>
+          <w:color w:val="000000"/>
+          <w:sz w:val="16"/>
+          <w:szCs w:val="16"/>
+          <w:u w:val="none"/>
+          <w:shd w:fill="auto" w:val="clear"/>
+          <w:vertAlign w:val="baseline"/>
+        </w:rPr>
+      </w:pPr>
+      <w:r>
+        <w:rPr>
+          <w:rFonts w:ascii="Verdana" w:cs="Verdana" w:eastAsia="Verdana" w:hAnsi="Verdana"/>
+          <w:b w:val="1"/>
+          <w:i w:val="0"/>
+          <w:smallCaps w:val="0"/>
+          <w:strike w:val="0"/>
+          <w:color w:val="000000"/>
+          <w:sz w:val="16"/>
+          <w:szCs w:val="16"/>
+          <w:u w:val="none"/>
+          <w:shd w:fill="auto" w:val="clear"/>
+          <w:vertAlign w:val="baseline"/>
+          <w:rtl w:val="0"/>
+        </w:rPr>
+        <w:t xml:space="preserve">LIST all of the use cases cross-listed with the file names of actual document</w:t>
+      </w:r>
+      <w:r>
+        <w:rPr>
+          <w:rtl w:val="0"/>
+        </w:rPr>
+      </w:r>
+    </w:p>
+    <w:p>
+      <w:pPr>
+        <w:keepNext w:val="0"/>
+        <w:keepLines w:val="0"/>
+        <w:widowControl w:val="1"/>
+        <w:pBdr>
+          <w:top w:space="0" w:sz="0" w:val="nil"/>
+          <w:left w:space="0" w:sz="0" w:val="nil"/>
+          <w:bottom w:space="0" w:sz="0" w:val="nil"/>
+          <w:right w:space="0" w:sz="0" w:val="nil"/>
+          <w:between w:space="0" w:sz="0" w:val="nil"/>
+        </w:pBdr>
+        <w:shd w:fill="auto" w:val="clear"/>
+        <w:spacing w:after="280" w:before="280" w:line="240" w:lineRule="auto"/>
+        <w:ind w:left="600" w:right="0" w:firstLine="0"/>
+        <w:jc w:val="left"/>
+        <w:rPr>
+          <w:rFonts w:ascii="Verdana" w:cs="Verdana" w:eastAsia="Verdana" w:hAnsi="Verdana"/>
+          <w:b w:val="0"/>
+          <w:i w:val="0"/>
+          <w:smallCaps w:val="0"/>
+          <w:strike w:val="0"/>
+          <w:color w:val="000000"/>
+          <w:sz w:val="16"/>
+          <w:szCs w:val="16"/>
+          <w:u w:val="none"/>
+          <w:shd w:fill="auto" w:val="clear"/>
+          <w:vertAlign w:val="baseline"/>
+        </w:rPr>
+      </w:pPr>
+      <w:r>
+        <w:rPr>
+          <w:rFonts w:ascii="Verdana" w:cs="Verdana" w:eastAsia="Verdana" w:hAnsi="Verdana"/>
+          <w:b w:val="1"/>
+          <w:i w:val="0"/>
+          <w:smallCaps w:val="0"/>
+          <w:strike w:val="0"/>
+          <w:color w:val="000000"/>
+          <w:sz w:val="16"/>
+          <w:szCs w:val="16"/>
+          <w:u w:val="none"/>
+          <w:shd w:fill="auto" w:val="clear"/>
+          <w:vertAlign w:val="baseline"/>
+          <w:rtl w:val="0"/>
+        </w:rPr>
+        <w:t xml:space="preserve"> </w:t>
       </w:r>
       <w:r>
         <w:rPr>
@@ -4079,29 +4390,29 @@
           <w:vertAlign w:val="baseline"/>
           <w:rtl w:val="0"/>
         </w:rPr>
-        <w:t xml:space="preserve">The software interface(s)to the outside world is(are) described.</w:t>
-      </w:r>
-      <w:r>
-        <w:rPr>
-          <w:rtl w:val="0"/>
-        </w:rPr>
-      </w:r>
-    </w:p>
-    <w:p>
-      <w:pPr>
-        <w:keepNext w:val="0"/>
-        <w:keepLines w:val="0"/>
-        <w:widowControl w:val="1"/>
-        <w:pBdr>
-          <w:top w:space="0" w:sz="0" w:val="nil"/>
-          <w:left w:space="0" w:sz="0" w:val="nil"/>
-          <w:bottom w:space="0" w:sz="0" w:val="nil"/>
-          <w:right w:space="0" w:sz="0" w:val="nil"/>
-          <w:between w:space="0" w:sz="0" w:val="nil"/>
-        </w:pBdr>
-        <w:shd w:fill="auto" w:val="clear"/>
-        <w:spacing w:after="280" w:before="280" w:line="240" w:lineRule="auto"/>
-        <w:ind w:left="1200" w:right="0" w:firstLine="0"/>
+        <w:t xml:space="preserve">4.2 Software Interface Description</w:t>
+      </w:r>
+      <w:r>
+        <w:rPr>
+          <w:rtl w:val="0"/>
+        </w:rPr>
+      </w:r>
+    </w:p>
+    <w:p>
+      <w:pPr>
+        <w:keepNext w:val="0"/>
+        <w:keepLines w:val="0"/>
+        <w:widowControl w:val="1"/>
+        <w:pBdr>
+          <w:top w:space="0" w:sz="0" w:val="nil"/>
+          <w:left w:space="0" w:sz="0" w:val="nil"/>
+          <w:bottom w:space="0" w:sz="0" w:val="nil"/>
+          <w:right w:space="0" w:sz="0" w:val="nil"/>
+          <w:between w:space="0" w:sz="0" w:val="nil"/>
+        </w:pBdr>
+        <w:shd w:fill="auto" w:val="clear"/>
+        <w:spacing w:after="280" w:before="280" w:line="240" w:lineRule="auto"/>
+        <w:ind w:left="600" w:right="0" w:firstLine="0"/>
         <w:jc w:val="left"/>
         <w:rPr>
           <w:rFonts w:ascii="Times New Roman" w:cs="Times New Roman" w:eastAsia="Times New Roman" w:hAnsi="Times New Roman"/>
@@ -4132,7 +4443,7 @@
           <w:vertAlign w:val="baseline"/>
           <w:rtl w:val="0"/>
         </w:rPr>
-        <w:t xml:space="preserve"> 4.2.1 External machine interfaces</w:t>
+        <w:t xml:space="preserve">The software interface(s)to the outside world is(are) described.</w:t>
       </w:r>
       <w:r>
         <w:rPr>
@@ -4173,11 +4484,19 @@
       <w:r>
         <w:rPr>
           <w:rFonts w:ascii="Verdana" w:cs="Verdana" w:eastAsia="Verdana" w:hAnsi="Verdana"/>
-          <w:sz w:val="16"/>
-          <w:szCs w:val="16"/>
-          <w:rtl w:val="0"/>
-        </w:rPr>
-        <w:t xml:space="preserve">Not Applicable</w:t>
+          <w:b w:val="1"/>
+          <w:i w:val="0"/>
+          <w:smallCaps w:val="0"/>
+          <w:strike w:val="0"/>
+          <w:color w:val="000000"/>
+          <w:sz w:val="16"/>
+          <w:szCs w:val="16"/>
+          <w:u w:val="none"/>
+          <w:shd w:fill="auto" w:val="clear"/>
+          <w:vertAlign w:val="baseline"/>
+          <w:rtl w:val="0"/>
+        </w:rPr>
+        <w:t xml:space="preserve"> 4.2.1 External machine interfaces</w:t>
       </w:r>
       <w:r>
         <w:rPr>
@@ -4218,19 +4537,11 @@
       <w:r>
         <w:rPr>
           <w:rFonts w:ascii="Verdana" w:cs="Verdana" w:eastAsia="Verdana" w:hAnsi="Verdana"/>
-          <w:b w:val="1"/>
-          <w:i w:val="0"/>
-          <w:smallCaps w:val="0"/>
-          <w:strike w:val="0"/>
-          <w:color w:val="000000"/>
-          <w:sz w:val="16"/>
-          <w:szCs w:val="16"/>
-          <w:u w:val="none"/>
-          <w:shd w:fill="auto" w:val="clear"/>
-          <w:vertAlign w:val="baseline"/>
-          <w:rtl w:val="0"/>
-        </w:rPr>
-        <w:t xml:space="preserve"> 4.2.2 External system interfaces</w:t>
+          <w:sz w:val="16"/>
+          <w:szCs w:val="16"/>
+          <w:rtl w:val="0"/>
+        </w:rPr>
+        <w:t xml:space="preserve">Not Applicable</w:t>
       </w:r>
       <w:r>
         <w:rPr>
@@ -4271,11 +4582,19 @@
       <w:r>
         <w:rPr>
           <w:rFonts w:ascii="Verdana" w:cs="Verdana" w:eastAsia="Verdana" w:hAnsi="Verdana"/>
-          <w:sz w:val="16"/>
-          <w:szCs w:val="16"/>
-          <w:rtl w:val="0"/>
-        </w:rPr>
-        <w:t xml:space="preserve">Not Applicable </w:t>
+          <w:b w:val="1"/>
+          <w:i w:val="0"/>
+          <w:smallCaps w:val="0"/>
+          <w:strike w:val="0"/>
+          <w:color w:val="000000"/>
+          <w:sz w:val="16"/>
+          <w:szCs w:val="16"/>
+          <w:u w:val="none"/>
+          <w:shd w:fill="auto" w:val="clear"/>
+          <w:vertAlign w:val="baseline"/>
+          <w:rtl w:val="0"/>
+        </w:rPr>
+        <w:t xml:space="preserve"> 4.2.2 External system interfaces</w:t>
       </w:r>
       <w:r>
         <w:rPr>
@@ -4316,6 +4635,51 @@
       <w:r>
         <w:rPr>
           <w:rFonts w:ascii="Verdana" w:cs="Verdana" w:eastAsia="Verdana" w:hAnsi="Verdana"/>
+          <w:sz w:val="16"/>
+          <w:szCs w:val="16"/>
+          <w:rtl w:val="0"/>
+        </w:rPr>
+        <w:t xml:space="preserve">Not Applicable </w:t>
+      </w:r>
+      <w:r>
+        <w:rPr>
+          <w:rtl w:val="0"/>
+        </w:rPr>
+      </w:r>
+    </w:p>
+    <w:p>
+      <w:pPr>
+        <w:keepNext w:val="0"/>
+        <w:keepLines w:val="0"/>
+        <w:widowControl w:val="1"/>
+        <w:pBdr>
+          <w:top w:space="0" w:sz="0" w:val="nil"/>
+          <w:left w:space="0" w:sz="0" w:val="nil"/>
+          <w:bottom w:space="0" w:sz="0" w:val="nil"/>
+          <w:right w:space="0" w:sz="0" w:val="nil"/>
+          <w:between w:space="0" w:sz="0" w:val="nil"/>
+        </w:pBdr>
+        <w:shd w:fill="auto" w:val="clear"/>
+        <w:spacing w:after="280" w:before="280" w:line="240" w:lineRule="auto"/>
+        <w:ind w:left="1200" w:right="0" w:firstLine="0"/>
+        <w:jc w:val="left"/>
+        <w:rPr>
+          <w:rFonts w:ascii="Times New Roman" w:cs="Times New Roman" w:eastAsia="Times New Roman" w:hAnsi="Times New Roman"/>
+          <w:b w:val="0"/>
+          <w:i w:val="0"/>
+          <w:smallCaps w:val="0"/>
+          <w:strike w:val="0"/>
+          <w:color w:val="000000"/>
+          <w:sz w:val="16"/>
+          <w:szCs w:val="16"/>
+          <w:u w:val="none"/>
+          <w:shd w:fill="auto" w:val="clear"/>
+          <w:vertAlign w:val="baseline"/>
+        </w:rPr>
+      </w:pPr>
+      <w:r>
+        <w:rPr>
+          <w:rFonts w:ascii="Verdana" w:cs="Verdana" w:eastAsia="Verdana" w:hAnsi="Verdana"/>
           <w:b w:val="1"/>
           <w:i w:val="0"/>
           <w:smallCaps w:val="0"/>
@@ -4461,7 +4825,7 @@
         <w:jc w:val="left"/>
         <w:rPr>
           <w:rFonts w:ascii="Verdana" w:cs="Verdana" w:eastAsia="Verdana" w:hAnsi="Verdana"/>
-          <w:b w:val="0"/>
+          <w:b w:val="1"/>
           <w:i w:val="0"/>
           <w:smallCaps w:val="0"/>
           <w:strike w:val="0"/>
@@ -4491,6 +4855,422 @@
         <w:tab/>
         <w:t xml:space="preserve">Be sure to include “exception” screens, if any</w:t>
       </w:r>
+    </w:p>
+    <w:p>
+      <w:pPr>
+        <w:keepNext w:val="0"/>
+        <w:keepLines w:val="0"/>
+        <w:widowControl w:val="1"/>
+        <w:pBdr>
+          <w:top w:space="0" w:sz="0" w:val="nil"/>
+          <w:left w:space="0" w:sz="0" w:val="nil"/>
+          <w:bottom w:space="0" w:sz="0" w:val="nil"/>
+          <w:right w:space="0" w:sz="0" w:val="nil"/>
+          <w:between w:space="0" w:sz="0" w:val="nil"/>
+        </w:pBdr>
+        <w:shd w:fill="auto" w:val="clear"/>
+        <w:spacing w:after="280" w:before="280" w:line="240" w:lineRule="auto"/>
+        <w:ind w:left="1200" w:right="0" w:firstLine="0"/>
+        <w:jc w:val="left"/>
+        <w:rPr>
+          <w:rFonts w:ascii="Verdana" w:cs="Verdana" w:eastAsia="Verdana" w:hAnsi="Verdana"/>
+          <w:b w:val="1"/>
+          <w:sz w:val="16"/>
+          <w:szCs w:val="16"/>
+        </w:rPr>
+      </w:pPr>
+      <w:r>
+        <w:rPr>
+          <w:rFonts w:ascii="Verdana" w:cs="Verdana" w:eastAsia="Verdana" w:hAnsi="Verdana"/>
+          <w:b w:val="1"/>
+          <w:sz w:val="16"/>
+          <w:szCs w:val="16"/>
+          <w:rtl w:val="0"/>
+        </w:rPr>
+        <w:t xml:space="preserve">Account:</w:t>
+      </w:r>
+    </w:p>
+    <w:p>
+      <w:pPr>
+        <w:keepNext w:val="0"/>
+        <w:keepLines w:val="0"/>
+        <w:widowControl w:val="1"/>
+        <w:pBdr>
+          <w:top w:space="0" w:sz="0" w:val="nil"/>
+          <w:left w:space="0" w:sz="0" w:val="nil"/>
+          <w:bottom w:space="0" w:sz="0" w:val="nil"/>
+          <w:right w:space="0" w:sz="0" w:val="nil"/>
+          <w:between w:space="0" w:sz="0" w:val="nil"/>
+        </w:pBdr>
+        <w:shd w:fill="auto" w:val="clear"/>
+        <w:spacing w:after="280" w:before="280" w:line="240" w:lineRule="auto"/>
+        <w:ind w:left="1200" w:right="0" w:firstLine="0"/>
+        <w:jc w:val="left"/>
+        <w:rPr>
+          <w:rFonts w:ascii="Verdana" w:cs="Verdana" w:eastAsia="Verdana" w:hAnsi="Verdana"/>
+          <w:b w:val="1"/>
+          <w:sz w:val="16"/>
+          <w:szCs w:val="16"/>
+        </w:rPr>
+      </w:pPr>
+      <w:r>
+        <w:rPr>
+          <w:rFonts w:ascii="Verdana" w:cs="Verdana" w:eastAsia="Verdana" w:hAnsi="Verdana"/>
+          <w:b w:val="1"/>
+          <w:sz w:val="16"/>
+          <w:szCs w:val="16"/>
+        </w:rPr>
+        <w:drawing>
+          <wp:inline distB="114300" distT="114300" distL="114300" distR="114300">
+            <wp:extent cx="5943600" cy="2527300"/>
+            <wp:effectExtent b="0" l="0" r="0" t="0"/>
+            <wp:docPr id="12" name="image11.png"/>
+            <a:graphic>
+              <a:graphicData uri="http://schemas.openxmlformats.org/drawingml/2006/picture">
+                <pic:pic>
+                  <pic:nvPicPr>
+                    <pic:cNvPr id="0" name="image11.png"/>
+                    <pic:cNvPicPr preferRelativeResize="0"/>
+                  </pic:nvPicPr>
+                  <pic:blipFill>
+                    <a:blip r:embed="rId14"/>
+                    <a:srcRect b="0" l="0" r="0" t="0"/>
+                    <a:stretch>
+                      <a:fillRect/>
+                    </a:stretch>
+                  </pic:blipFill>
+                  <pic:spPr>
+                    <a:xfrm>
+                      <a:off x="0" y="0"/>
+                      <a:ext cx="5943600" cy="2527300"/>
+                    </a:xfrm>
+                    <a:prstGeom prst="rect"/>
+                    <a:ln/>
+                  </pic:spPr>
+                </pic:pic>
+              </a:graphicData>
+            </a:graphic>
+          </wp:inline>
+        </w:drawing>
+      </w:r>
+      <w:r>
+        <w:rPr>
+          <w:rFonts w:ascii="Verdana" w:cs="Verdana" w:eastAsia="Verdana" w:hAnsi="Verdana"/>
+          <w:b w:val="1"/>
+          <w:sz w:val="16"/>
+          <w:szCs w:val="16"/>
+        </w:rPr>
+        <w:drawing>
+          <wp:inline distB="114300" distT="114300" distL="114300" distR="114300">
+            <wp:extent cx="5943600" cy="3543300"/>
+            <wp:effectExtent b="0" l="0" r="0" t="0"/>
+            <wp:docPr id="3" name="image12.png"/>
+            <a:graphic>
+              <a:graphicData uri="http://schemas.openxmlformats.org/drawingml/2006/picture">
+                <pic:pic>
+                  <pic:nvPicPr>
+                    <pic:cNvPr id="0" name="image12.png"/>
+                    <pic:cNvPicPr preferRelativeResize="0"/>
+                  </pic:nvPicPr>
+                  <pic:blipFill>
+                    <a:blip r:embed="rId15"/>
+                    <a:srcRect b="0" l="0" r="0" t="0"/>
+                    <a:stretch>
+                      <a:fillRect/>
+                    </a:stretch>
+                  </pic:blipFill>
+                  <pic:spPr>
+                    <a:xfrm>
+                      <a:off x="0" y="0"/>
+                      <a:ext cx="5943600" cy="3543300"/>
+                    </a:xfrm>
+                    <a:prstGeom prst="rect"/>
+                    <a:ln/>
+                  </pic:spPr>
+                </pic:pic>
+              </a:graphicData>
+            </a:graphic>
+          </wp:inline>
+        </w:drawing>
+      </w:r>
+      <w:r>
+        <w:rPr>
+          <w:rtl w:val="0"/>
+        </w:rPr>
+      </w:r>
+    </w:p>
+    <w:p>
+      <w:pPr>
+        <w:keepNext w:val="0"/>
+        <w:keepLines w:val="0"/>
+        <w:widowControl w:val="1"/>
+        <w:pBdr>
+          <w:top w:space="0" w:sz="0" w:val="nil"/>
+          <w:left w:space="0" w:sz="0" w:val="nil"/>
+          <w:bottom w:space="0" w:sz="0" w:val="nil"/>
+          <w:right w:space="0" w:sz="0" w:val="nil"/>
+          <w:between w:space="0" w:sz="0" w:val="nil"/>
+        </w:pBdr>
+        <w:shd w:fill="auto" w:val="clear"/>
+        <w:spacing w:after="280" w:before="280" w:line="240" w:lineRule="auto"/>
+        <w:ind w:left="1200" w:right="0" w:firstLine="0"/>
+        <w:jc w:val="left"/>
+        <w:rPr>
+          <w:rFonts w:ascii="Verdana" w:cs="Verdana" w:eastAsia="Verdana" w:hAnsi="Verdana"/>
+          <w:b w:val="1"/>
+          <w:sz w:val="16"/>
+          <w:szCs w:val="16"/>
+        </w:rPr>
+      </w:pPr>
+      <w:r>
+        <w:br w:type="page"/>
+      </w:r>
+      <w:r>
+        <w:rPr>
+          <w:rtl w:val="0"/>
+        </w:rPr>
+      </w:r>
+    </w:p>
+    <w:p>
+      <w:pPr>
+        <w:keepNext w:val="0"/>
+        <w:keepLines w:val="0"/>
+        <w:widowControl w:val="1"/>
+        <w:pBdr>
+          <w:top w:space="0" w:sz="0" w:val="nil"/>
+          <w:left w:space="0" w:sz="0" w:val="nil"/>
+          <w:bottom w:space="0" w:sz="0" w:val="nil"/>
+          <w:right w:space="0" w:sz="0" w:val="nil"/>
+          <w:between w:space="0" w:sz="0" w:val="nil"/>
+        </w:pBdr>
+        <w:shd w:fill="auto" w:val="clear"/>
+        <w:spacing w:after="280" w:before="280" w:line="240" w:lineRule="auto"/>
+        <w:ind w:left="1200" w:right="0" w:firstLine="0"/>
+        <w:jc w:val="left"/>
+        <w:rPr>
+          <w:rFonts w:ascii="Verdana" w:cs="Verdana" w:eastAsia="Verdana" w:hAnsi="Verdana"/>
+          <w:b w:val="1"/>
+          <w:sz w:val="16"/>
+          <w:szCs w:val="16"/>
+        </w:rPr>
+      </w:pPr>
+      <w:r>
+        <w:rPr>
+          <w:rFonts w:ascii="Verdana" w:cs="Verdana" w:eastAsia="Verdana" w:hAnsi="Verdana"/>
+          <w:b w:val="1"/>
+          <w:sz w:val="16"/>
+          <w:szCs w:val="16"/>
+          <w:rtl w:val="0"/>
+        </w:rPr>
+        <w:t xml:space="preserve">Reservations:</w:t>
+      </w:r>
+    </w:p>
+    <w:p>
+      <w:pPr>
+        <w:keepNext w:val="0"/>
+        <w:keepLines w:val="0"/>
+        <w:widowControl w:val="1"/>
+        <w:pBdr>
+          <w:top w:space="0" w:sz="0" w:val="nil"/>
+          <w:left w:space="0" w:sz="0" w:val="nil"/>
+          <w:bottom w:space="0" w:sz="0" w:val="nil"/>
+          <w:right w:space="0" w:sz="0" w:val="nil"/>
+          <w:between w:space="0" w:sz="0" w:val="nil"/>
+        </w:pBdr>
+        <w:shd w:fill="auto" w:val="clear"/>
+        <w:spacing w:after="280" w:before="280" w:line="240" w:lineRule="auto"/>
+        <w:ind w:left="1200" w:right="0" w:firstLine="0"/>
+        <w:jc w:val="left"/>
+        <w:rPr>
+          <w:rFonts w:ascii="Verdana" w:cs="Verdana" w:eastAsia="Verdana" w:hAnsi="Verdana"/>
+          <w:b w:val="1"/>
+          <w:sz w:val="16"/>
+          <w:szCs w:val="16"/>
+        </w:rPr>
+      </w:pPr>
+      <w:r>
+        <w:rPr>
+          <w:rFonts w:ascii="Verdana" w:cs="Verdana" w:eastAsia="Verdana" w:hAnsi="Verdana"/>
+          <w:b w:val="1"/>
+          <w:sz w:val="16"/>
+          <w:szCs w:val="16"/>
+        </w:rPr>
+        <w:drawing>
+          <wp:inline distB="114300" distT="114300" distL="114300" distR="114300">
+            <wp:extent cx="5943600" cy="2451100"/>
+            <wp:effectExtent b="0" l="0" r="0" t="0"/>
+            <wp:docPr id="4" name="image15.png"/>
+            <a:graphic>
+              <a:graphicData uri="http://schemas.openxmlformats.org/drawingml/2006/picture">
+                <pic:pic>
+                  <pic:nvPicPr>
+                    <pic:cNvPr id="0" name="image15.png"/>
+                    <pic:cNvPicPr preferRelativeResize="0"/>
+                  </pic:nvPicPr>
+                  <pic:blipFill>
+                    <a:blip r:embed="rId16"/>
+                    <a:srcRect b="0" l="0" r="0" t="0"/>
+                    <a:stretch>
+                      <a:fillRect/>
+                    </a:stretch>
+                  </pic:blipFill>
+                  <pic:spPr>
+                    <a:xfrm>
+                      <a:off x="0" y="0"/>
+                      <a:ext cx="5943600" cy="2451100"/>
+                    </a:xfrm>
+                    <a:prstGeom prst="rect"/>
+                    <a:ln/>
+                  </pic:spPr>
+                </pic:pic>
+              </a:graphicData>
+            </a:graphic>
+          </wp:inline>
+        </w:drawing>
+      </w:r>
+      <w:r>
+        <w:rPr>
+          <w:rFonts w:ascii="Verdana" w:cs="Verdana" w:eastAsia="Verdana" w:hAnsi="Verdana"/>
+          <w:b w:val="1"/>
+          <w:sz w:val="16"/>
+          <w:szCs w:val="16"/>
+        </w:rPr>
+        <w:drawing>
+          <wp:inline distB="114300" distT="114300" distL="114300" distR="114300">
+            <wp:extent cx="5943600" cy="2324100"/>
+            <wp:effectExtent b="0" l="0" r="0" t="0"/>
+            <wp:docPr id="17" name="image23.png"/>
+            <a:graphic>
+              <a:graphicData uri="http://schemas.openxmlformats.org/drawingml/2006/picture">
+                <pic:pic>
+                  <pic:nvPicPr>
+                    <pic:cNvPr id="0" name="image23.png"/>
+                    <pic:cNvPicPr preferRelativeResize="0"/>
+                  </pic:nvPicPr>
+                  <pic:blipFill>
+                    <a:blip r:embed="rId17"/>
+                    <a:srcRect b="0" l="0" r="0" t="0"/>
+                    <a:stretch>
+                      <a:fillRect/>
+                    </a:stretch>
+                  </pic:blipFill>
+                  <pic:spPr>
+                    <a:xfrm>
+                      <a:off x="0" y="0"/>
+                      <a:ext cx="5943600" cy="2324100"/>
+                    </a:xfrm>
+                    <a:prstGeom prst="rect"/>
+                    <a:ln/>
+                  </pic:spPr>
+                </pic:pic>
+              </a:graphicData>
+            </a:graphic>
+          </wp:inline>
+        </w:drawing>
+      </w:r>
+      <w:r>
+        <w:rPr>
+          <w:rtl w:val="0"/>
+        </w:rPr>
+      </w:r>
+    </w:p>
+    <w:p>
+      <w:pPr>
+        <w:keepNext w:val="0"/>
+        <w:keepLines w:val="0"/>
+        <w:widowControl w:val="1"/>
+        <w:pBdr>
+          <w:top w:space="0" w:sz="0" w:val="nil"/>
+          <w:left w:space="0" w:sz="0" w:val="nil"/>
+          <w:bottom w:space="0" w:sz="0" w:val="nil"/>
+          <w:right w:space="0" w:sz="0" w:val="nil"/>
+          <w:between w:space="0" w:sz="0" w:val="nil"/>
+        </w:pBdr>
+        <w:shd w:fill="auto" w:val="clear"/>
+        <w:spacing w:after="280" w:before="280" w:line="240" w:lineRule="auto"/>
+        <w:ind w:left="1200" w:right="0" w:firstLine="0"/>
+        <w:jc w:val="left"/>
+        <w:rPr>
+          <w:rFonts w:ascii="Verdana" w:cs="Verdana" w:eastAsia="Verdana" w:hAnsi="Verdana"/>
+          <w:b w:val="1"/>
+          <w:sz w:val="16"/>
+          <w:szCs w:val="16"/>
+        </w:rPr>
+      </w:pPr>
+      <w:r>
+        <w:rPr>
+          <w:rFonts w:ascii="Verdana" w:cs="Verdana" w:eastAsia="Verdana" w:hAnsi="Verdana"/>
+          <w:b w:val="1"/>
+          <w:sz w:val="16"/>
+          <w:szCs w:val="16"/>
+          <w:rtl w:val="0"/>
+        </w:rPr>
+        <w:t xml:space="preserve">Exceptions:</w:t>
+      </w:r>
+    </w:p>
+    <w:p>
+      <w:pPr>
+        <w:keepNext w:val="0"/>
+        <w:keepLines w:val="0"/>
+        <w:widowControl w:val="1"/>
+        <w:pBdr>
+          <w:top w:space="0" w:sz="0" w:val="nil"/>
+          <w:left w:space="0" w:sz="0" w:val="nil"/>
+          <w:bottom w:space="0" w:sz="0" w:val="nil"/>
+          <w:right w:space="0" w:sz="0" w:val="nil"/>
+          <w:between w:space="0" w:sz="0" w:val="nil"/>
+        </w:pBdr>
+        <w:shd w:fill="auto" w:val="clear"/>
+        <w:spacing w:after="280" w:before="280" w:line="240" w:lineRule="auto"/>
+        <w:ind w:left="1200" w:right="0" w:firstLine="0"/>
+        <w:jc w:val="left"/>
+        <w:rPr>
+          <w:rFonts w:ascii="Verdana" w:cs="Verdana" w:eastAsia="Verdana" w:hAnsi="Verdana"/>
+          <w:b w:val="1"/>
+          <w:sz w:val="16"/>
+          <w:szCs w:val="16"/>
+        </w:rPr>
+      </w:pPr>
+      <w:r>
+        <w:rPr>
+          <w:rFonts w:ascii="Verdana" w:cs="Verdana" w:eastAsia="Verdana" w:hAnsi="Verdana"/>
+          <w:b w:val="1"/>
+          <w:sz w:val="16"/>
+          <w:szCs w:val="16"/>
+        </w:rPr>
+        <w:drawing>
+          <wp:inline distB="114300" distT="114300" distL="114300" distR="114300">
+            <wp:extent cx="2009775" cy="2171700"/>
+            <wp:effectExtent b="0" l="0" r="0" t="0"/>
+            <wp:docPr id="5" name="image13.png"/>
+            <a:graphic>
+              <a:graphicData uri="http://schemas.openxmlformats.org/drawingml/2006/picture">
+                <pic:pic>
+                  <pic:nvPicPr>
+                    <pic:cNvPr id="0" name="image13.png"/>
+                    <pic:cNvPicPr preferRelativeResize="0"/>
+                  </pic:nvPicPr>
+                  <pic:blipFill>
+                    <a:blip r:embed="rId18"/>
+                    <a:srcRect b="0" l="0" r="0" t="27619"/>
+                    <a:stretch>
+                      <a:fillRect/>
+                    </a:stretch>
+                  </pic:blipFill>
+                  <pic:spPr>
+                    <a:xfrm>
+                      <a:off x="0" y="0"/>
+                      <a:ext cx="2009775" cy="2171700"/>
+                    </a:xfrm>
+                    <a:prstGeom prst="rect"/>
+                    <a:ln/>
+                  </pic:spPr>
+                </pic:pic>
+              </a:graphicData>
+            </a:graphic>
+          </wp:inline>
+        </w:drawing>
+      </w:r>
       <w:r>
         <w:rPr>
           <w:rtl w:val="0"/>
@@ -4675,6 +5455,935 @@
         <w:ind w:left="600" w:right="0" w:firstLine="0"/>
         <w:jc w:val="left"/>
         <w:rPr>
+          <w:rFonts w:ascii="Verdana" w:cs="Verdana" w:eastAsia="Verdana" w:hAnsi="Verdana"/>
+          <w:b w:val="1"/>
+          <w:i w:val="0"/>
+          <w:smallCaps w:val="0"/>
+          <w:strike w:val="0"/>
+          <w:color w:val="000000"/>
+          <w:sz w:val="16"/>
+          <w:szCs w:val="16"/>
+          <w:u w:val="none"/>
+          <w:shd w:fill="auto" w:val="clear"/>
+          <w:vertAlign w:val="baseline"/>
+        </w:rPr>
+      </w:pPr>
+      <w:r>
+        <w:rPr>
+          <w:rFonts w:ascii="Verdana" w:cs="Verdana" w:eastAsia="Verdana" w:hAnsi="Verdana"/>
+          <w:b w:val="1"/>
+          <w:i w:val="0"/>
+          <w:smallCaps w:val="0"/>
+          <w:strike w:val="0"/>
+          <w:color w:val="000000"/>
+          <w:sz w:val="16"/>
+          <w:szCs w:val="16"/>
+          <w:u w:val="none"/>
+          <w:shd w:fill="auto" w:val="clear"/>
+          <w:vertAlign w:val="baseline"/>
+          <w:rtl w:val="0"/>
+        </w:rPr>
+        <w:t xml:space="preserve">Used to model the class interactions needed for the use cases.</w:t>
+      </w:r>
+    </w:p>
+    <w:p>
+      <w:pPr>
+        <w:keepNext w:val="0"/>
+        <w:keepLines w:val="0"/>
+        <w:widowControl w:val="1"/>
+        <w:pBdr>
+          <w:top w:space="0" w:sz="0" w:val="nil"/>
+          <w:left w:space="0" w:sz="0" w:val="nil"/>
+          <w:bottom w:space="0" w:sz="0" w:val="nil"/>
+          <w:right w:space="0" w:sz="0" w:val="nil"/>
+          <w:between w:space="0" w:sz="0" w:val="nil"/>
+        </w:pBdr>
+        <w:shd w:fill="auto" w:val="clear"/>
+        <w:spacing w:after="280" w:before="280" w:line="240" w:lineRule="auto"/>
+        <w:ind w:left="600" w:right="0" w:firstLine="0"/>
+        <w:jc w:val="left"/>
+        <w:rPr>
+          <w:rFonts w:ascii="Verdana" w:cs="Verdana" w:eastAsia="Verdana" w:hAnsi="Verdana"/>
+          <w:sz w:val="16"/>
+          <w:szCs w:val="16"/>
+        </w:rPr>
+      </w:pPr>
+      <w:r>
+        <w:rPr>
+          <w:rFonts w:ascii="Verdana" w:cs="Verdana" w:eastAsia="Verdana" w:hAnsi="Verdana"/>
+          <w:sz w:val="16"/>
+          <w:szCs w:val="16"/>
+          <w:rtl w:val="0"/>
+        </w:rPr>
+        <w:t xml:space="preserve">Hotel Administration:</w:t>
+      </w:r>
+    </w:p>
+    <w:p>
+      <w:pPr>
+        <w:spacing w:after="280" w:before="280" w:line="240" w:lineRule="auto"/>
+        <w:ind w:left="600" w:firstLine="0"/>
+        <w:rPr>
+          <w:rFonts w:ascii="Verdana" w:cs="Verdana" w:eastAsia="Verdana" w:hAnsi="Verdana"/>
+          <w:sz w:val="16"/>
+          <w:szCs w:val="16"/>
+        </w:rPr>
+      </w:pPr>
+      <w:r>
+        <w:rPr>
+          <w:rFonts w:ascii="Verdana" w:cs="Verdana" w:eastAsia="Verdana" w:hAnsi="Verdana"/>
+          <w:sz w:val="16"/>
+          <w:szCs w:val="16"/>
+        </w:rPr>
+        <w:drawing>
+          <wp:inline distB="114300" distT="114300" distL="114300" distR="114300">
+            <wp:extent cx="5943600" cy="5232400"/>
+            <wp:effectExtent b="0" l="0" r="0" t="0"/>
+            <wp:docPr id="20" name="image9.jpg"/>
+            <a:graphic>
+              <a:graphicData uri="http://schemas.openxmlformats.org/drawingml/2006/picture">
+                <pic:pic>
+                  <pic:nvPicPr>
+                    <pic:cNvPr id="0" name="image9.jpg"/>
+                    <pic:cNvPicPr preferRelativeResize="0"/>
+                  </pic:nvPicPr>
+                  <pic:blipFill>
+                    <a:blip r:embed="rId19"/>
+                    <a:srcRect b="0" l="0" r="0" t="0"/>
+                    <a:stretch>
+                      <a:fillRect/>
+                    </a:stretch>
+                  </pic:blipFill>
+                  <pic:spPr>
+                    <a:xfrm>
+                      <a:off x="0" y="0"/>
+                      <a:ext cx="5943600" cy="5232400"/>
+                    </a:xfrm>
+                    <a:prstGeom prst="rect"/>
+                    <a:ln/>
+                  </pic:spPr>
+                </pic:pic>
+              </a:graphicData>
+            </a:graphic>
+          </wp:inline>
+        </w:drawing>
+      </w:r>
+      <w:r>
+        <w:rPr>
+          <w:rtl w:val="0"/>
+        </w:rPr>
+      </w:r>
+    </w:p>
+    <w:p>
+      <w:pPr>
+        <w:keepNext w:val="0"/>
+        <w:keepLines w:val="0"/>
+        <w:widowControl w:val="1"/>
+        <w:pBdr>
+          <w:top w:space="0" w:sz="0" w:val="nil"/>
+          <w:left w:space="0" w:sz="0" w:val="nil"/>
+          <w:bottom w:space="0" w:sz="0" w:val="nil"/>
+          <w:right w:space="0" w:sz="0" w:val="nil"/>
+          <w:between w:space="0" w:sz="0" w:val="nil"/>
+        </w:pBdr>
+        <w:shd w:fill="auto" w:val="clear"/>
+        <w:spacing w:after="280" w:before="280" w:line="240" w:lineRule="auto"/>
+        <w:ind w:left="600" w:right="0" w:firstLine="0"/>
+        <w:jc w:val="left"/>
+        <w:rPr>
+          <w:rFonts w:ascii="Verdana" w:cs="Verdana" w:eastAsia="Verdana" w:hAnsi="Verdana"/>
+          <w:sz w:val="16"/>
+          <w:szCs w:val="16"/>
+        </w:rPr>
+      </w:pPr>
+      <w:r>
+        <w:rPr>
+          <w:rFonts w:ascii="Verdana" w:cs="Verdana" w:eastAsia="Verdana" w:hAnsi="Verdana"/>
+          <w:sz w:val="16"/>
+          <w:szCs w:val="16"/>
+        </w:rPr>
+        <w:drawing>
+          <wp:inline distB="114300" distT="114300" distL="114300" distR="114300">
+            <wp:extent cx="5943600" cy="3886200"/>
+            <wp:effectExtent b="0" l="0" r="0" t="0"/>
+            <wp:docPr id="13" name="image6.jpg"/>
+            <a:graphic>
+              <a:graphicData uri="http://schemas.openxmlformats.org/drawingml/2006/picture">
+                <pic:pic>
+                  <pic:nvPicPr>
+                    <pic:cNvPr id="0" name="image6.jpg"/>
+                    <pic:cNvPicPr preferRelativeResize="0"/>
+                  </pic:nvPicPr>
+                  <pic:blipFill>
+                    <a:blip r:embed="rId20"/>
+                    <a:srcRect b="0" l="0" r="0" t="0"/>
+                    <a:stretch>
+                      <a:fillRect/>
+                    </a:stretch>
+                  </pic:blipFill>
+                  <pic:spPr>
+                    <a:xfrm>
+                      <a:off x="0" y="0"/>
+                      <a:ext cx="5943600" cy="3886200"/>
+                    </a:xfrm>
+                    <a:prstGeom prst="rect"/>
+                    <a:ln/>
+                  </pic:spPr>
+                </pic:pic>
+              </a:graphicData>
+            </a:graphic>
+          </wp:inline>
+        </w:drawing>
+      </w:r>
+      <w:r>
+        <w:rPr>
+          <w:rtl w:val="0"/>
+        </w:rPr>
+      </w:r>
+    </w:p>
+    <w:p>
+      <w:pPr>
+        <w:keepNext w:val="0"/>
+        <w:keepLines w:val="0"/>
+        <w:widowControl w:val="1"/>
+        <w:pBdr>
+          <w:top w:space="0" w:sz="0" w:val="nil"/>
+          <w:left w:space="0" w:sz="0" w:val="nil"/>
+          <w:bottom w:space="0" w:sz="0" w:val="nil"/>
+          <w:right w:space="0" w:sz="0" w:val="nil"/>
+          <w:between w:space="0" w:sz="0" w:val="nil"/>
+        </w:pBdr>
+        <w:shd w:fill="auto" w:val="clear"/>
+        <w:spacing w:after="280" w:before="280" w:line="240" w:lineRule="auto"/>
+        <w:ind w:left="600" w:right="0" w:firstLine="0"/>
+        <w:jc w:val="left"/>
+        <w:rPr>
+          <w:rFonts w:ascii="Verdana" w:cs="Verdana" w:eastAsia="Verdana" w:hAnsi="Verdana"/>
+          <w:sz w:val="16"/>
+          <w:szCs w:val="16"/>
+        </w:rPr>
+      </w:pPr>
+      <w:r>
+        <w:rPr>
+          <w:rtl w:val="0"/>
+        </w:rPr>
+      </w:r>
+    </w:p>
+    <w:p>
+      <w:pPr>
+        <w:keepNext w:val="0"/>
+        <w:keepLines w:val="0"/>
+        <w:widowControl w:val="1"/>
+        <w:pBdr>
+          <w:top w:space="0" w:sz="0" w:val="nil"/>
+          <w:left w:space="0" w:sz="0" w:val="nil"/>
+          <w:bottom w:space="0" w:sz="0" w:val="nil"/>
+          <w:right w:space="0" w:sz="0" w:val="nil"/>
+          <w:between w:space="0" w:sz="0" w:val="nil"/>
+        </w:pBdr>
+        <w:shd w:fill="auto" w:val="clear"/>
+        <w:spacing w:after="280" w:before="280" w:line="240" w:lineRule="auto"/>
+        <w:ind w:left="600" w:right="0" w:firstLine="0"/>
+        <w:jc w:val="left"/>
+        <w:rPr>
+          <w:rFonts w:ascii="Verdana" w:cs="Verdana" w:eastAsia="Verdana" w:hAnsi="Verdana"/>
+          <w:sz w:val="16"/>
+          <w:szCs w:val="16"/>
+        </w:rPr>
+      </w:pPr>
+      <w:r>
+        <w:rPr>
+          <w:rFonts w:ascii="Verdana" w:cs="Verdana" w:eastAsia="Verdana" w:hAnsi="Verdana"/>
+          <w:sz w:val="16"/>
+          <w:szCs w:val="16"/>
+          <w:rtl w:val="0"/>
+        </w:rPr>
+        <w:t xml:space="preserve">Check In/Check Out:</w:t>
+      </w:r>
+    </w:p>
+    <w:p>
+      <w:pPr>
+        <w:keepNext w:val="0"/>
+        <w:keepLines w:val="0"/>
+        <w:widowControl w:val="1"/>
+        <w:pBdr>
+          <w:top w:space="0" w:sz="0" w:val="nil"/>
+          <w:left w:space="0" w:sz="0" w:val="nil"/>
+          <w:bottom w:space="0" w:sz="0" w:val="nil"/>
+          <w:right w:space="0" w:sz="0" w:val="nil"/>
+          <w:between w:space="0" w:sz="0" w:val="nil"/>
+        </w:pBdr>
+        <w:shd w:fill="auto" w:val="clear"/>
+        <w:spacing w:after="280" w:before="280" w:line="240" w:lineRule="auto"/>
+        <w:ind w:left="600" w:right="0" w:firstLine="0"/>
+        <w:jc w:val="center"/>
+        <w:rPr>
+          <w:rFonts w:ascii="Verdana" w:cs="Verdana" w:eastAsia="Verdana" w:hAnsi="Verdana"/>
+          <w:sz w:val="16"/>
+          <w:szCs w:val="16"/>
+        </w:rPr>
+      </w:pPr>
+      <w:r>
+        <w:rPr>
+          <w:rFonts w:ascii="Verdana" w:cs="Verdana" w:eastAsia="Verdana" w:hAnsi="Verdana"/>
+          <w:sz w:val="16"/>
+          <w:szCs w:val="16"/>
+        </w:rPr>
+        <w:drawing>
+          <wp:inline distB="114300" distT="114300" distL="114300" distR="114300">
+            <wp:extent cx="3276600" cy="2084351"/>
+            <wp:effectExtent b="0" l="0" r="0" t="0"/>
+            <wp:docPr id="16" name="image20.png"/>
+            <a:graphic>
+              <a:graphicData uri="http://schemas.openxmlformats.org/drawingml/2006/picture">
+                <pic:pic>
+                  <pic:nvPicPr>
+                    <pic:cNvPr id="0" name="image20.png"/>
+                    <pic:cNvPicPr preferRelativeResize="0"/>
+                  </pic:nvPicPr>
+                  <pic:blipFill>
+                    <a:blip r:embed="rId21"/>
+                    <a:srcRect b="0" l="0" r="0" t="0"/>
+                    <a:stretch>
+                      <a:fillRect/>
+                    </a:stretch>
+                  </pic:blipFill>
+                  <pic:spPr>
+                    <a:xfrm>
+                      <a:off x="0" y="0"/>
+                      <a:ext cx="3276600" cy="2084351"/>
+                    </a:xfrm>
+                    <a:prstGeom prst="rect"/>
+                    <a:ln/>
+                  </pic:spPr>
+                </pic:pic>
+              </a:graphicData>
+            </a:graphic>
+          </wp:inline>
+        </w:drawing>
+      </w:r>
+      <w:r>
+        <w:rPr>
+          <w:rtl w:val="0"/>
+        </w:rPr>
+      </w:r>
+    </w:p>
+    <w:p>
+      <w:pPr>
+        <w:keepNext w:val="0"/>
+        <w:keepLines w:val="0"/>
+        <w:widowControl w:val="1"/>
+        <w:pBdr>
+          <w:top w:space="0" w:sz="0" w:val="nil"/>
+          <w:left w:space="0" w:sz="0" w:val="nil"/>
+          <w:bottom w:space="0" w:sz="0" w:val="nil"/>
+          <w:right w:space="0" w:sz="0" w:val="nil"/>
+          <w:between w:space="0" w:sz="0" w:val="nil"/>
+        </w:pBdr>
+        <w:shd w:fill="auto" w:val="clear"/>
+        <w:spacing w:after="280" w:before="280" w:line="240" w:lineRule="auto"/>
+        <w:ind w:left="0" w:right="0" w:firstLine="0"/>
+        <w:jc w:val="left"/>
+        <w:rPr>
+          <w:rFonts w:ascii="Verdana" w:cs="Verdana" w:eastAsia="Verdana" w:hAnsi="Verdana"/>
+          <w:sz w:val="16"/>
+          <w:szCs w:val="16"/>
+        </w:rPr>
+      </w:pPr>
+      <w:r>
+        <w:rPr>
+          <w:rFonts w:ascii="Verdana" w:cs="Verdana" w:eastAsia="Verdana" w:hAnsi="Verdana"/>
+          <w:sz w:val="16"/>
+          <w:szCs w:val="16"/>
+          <w:rtl w:val="0"/>
+        </w:rPr>
+        <w:tab/>
+        <w:t xml:space="preserve">Rewards:</w:t>
+      </w:r>
+    </w:p>
+    <w:p>
+      <w:pPr>
+        <w:keepNext w:val="0"/>
+        <w:keepLines w:val="0"/>
+        <w:widowControl w:val="1"/>
+        <w:pBdr>
+          <w:top w:space="0" w:sz="0" w:val="nil"/>
+          <w:left w:space="0" w:sz="0" w:val="nil"/>
+          <w:bottom w:space="0" w:sz="0" w:val="nil"/>
+          <w:right w:space="0" w:sz="0" w:val="nil"/>
+          <w:between w:space="0" w:sz="0" w:val="nil"/>
+        </w:pBdr>
+        <w:shd w:fill="auto" w:val="clear"/>
+        <w:spacing w:after="280" w:before="280" w:line="240" w:lineRule="auto"/>
+        <w:ind w:left="0" w:right="0" w:firstLine="0"/>
+        <w:jc w:val="center"/>
+        <w:rPr>
+          <w:rFonts w:ascii="Verdana" w:cs="Verdana" w:eastAsia="Verdana" w:hAnsi="Verdana"/>
+          <w:sz w:val="16"/>
+          <w:szCs w:val="16"/>
+        </w:rPr>
+      </w:pPr>
+      <w:r>
+        <w:rPr>
+          <w:rFonts w:ascii="Verdana" w:cs="Verdana" w:eastAsia="Verdana" w:hAnsi="Verdana"/>
+          <w:sz w:val="16"/>
+          <w:szCs w:val="16"/>
+        </w:rPr>
+        <w:drawing>
+          <wp:inline distB="114300" distT="114300" distL="114300" distR="114300">
+            <wp:extent cx="2390775" cy="2025429"/>
+            <wp:effectExtent b="0" l="0" r="0" t="0"/>
+            <wp:docPr id="7" name="image17.png"/>
+            <a:graphic>
+              <a:graphicData uri="http://schemas.openxmlformats.org/drawingml/2006/picture">
+                <pic:pic>
+                  <pic:nvPicPr>
+                    <pic:cNvPr id="0" name="image17.png"/>
+                    <pic:cNvPicPr preferRelativeResize="0"/>
+                  </pic:nvPicPr>
+                  <pic:blipFill>
+                    <a:blip r:embed="rId22"/>
+                    <a:srcRect b="0" l="0" r="0" t="0"/>
+                    <a:stretch>
+                      <a:fillRect/>
+                    </a:stretch>
+                  </pic:blipFill>
+                  <pic:spPr>
+                    <a:xfrm>
+                      <a:off x="0" y="0"/>
+                      <a:ext cx="2390775" cy="2025429"/>
+                    </a:xfrm>
+                    <a:prstGeom prst="rect"/>
+                    <a:ln/>
+                  </pic:spPr>
+                </pic:pic>
+              </a:graphicData>
+            </a:graphic>
+          </wp:inline>
+        </w:drawing>
+      </w:r>
+      <w:r>
+        <w:rPr>
+          <w:rtl w:val="0"/>
+        </w:rPr>
+      </w:r>
+    </w:p>
+    <w:p>
+      <w:pPr>
+        <w:keepNext w:val="0"/>
+        <w:keepLines w:val="0"/>
+        <w:widowControl w:val="1"/>
+        <w:pBdr>
+          <w:top w:space="0" w:sz="0" w:val="nil"/>
+          <w:left w:space="0" w:sz="0" w:val="nil"/>
+          <w:bottom w:space="0" w:sz="0" w:val="nil"/>
+          <w:right w:space="0" w:sz="0" w:val="nil"/>
+          <w:between w:space="0" w:sz="0" w:val="nil"/>
+        </w:pBdr>
+        <w:shd w:fill="auto" w:val="clear"/>
+        <w:spacing w:after="280" w:before="280" w:line="240" w:lineRule="auto"/>
+        <w:ind w:left="600" w:right="0" w:firstLine="0"/>
+        <w:jc w:val="left"/>
+        <w:rPr>
+          <w:rFonts w:ascii="Verdana" w:cs="Verdana" w:eastAsia="Verdana" w:hAnsi="Verdana"/>
+          <w:b w:val="0"/>
+          <w:i w:val="0"/>
+          <w:smallCaps w:val="0"/>
+          <w:strike w:val="0"/>
+          <w:color w:val="000000"/>
+          <w:sz w:val="16"/>
+          <w:szCs w:val="16"/>
+          <w:u w:val="none"/>
+          <w:shd w:fill="auto" w:val="clear"/>
+          <w:vertAlign w:val="baseline"/>
+        </w:rPr>
+      </w:pPr>
+      <w:r>
+        <w:rPr>
+          <w:rFonts w:ascii="Verdana" w:cs="Verdana" w:eastAsia="Verdana" w:hAnsi="Verdana"/>
+          <w:b w:val="1"/>
+          <w:i w:val="0"/>
+          <w:smallCaps w:val="0"/>
+          <w:strike w:val="0"/>
+          <w:color w:val="000000"/>
+          <w:sz w:val="16"/>
+          <w:szCs w:val="16"/>
+          <w:u w:val="none"/>
+          <w:shd w:fill="auto" w:val="clear"/>
+          <w:vertAlign w:val="baseline"/>
+          <w:rtl w:val="0"/>
+        </w:rPr>
+        <w:t xml:space="preserve">4.4 Communication Diagrams</w:t>
+      </w:r>
+      <w:r>
+        <w:rPr>
+          <w:rtl w:val="0"/>
+        </w:rPr>
+      </w:r>
+    </w:p>
+    <w:p>
+      <w:pPr>
+        <w:keepNext w:val="0"/>
+        <w:keepLines w:val="0"/>
+        <w:widowControl w:val="1"/>
+        <w:pBdr>
+          <w:top w:space="0" w:sz="0" w:val="nil"/>
+          <w:left w:space="0" w:sz="0" w:val="nil"/>
+          <w:bottom w:space="0" w:sz="0" w:val="nil"/>
+          <w:right w:space="0" w:sz="0" w:val="nil"/>
+          <w:between w:space="0" w:sz="0" w:val="nil"/>
+        </w:pBdr>
+        <w:shd w:fill="auto" w:val="clear"/>
+        <w:spacing w:after="280" w:before="280" w:line="240" w:lineRule="auto"/>
+        <w:ind w:left="600" w:right="0" w:firstLine="0"/>
+        <w:jc w:val="left"/>
+        <w:rPr>
+          <w:rFonts w:ascii="Verdana" w:cs="Verdana" w:eastAsia="Verdana" w:hAnsi="Verdana"/>
+          <w:b w:val="1"/>
+          <w:sz w:val="16"/>
+          <w:szCs w:val="16"/>
+        </w:rPr>
+      </w:pPr>
+      <w:r>
+        <w:rPr>
+          <w:rFonts w:ascii="Verdana" w:cs="Verdana" w:eastAsia="Verdana" w:hAnsi="Verdana"/>
+          <w:b w:val="1"/>
+          <w:i w:val="0"/>
+          <w:smallCaps w:val="0"/>
+          <w:strike w:val="0"/>
+          <w:color w:val="000000"/>
+          <w:sz w:val="16"/>
+          <w:szCs w:val="16"/>
+          <w:u w:val="none"/>
+          <w:shd w:fill="auto" w:val="clear"/>
+          <w:vertAlign w:val="baseline"/>
+          <w:rtl w:val="0"/>
+        </w:rPr>
+        <w:t xml:space="preserve">Used to model the message passing structure of the system functions.</w:t>
+      </w:r>
+      <w:r>
+        <w:rPr>
+          <w:rtl w:val="0"/>
+        </w:rPr>
+      </w:r>
+    </w:p>
+    <w:p>
+      <w:pPr>
+        <w:keepNext w:val="0"/>
+        <w:keepLines w:val="0"/>
+        <w:widowControl w:val="1"/>
+        <w:pBdr>
+          <w:top w:space="0" w:sz="0" w:val="nil"/>
+          <w:left w:space="0" w:sz="0" w:val="nil"/>
+          <w:bottom w:space="0" w:sz="0" w:val="nil"/>
+          <w:right w:space="0" w:sz="0" w:val="nil"/>
+          <w:between w:space="0" w:sz="0" w:val="nil"/>
+        </w:pBdr>
+        <w:shd w:fill="auto" w:val="clear"/>
+        <w:spacing w:after="280" w:before="280" w:line="240" w:lineRule="auto"/>
+        <w:ind w:left="600" w:right="0" w:firstLine="0"/>
+        <w:jc w:val="left"/>
+        <w:rPr>
+          <w:rFonts w:ascii="Verdana" w:cs="Verdana" w:eastAsia="Verdana" w:hAnsi="Verdana"/>
+          <w:b w:val="1"/>
+          <w:sz w:val="16"/>
+          <w:szCs w:val="16"/>
+        </w:rPr>
+      </w:pPr>
+      <w:r>
+        <w:rPr>
+          <w:rFonts w:ascii="Verdana" w:cs="Verdana" w:eastAsia="Verdana" w:hAnsi="Verdana"/>
+          <w:b w:val="1"/>
+          <w:sz w:val="16"/>
+          <w:szCs w:val="16"/>
+          <w:rtl w:val="0"/>
+        </w:rPr>
+        <w:t xml:space="preserve">Reservations:</w:t>
+      </w:r>
+    </w:p>
+    <w:p>
+      <w:pPr>
+        <w:keepNext w:val="0"/>
+        <w:keepLines w:val="0"/>
+        <w:widowControl w:val="1"/>
+        <w:pBdr>
+          <w:top w:space="0" w:sz="0" w:val="nil"/>
+          <w:left w:space="0" w:sz="0" w:val="nil"/>
+          <w:bottom w:space="0" w:sz="0" w:val="nil"/>
+          <w:right w:space="0" w:sz="0" w:val="nil"/>
+          <w:between w:space="0" w:sz="0" w:val="nil"/>
+        </w:pBdr>
+        <w:shd w:fill="auto" w:val="clear"/>
+        <w:spacing w:after="280" w:before="280" w:line="240" w:lineRule="auto"/>
+        <w:ind w:left="600" w:right="0" w:firstLine="0"/>
+        <w:jc w:val="left"/>
+        <w:rPr>
+          <w:rFonts w:ascii="Verdana" w:cs="Verdana" w:eastAsia="Verdana" w:hAnsi="Verdana"/>
+          <w:b w:val="1"/>
+          <w:sz w:val="16"/>
+          <w:szCs w:val="16"/>
+        </w:rPr>
+      </w:pPr>
+      <w:r>
+        <w:rPr>
+          <w:rFonts w:ascii="Verdana" w:cs="Verdana" w:eastAsia="Verdana" w:hAnsi="Verdana"/>
+          <w:b w:val="1"/>
+          <w:sz w:val="16"/>
+          <w:szCs w:val="16"/>
+        </w:rPr>
+        <w:drawing>
+          <wp:inline distB="114300" distT="114300" distL="114300" distR="114300">
+            <wp:extent cx="5943600" cy="3314700"/>
+            <wp:effectExtent b="0" l="0" r="0" t="0"/>
+            <wp:docPr id="18" name="image1.jpg"/>
+            <a:graphic>
+              <a:graphicData uri="http://schemas.openxmlformats.org/drawingml/2006/picture">
+                <pic:pic>
+                  <pic:nvPicPr>
+                    <pic:cNvPr id="0" name="image1.jpg"/>
+                    <pic:cNvPicPr preferRelativeResize="0"/>
+                  </pic:nvPicPr>
+                  <pic:blipFill>
+                    <a:blip r:embed="rId23"/>
+                    <a:srcRect b="0" l="0" r="0" t="0"/>
+                    <a:stretch>
+                      <a:fillRect/>
+                    </a:stretch>
+                  </pic:blipFill>
+                  <pic:spPr>
+                    <a:xfrm>
+                      <a:off x="0" y="0"/>
+                      <a:ext cx="5943600" cy="3314700"/>
+                    </a:xfrm>
+                    <a:prstGeom prst="rect"/>
+                    <a:ln/>
+                  </pic:spPr>
+                </pic:pic>
+              </a:graphicData>
+            </a:graphic>
+          </wp:inline>
+        </w:drawing>
+      </w:r>
+      <w:r>
+        <w:rPr>
+          <w:rtl w:val="0"/>
+        </w:rPr>
+      </w:r>
+    </w:p>
+    <w:p>
+      <w:pPr>
+        <w:keepNext w:val="0"/>
+        <w:keepLines w:val="0"/>
+        <w:widowControl w:val="1"/>
+        <w:pBdr>
+          <w:top w:space="0" w:sz="0" w:val="nil"/>
+          <w:left w:space="0" w:sz="0" w:val="nil"/>
+          <w:bottom w:space="0" w:sz="0" w:val="nil"/>
+          <w:right w:space="0" w:sz="0" w:val="nil"/>
+          <w:between w:space="0" w:sz="0" w:val="nil"/>
+        </w:pBdr>
+        <w:shd w:fill="auto" w:val="clear"/>
+        <w:spacing w:after="280" w:before="280" w:line="240" w:lineRule="auto"/>
+        <w:ind w:left="600" w:right="0" w:firstLine="0"/>
+        <w:jc w:val="left"/>
+        <w:rPr>
+          <w:rFonts w:ascii="Verdana" w:cs="Verdana" w:eastAsia="Verdana" w:hAnsi="Verdana"/>
+          <w:b w:val="1"/>
+          <w:sz w:val="16"/>
+          <w:szCs w:val="16"/>
+        </w:rPr>
+      </w:pPr>
+      <w:r>
+        <w:rPr>
+          <w:rFonts w:ascii="Verdana" w:cs="Verdana" w:eastAsia="Verdana" w:hAnsi="Verdana"/>
+          <w:b w:val="1"/>
+          <w:sz w:val="16"/>
+          <w:szCs w:val="16"/>
+        </w:rPr>
+        <w:drawing>
+          <wp:inline distB="114300" distT="114300" distL="114300" distR="114300">
+            <wp:extent cx="5943600" cy="3209925"/>
+            <wp:effectExtent b="0" l="0" r="0" t="0"/>
+            <wp:docPr id="15" name="image19.jpg"/>
+            <a:graphic>
+              <a:graphicData uri="http://schemas.openxmlformats.org/drawingml/2006/picture">
+                <pic:pic>
+                  <pic:nvPicPr>
+                    <pic:cNvPr id="0" name="image19.jpg"/>
+                    <pic:cNvPicPr preferRelativeResize="0"/>
+                  </pic:nvPicPr>
+                  <pic:blipFill>
+                    <a:blip r:embed="rId24"/>
+                    <a:srcRect b="12643" l="0" r="0" t="9885"/>
+                    <a:stretch>
+                      <a:fillRect/>
+                    </a:stretch>
+                  </pic:blipFill>
+                  <pic:spPr>
+                    <a:xfrm>
+                      <a:off x="0" y="0"/>
+                      <a:ext cx="5943600" cy="3209925"/>
+                    </a:xfrm>
+                    <a:prstGeom prst="rect"/>
+                    <a:ln/>
+                  </pic:spPr>
+                </pic:pic>
+              </a:graphicData>
+            </a:graphic>
+          </wp:inline>
+        </w:drawing>
+      </w:r>
+      <w:r>
+        <w:rPr>
+          <w:rtl w:val="0"/>
+        </w:rPr>
+      </w:r>
+    </w:p>
+    <w:p>
+      <w:pPr>
+        <w:keepNext w:val="0"/>
+        <w:keepLines w:val="0"/>
+        <w:widowControl w:val="1"/>
+        <w:pBdr>
+          <w:top w:space="0" w:sz="0" w:val="nil"/>
+          <w:left w:space="0" w:sz="0" w:val="nil"/>
+          <w:bottom w:space="0" w:sz="0" w:val="nil"/>
+          <w:right w:space="0" w:sz="0" w:val="nil"/>
+          <w:between w:space="0" w:sz="0" w:val="nil"/>
+        </w:pBdr>
+        <w:shd w:fill="auto" w:val="clear"/>
+        <w:spacing w:after="280" w:before="280" w:line="240" w:lineRule="auto"/>
+        <w:ind w:left="600" w:right="0" w:firstLine="0"/>
+        <w:jc w:val="left"/>
+        <w:rPr>
+          <w:rFonts w:ascii="Verdana" w:cs="Verdana" w:eastAsia="Verdana" w:hAnsi="Verdana"/>
+          <w:b w:val="1"/>
+          <w:sz w:val="16"/>
+          <w:szCs w:val="16"/>
+        </w:rPr>
+      </w:pPr>
+      <w:r>
+        <w:rPr>
+          <w:rFonts w:ascii="Verdana" w:cs="Verdana" w:eastAsia="Verdana" w:hAnsi="Verdana"/>
+          <w:b w:val="1"/>
+          <w:sz w:val="16"/>
+          <w:szCs w:val="16"/>
+        </w:rPr>
+        <w:drawing>
+          <wp:inline distB="114300" distT="114300" distL="114300" distR="114300">
+            <wp:extent cx="5943600" cy="3209925"/>
+            <wp:effectExtent b="0" l="0" r="0" t="0"/>
+            <wp:docPr id="6" name="image10.jpg"/>
+            <a:graphic>
+              <a:graphicData uri="http://schemas.openxmlformats.org/drawingml/2006/picture">
+                <pic:pic>
+                  <pic:nvPicPr>
+                    <pic:cNvPr id="0" name="image10.jpg"/>
+                    <pic:cNvPicPr preferRelativeResize="0"/>
+                  </pic:nvPicPr>
+                  <pic:blipFill>
+                    <a:blip r:embed="rId25"/>
+                    <a:srcRect b="7653" l="0" r="0" t="6377"/>
+                    <a:stretch>
+                      <a:fillRect/>
+                    </a:stretch>
+                  </pic:blipFill>
+                  <pic:spPr>
+                    <a:xfrm>
+                      <a:off x="0" y="0"/>
+                      <a:ext cx="5943600" cy="3209925"/>
+                    </a:xfrm>
+                    <a:prstGeom prst="rect"/>
+                    <a:ln/>
+                  </pic:spPr>
+                </pic:pic>
+              </a:graphicData>
+            </a:graphic>
+          </wp:inline>
+        </w:drawing>
+      </w:r>
+      <w:r>
+        <w:rPr>
+          <w:rFonts w:ascii="Verdana" w:cs="Verdana" w:eastAsia="Verdana" w:hAnsi="Verdana"/>
+          <w:b w:val="1"/>
+          <w:sz w:val="16"/>
+          <w:szCs w:val="16"/>
+        </w:rPr>
+        <w:drawing>
+          <wp:inline distB="114300" distT="114300" distL="114300" distR="114300">
+            <wp:extent cx="5943600" cy="3352800"/>
+            <wp:effectExtent b="0" l="0" r="0" t="0"/>
+            <wp:docPr id="14" name="image2.jpg"/>
+            <a:graphic>
+              <a:graphicData uri="http://schemas.openxmlformats.org/drawingml/2006/picture">
+                <pic:pic>
+                  <pic:nvPicPr>
+                    <pic:cNvPr id="0" name="image2.jpg"/>
+                    <pic:cNvPicPr preferRelativeResize="0"/>
+                  </pic:nvPicPr>
+                  <pic:blipFill>
+                    <a:blip r:embed="rId26"/>
+                    <a:srcRect b="7616" l="0" r="0" t="5896"/>
+                    <a:stretch>
+                      <a:fillRect/>
+                    </a:stretch>
+                  </pic:blipFill>
+                  <pic:spPr>
+                    <a:xfrm>
+                      <a:off x="0" y="0"/>
+                      <a:ext cx="5943600" cy="3352800"/>
+                    </a:xfrm>
+                    <a:prstGeom prst="rect"/>
+                    <a:ln/>
+                  </pic:spPr>
+                </pic:pic>
+              </a:graphicData>
+            </a:graphic>
+          </wp:inline>
+        </w:drawing>
+      </w:r>
+      <w:r>
+        <w:rPr>
+          <w:rFonts w:ascii="Verdana" w:cs="Verdana" w:eastAsia="Verdana" w:hAnsi="Verdana"/>
+          <w:b w:val="1"/>
+          <w:sz w:val="16"/>
+          <w:szCs w:val="16"/>
+        </w:rPr>
+        <w:drawing>
+          <wp:inline distB="114300" distT="114300" distL="114300" distR="114300">
+            <wp:extent cx="5943600" cy="3228975"/>
+            <wp:effectExtent b="0" l="0" r="0" t="0"/>
+            <wp:docPr id="2" name="image4.jpg"/>
+            <a:graphic>
+              <a:graphicData uri="http://schemas.openxmlformats.org/drawingml/2006/picture">
+                <pic:pic>
+                  <pic:nvPicPr>
+                    <pic:cNvPr id="0" name="image4.jpg"/>
+                    <pic:cNvPicPr preferRelativeResize="0"/>
+                  </pic:nvPicPr>
+                  <pic:blipFill>
+                    <a:blip r:embed="rId27"/>
+                    <a:srcRect b="12183" l="0" r="0" t="9885"/>
+                    <a:stretch>
+                      <a:fillRect/>
+                    </a:stretch>
+                  </pic:blipFill>
+                  <pic:spPr>
+                    <a:xfrm>
+                      <a:off x="0" y="0"/>
+                      <a:ext cx="5943600" cy="3228975"/>
+                    </a:xfrm>
+                    <a:prstGeom prst="rect"/>
+                    <a:ln/>
+                  </pic:spPr>
+                </pic:pic>
+              </a:graphicData>
+            </a:graphic>
+          </wp:inline>
+        </w:drawing>
+      </w:r>
+      <w:r>
+        <w:rPr>
+          <w:rFonts w:ascii="Verdana" w:cs="Verdana" w:eastAsia="Verdana" w:hAnsi="Verdana"/>
+          <w:b w:val="1"/>
+          <w:sz w:val="16"/>
+          <w:szCs w:val="16"/>
+        </w:rPr>
+        <w:drawing>
+          <wp:inline distB="114300" distT="114300" distL="114300" distR="114300">
+            <wp:extent cx="5943600" cy="3619500"/>
+            <wp:effectExtent b="0" l="0" r="0" t="0"/>
+            <wp:docPr id="1" name="image8.jpg"/>
+            <a:graphic>
+              <a:graphicData uri="http://schemas.openxmlformats.org/drawingml/2006/picture">
+                <pic:pic>
+                  <pic:nvPicPr>
+                    <pic:cNvPr id="0" name="image8.jpg"/>
+                    <pic:cNvPicPr preferRelativeResize="0"/>
+                  </pic:nvPicPr>
+                  <pic:blipFill>
+                    <a:blip r:embed="rId28"/>
+                    <a:srcRect b="0" l="0" r="0" t="0"/>
+                    <a:stretch>
+                      <a:fillRect/>
+                    </a:stretch>
+                  </pic:blipFill>
+                  <pic:spPr>
+                    <a:xfrm>
+                      <a:off x="0" y="0"/>
+                      <a:ext cx="5943600" cy="3619500"/>
+                    </a:xfrm>
+                    <a:prstGeom prst="rect"/>
+                    <a:ln/>
+                  </pic:spPr>
+                </pic:pic>
+              </a:graphicData>
+            </a:graphic>
+          </wp:inline>
+        </w:drawing>
+      </w:r>
+      <w:r>
+        <w:rPr>
+          <w:rFonts w:ascii="Verdana" w:cs="Verdana" w:eastAsia="Verdana" w:hAnsi="Verdana"/>
+          <w:b w:val="1"/>
+          <w:sz w:val="16"/>
+          <w:szCs w:val="16"/>
+        </w:rPr>
+        <w:drawing>
+          <wp:inline distB="114300" distT="114300" distL="114300" distR="114300">
+            <wp:extent cx="5943600" cy="3365500"/>
+            <wp:effectExtent b="0" l="0" r="0" t="0"/>
+            <wp:docPr id="11" name="image14.jpg"/>
+            <a:graphic>
+              <a:graphicData uri="http://schemas.openxmlformats.org/drawingml/2006/picture">
+                <pic:pic>
+                  <pic:nvPicPr>
+                    <pic:cNvPr id="0" name="image14.jpg"/>
+                    <pic:cNvPicPr preferRelativeResize="0"/>
+                  </pic:nvPicPr>
+                  <pic:blipFill>
+                    <a:blip r:embed="rId29"/>
+                    <a:srcRect b="0" l="0" r="0" t="0"/>
+                    <a:stretch>
+                      <a:fillRect/>
+                    </a:stretch>
+                  </pic:blipFill>
+                  <pic:spPr>
+                    <a:xfrm>
+                      <a:off x="0" y="0"/>
+                      <a:ext cx="5943600" cy="3365500"/>
+                    </a:xfrm>
+                    <a:prstGeom prst="rect"/>
+                    <a:ln/>
+                  </pic:spPr>
+                </pic:pic>
+              </a:graphicData>
+            </a:graphic>
+          </wp:inline>
+        </w:drawing>
+      </w:r>
+      <w:r>
+        <w:rPr>
+          <w:rtl w:val="0"/>
+        </w:rPr>
+      </w:r>
+    </w:p>
+    <w:p>
+      <w:pPr>
+        <w:keepNext w:val="0"/>
+        <w:keepLines w:val="0"/>
+        <w:widowControl w:val="1"/>
+        <w:pBdr>
+          <w:top w:space="0" w:sz="0" w:val="nil"/>
+          <w:left w:space="0" w:sz="0" w:val="nil"/>
+          <w:bottom w:space="0" w:sz="0" w:val="nil"/>
+          <w:right w:space="0" w:sz="0" w:val="nil"/>
+          <w:between w:space="0" w:sz="0" w:val="nil"/>
+        </w:pBdr>
+        <w:shd w:fill="auto" w:val="clear"/>
+        <w:spacing w:after="280" w:before="280" w:line="240" w:lineRule="auto"/>
+        <w:ind w:left="0" w:right="0" w:firstLine="0"/>
+        <w:jc w:val="left"/>
+        <w:rPr>
           <w:rFonts w:ascii="Times New Roman" w:cs="Times New Roman" w:eastAsia="Times New Roman" w:hAnsi="Times New Roman"/>
           <w:b w:val="0"/>
           <w:i w:val="0"/>
@@ -4703,82 +6412,29 @@
           <w:vertAlign w:val="baseline"/>
           <w:rtl w:val="0"/>
         </w:rPr>
-        <w:t xml:space="preserve">Used to model the class interactions needed for the use cases.</w:t>
-      </w:r>
-      <w:r>
-        <w:rPr>
-          <w:rtl w:val="0"/>
-        </w:rPr>
-      </w:r>
-    </w:p>
-    <w:p>
-      <w:pPr>
-        <w:keepNext w:val="0"/>
-        <w:keepLines w:val="0"/>
-        <w:widowControl w:val="1"/>
-        <w:pBdr>
-          <w:top w:space="0" w:sz="0" w:val="nil"/>
-          <w:left w:space="0" w:sz="0" w:val="nil"/>
-          <w:bottom w:space="0" w:sz="0" w:val="nil"/>
-          <w:right w:space="0" w:sz="0" w:val="nil"/>
-          <w:between w:space="0" w:sz="0" w:val="nil"/>
-        </w:pBdr>
-        <w:shd w:fill="auto" w:val="clear"/>
-        <w:spacing w:after="280" w:before="280" w:line="240" w:lineRule="auto"/>
-        <w:ind w:left="600" w:right="0" w:firstLine="0"/>
-        <w:jc w:val="left"/>
-        <w:rPr>
-          <w:rFonts w:ascii="Verdana" w:cs="Verdana" w:eastAsia="Verdana" w:hAnsi="Verdana"/>
-          <w:b w:val="0"/>
-          <w:i w:val="0"/>
-          <w:smallCaps w:val="0"/>
-          <w:strike w:val="0"/>
-          <w:color w:val="000000"/>
-          <w:sz w:val="16"/>
-          <w:szCs w:val="16"/>
-          <w:u w:val="none"/>
-          <w:shd w:fill="auto" w:val="clear"/>
-          <w:vertAlign w:val="baseline"/>
-        </w:rPr>
-      </w:pPr>
-      <w:r>
-        <w:rPr>
-          <w:rFonts w:ascii="Verdana" w:cs="Verdana" w:eastAsia="Verdana" w:hAnsi="Verdana"/>
-          <w:b w:val="1"/>
-          <w:i w:val="0"/>
-          <w:smallCaps w:val="0"/>
-          <w:strike w:val="0"/>
-          <w:color w:val="000000"/>
-          <w:sz w:val="16"/>
-          <w:szCs w:val="16"/>
-          <w:u w:val="none"/>
-          <w:shd w:fill="auto" w:val="clear"/>
-          <w:vertAlign w:val="baseline"/>
-          <w:rtl w:val="0"/>
-        </w:rPr>
-        <w:t xml:space="preserve">4.4 Communication Diagrams</w:t>
-      </w:r>
-      <w:r>
-        <w:rPr>
-          <w:rtl w:val="0"/>
-        </w:rPr>
-      </w:r>
-    </w:p>
-    <w:p>
-      <w:pPr>
-        <w:keepNext w:val="0"/>
-        <w:keepLines w:val="0"/>
-        <w:widowControl w:val="1"/>
-        <w:pBdr>
-          <w:top w:space="0" w:sz="0" w:val="nil"/>
-          <w:left w:space="0" w:sz="0" w:val="nil"/>
-          <w:bottom w:space="0" w:sz="0" w:val="nil"/>
-          <w:right w:space="0" w:sz="0" w:val="nil"/>
-          <w:between w:space="0" w:sz="0" w:val="nil"/>
-        </w:pBdr>
-        <w:shd w:fill="auto" w:val="clear"/>
-        <w:spacing w:after="280" w:before="280" w:line="240" w:lineRule="auto"/>
-        <w:ind w:left="600" w:right="0" w:firstLine="0"/>
+        <w:t xml:space="preserve">5.0 Behavioral Model and Description</w:t>
+      </w:r>
+      <w:r>
+        <w:rPr>
+          <w:rtl w:val="0"/>
+        </w:rPr>
+      </w:r>
+    </w:p>
+    <w:p>
+      <w:pPr>
+        <w:keepNext w:val="0"/>
+        <w:keepLines w:val="0"/>
+        <w:widowControl w:val="1"/>
+        <w:pBdr>
+          <w:top w:space="0" w:sz="0" w:val="nil"/>
+          <w:left w:space="0" w:sz="0" w:val="nil"/>
+          <w:bottom w:space="0" w:sz="0" w:val="nil"/>
+          <w:right w:space="0" w:sz="0" w:val="nil"/>
+          <w:between w:space="0" w:sz="0" w:val="nil"/>
+        </w:pBdr>
+        <w:shd w:fill="auto" w:val="clear"/>
+        <w:spacing w:after="280" w:before="280" w:line="240" w:lineRule="auto"/>
+        <w:ind w:left="0" w:right="0" w:firstLine="0"/>
         <w:jc w:val="left"/>
         <w:rPr>
           <w:rFonts w:ascii="Times New Roman" w:cs="Times New Roman" w:eastAsia="Times New Roman" w:hAnsi="Times New Roman"/>
@@ -4809,29 +6465,29 @@
           <w:vertAlign w:val="baseline"/>
           <w:rtl w:val="0"/>
         </w:rPr>
-        <w:t xml:space="preserve">Used to model the message passing structure of the system functions.</w:t>
-      </w:r>
-      <w:r>
-        <w:rPr>
-          <w:rtl w:val="0"/>
-        </w:rPr>
-      </w:r>
-    </w:p>
-    <w:p>
-      <w:pPr>
-        <w:keepNext w:val="0"/>
-        <w:keepLines w:val="0"/>
-        <w:widowControl w:val="1"/>
-        <w:pBdr>
-          <w:top w:space="0" w:sz="0" w:val="nil"/>
-          <w:left w:space="0" w:sz="0" w:val="nil"/>
-          <w:bottom w:space="0" w:sz="0" w:val="nil"/>
-          <w:right w:space="0" w:sz="0" w:val="nil"/>
-          <w:between w:space="0" w:sz="0" w:val="nil"/>
-        </w:pBdr>
-        <w:shd w:fill="auto" w:val="clear"/>
-        <w:spacing w:after="280" w:before="280" w:line="240" w:lineRule="auto"/>
-        <w:ind w:left="0" w:right="0" w:firstLine="0"/>
+        <w:t xml:space="preserve">A description of the behavior of the software is presented.</w:t>
+      </w:r>
+      <w:r>
+        <w:rPr>
+          <w:rtl w:val="0"/>
+        </w:rPr>
+      </w:r>
+    </w:p>
+    <w:p>
+      <w:pPr>
+        <w:keepNext w:val="0"/>
+        <w:keepLines w:val="0"/>
+        <w:widowControl w:val="1"/>
+        <w:pBdr>
+          <w:top w:space="0" w:sz="0" w:val="nil"/>
+          <w:left w:space="0" w:sz="0" w:val="nil"/>
+          <w:bottom w:space="0" w:sz="0" w:val="nil"/>
+          <w:right w:space="0" w:sz="0" w:val="nil"/>
+          <w:between w:space="0" w:sz="0" w:val="nil"/>
+        </w:pBdr>
+        <w:shd w:fill="auto" w:val="clear"/>
+        <w:spacing w:after="280" w:before="280" w:line="240" w:lineRule="auto"/>
+        <w:ind w:left="600" w:right="0" w:firstLine="0"/>
         <w:jc w:val="left"/>
         <w:rPr>
           <w:rFonts w:ascii="Times New Roman" w:cs="Times New Roman" w:eastAsia="Times New Roman" w:hAnsi="Times New Roman"/>
@@ -4862,29 +6518,29 @@
           <w:vertAlign w:val="baseline"/>
           <w:rtl w:val="0"/>
         </w:rPr>
-        <w:t xml:space="preserve">5.0 Behavioral Model and Description</w:t>
-      </w:r>
-      <w:r>
-        <w:rPr>
-          <w:rtl w:val="0"/>
-        </w:rPr>
-      </w:r>
-    </w:p>
-    <w:p>
-      <w:pPr>
-        <w:keepNext w:val="0"/>
-        <w:keepLines w:val="0"/>
-        <w:widowControl w:val="1"/>
-        <w:pBdr>
-          <w:top w:space="0" w:sz="0" w:val="nil"/>
-          <w:left w:space="0" w:sz="0" w:val="nil"/>
-          <w:bottom w:space="0" w:sz="0" w:val="nil"/>
-          <w:right w:space="0" w:sz="0" w:val="nil"/>
-          <w:between w:space="0" w:sz="0" w:val="nil"/>
-        </w:pBdr>
-        <w:shd w:fill="auto" w:val="clear"/>
-        <w:spacing w:after="280" w:before="280" w:line="240" w:lineRule="auto"/>
-        <w:ind w:left="0" w:right="0" w:firstLine="0"/>
+        <w:t xml:space="preserve"> 5.1 Description for software behavior</w:t>
+      </w:r>
+      <w:r>
+        <w:rPr>
+          <w:rtl w:val="0"/>
+        </w:rPr>
+      </w:r>
+    </w:p>
+    <w:p>
+      <w:pPr>
+        <w:keepNext w:val="0"/>
+        <w:keepLines w:val="0"/>
+        <w:widowControl w:val="1"/>
+        <w:pBdr>
+          <w:top w:space="0" w:sz="0" w:val="nil"/>
+          <w:left w:space="0" w:sz="0" w:val="nil"/>
+          <w:bottom w:space="0" w:sz="0" w:val="nil"/>
+          <w:right w:space="0" w:sz="0" w:val="nil"/>
+          <w:between w:space="0" w:sz="0" w:val="nil"/>
+        </w:pBdr>
+        <w:shd w:fill="auto" w:val="clear"/>
+        <w:spacing w:after="280" w:before="280" w:line="240" w:lineRule="auto"/>
+        <w:ind w:left="600" w:right="0" w:firstLine="0"/>
         <w:jc w:val="left"/>
         <w:rPr>
           <w:rFonts w:ascii="Times New Roman" w:cs="Times New Roman" w:eastAsia="Times New Roman" w:hAnsi="Times New Roman"/>
@@ -4915,29 +6571,29 @@
           <w:vertAlign w:val="baseline"/>
           <w:rtl w:val="0"/>
         </w:rPr>
-        <w:t xml:space="preserve">A description of the behavior of the software is presented.</w:t>
-      </w:r>
-      <w:r>
-        <w:rPr>
-          <w:rtl w:val="0"/>
-        </w:rPr>
-      </w:r>
-    </w:p>
-    <w:p>
-      <w:pPr>
-        <w:keepNext w:val="0"/>
-        <w:keepLines w:val="0"/>
-        <w:widowControl w:val="1"/>
-        <w:pBdr>
-          <w:top w:space="0" w:sz="0" w:val="nil"/>
-          <w:left w:space="0" w:sz="0" w:val="nil"/>
-          <w:bottom w:space="0" w:sz="0" w:val="nil"/>
-          <w:right w:space="0" w:sz="0" w:val="nil"/>
-          <w:between w:space="0" w:sz="0" w:val="nil"/>
-        </w:pBdr>
-        <w:shd w:fill="auto" w:val="clear"/>
-        <w:spacing w:after="280" w:before="280" w:line="240" w:lineRule="auto"/>
-        <w:ind w:left="600" w:right="0" w:firstLine="0"/>
+        <w:t xml:space="preserve">A detailed description of major events and states is presented in this section.</w:t>
+      </w:r>
+      <w:r>
+        <w:rPr>
+          <w:rtl w:val="0"/>
+        </w:rPr>
+      </w:r>
+    </w:p>
+    <w:p>
+      <w:pPr>
+        <w:keepNext w:val="0"/>
+        <w:keepLines w:val="0"/>
+        <w:widowControl w:val="1"/>
+        <w:pBdr>
+          <w:top w:space="0" w:sz="0" w:val="nil"/>
+          <w:left w:space="0" w:sz="0" w:val="nil"/>
+          <w:bottom w:space="0" w:sz="0" w:val="nil"/>
+          <w:right w:space="0" w:sz="0" w:val="nil"/>
+          <w:between w:space="0" w:sz="0" w:val="nil"/>
+        </w:pBdr>
+        <w:shd w:fill="auto" w:val="clear"/>
+        <w:spacing w:after="280" w:before="280" w:line="240" w:lineRule="auto"/>
+        <w:ind w:left="1200" w:right="0" w:firstLine="0"/>
         <w:jc w:val="left"/>
         <w:rPr>
           <w:rFonts w:ascii="Times New Roman" w:cs="Times New Roman" w:eastAsia="Times New Roman" w:hAnsi="Times New Roman"/>
@@ -4968,29 +6624,29 @@
           <w:vertAlign w:val="baseline"/>
           <w:rtl w:val="0"/>
         </w:rPr>
-        <w:t xml:space="preserve"> 5.1 Description for software behavior</w:t>
-      </w:r>
-      <w:r>
-        <w:rPr>
-          <w:rtl w:val="0"/>
-        </w:rPr>
-      </w:r>
-    </w:p>
-    <w:p>
-      <w:pPr>
-        <w:keepNext w:val="0"/>
-        <w:keepLines w:val="0"/>
-        <w:widowControl w:val="1"/>
-        <w:pBdr>
-          <w:top w:space="0" w:sz="0" w:val="nil"/>
-          <w:left w:space="0" w:sz="0" w:val="nil"/>
-          <w:bottom w:space="0" w:sz="0" w:val="nil"/>
-          <w:right w:space="0" w:sz="0" w:val="nil"/>
-          <w:between w:space="0" w:sz="0" w:val="nil"/>
-        </w:pBdr>
-        <w:shd w:fill="auto" w:val="clear"/>
-        <w:spacing w:after="280" w:before="280" w:line="240" w:lineRule="auto"/>
-        <w:ind w:left="600" w:right="0" w:firstLine="0"/>
+        <w:t xml:space="preserve"> 5.1.1 Events</w:t>
+      </w:r>
+      <w:r>
+        <w:rPr>
+          <w:rtl w:val="0"/>
+        </w:rPr>
+      </w:r>
+    </w:p>
+    <w:p>
+      <w:pPr>
+        <w:keepNext w:val="0"/>
+        <w:keepLines w:val="0"/>
+        <w:widowControl w:val="1"/>
+        <w:pBdr>
+          <w:top w:space="0" w:sz="0" w:val="nil"/>
+          <w:left w:space="0" w:sz="0" w:val="nil"/>
+          <w:bottom w:space="0" w:sz="0" w:val="nil"/>
+          <w:right w:space="0" w:sz="0" w:val="nil"/>
+          <w:between w:space="0" w:sz="0" w:val="nil"/>
+        </w:pBdr>
+        <w:shd w:fill="auto" w:val="clear"/>
+        <w:spacing w:after="280" w:before="280" w:line="240" w:lineRule="auto"/>
+        <w:ind w:left="1200" w:right="0" w:firstLine="0"/>
         <w:jc w:val="left"/>
         <w:rPr>
           <w:rFonts w:ascii="Times New Roman" w:cs="Times New Roman" w:eastAsia="Times New Roman" w:hAnsi="Times New Roman"/>
@@ -5021,7 +6677,7 @@
           <w:vertAlign w:val="baseline"/>
           <w:rtl w:val="0"/>
         </w:rPr>
-        <w:t xml:space="preserve">A detailed description of major events and states is presented in this section.</w:t>
+        <w:t xml:space="preserve">A listing of events (control, items) that will cause behavioral change within the system is presented.</w:t>
       </w:r>
       <w:r>
         <w:rPr>
@@ -5074,7 +6730,7 @@
           <w:vertAlign w:val="baseline"/>
           <w:rtl w:val="0"/>
         </w:rPr>
-        <w:t xml:space="preserve"> 5.1.1 Events</w:t>
+        <w:t xml:space="preserve"> 5.1.2 States</w:t>
       </w:r>
       <w:r>
         <w:rPr>
@@ -5127,29 +6783,65 @@
           <w:vertAlign w:val="baseline"/>
           <w:rtl w:val="0"/>
         </w:rPr>
-        <w:t xml:space="preserve">A listing of events (control, items) that will cause behavioral change within the system is presented.</w:t>
-      </w:r>
-      <w:r>
-        <w:rPr>
-          <w:rtl w:val="0"/>
-        </w:rPr>
-      </w:r>
-    </w:p>
-    <w:p>
-      <w:pPr>
-        <w:keepNext w:val="0"/>
-        <w:keepLines w:val="0"/>
-        <w:widowControl w:val="1"/>
-        <w:pBdr>
-          <w:top w:space="0" w:sz="0" w:val="nil"/>
-          <w:left w:space="0" w:sz="0" w:val="nil"/>
-          <w:bottom w:space="0" w:sz="0" w:val="nil"/>
-          <w:right w:space="0" w:sz="0" w:val="nil"/>
-          <w:between w:space="0" w:sz="0" w:val="nil"/>
-        </w:pBdr>
-        <w:shd w:fill="auto" w:val="clear"/>
-        <w:spacing w:after="280" w:before="280" w:line="240" w:lineRule="auto"/>
-        <w:ind w:left="1200" w:right="0" w:firstLine="0"/>
+        <w:t xml:space="preserve">A listing of states (modes of behavior) that will result as a consequence of events is presented.</w:t>
+      </w:r>
+      <w:r>
+        <w:rPr>
+          <w:rtl w:val="0"/>
+        </w:rPr>
+      </w:r>
+    </w:p>
+    <w:p>
+      <w:pPr>
+        <w:keepNext w:val="0"/>
+        <w:keepLines w:val="0"/>
+        <w:widowControl w:val="1"/>
+        <w:pBdr>
+          <w:top w:space="0" w:sz="0" w:val="nil"/>
+          <w:left w:space="0" w:sz="0" w:val="nil"/>
+          <w:bottom w:space="0" w:sz="0" w:val="nil"/>
+          <w:right w:space="0" w:sz="0" w:val="nil"/>
+          <w:between w:space="0" w:sz="0" w:val="nil"/>
+        </w:pBdr>
+        <w:shd w:fill="auto" w:val="clear"/>
+        <w:spacing w:after="280" w:before="280" w:line="240" w:lineRule="auto"/>
+        <w:ind w:left="600" w:right="0" w:firstLine="0"/>
+        <w:jc w:val="left"/>
+        <w:rPr>
+          <w:rFonts w:ascii="Verdana" w:cs="Verdana" w:eastAsia="Verdana" w:hAnsi="Verdana"/>
+          <w:b w:val="0"/>
+          <w:i w:val="0"/>
+          <w:smallCaps w:val="0"/>
+          <w:strike w:val="0"/>
+          <w:color w:val="000000"/>
+          <w:sz w:val="16"/>
+          <w:szCs w:val="16"/>
+          <w:u w:val="none"/>
+          <w:shd w:fill="auto" w:val="clear"/>
+          <w:vertAlign w:val="baseline"/>
+        </w:rPr>
+      </w:pPr>
+      <w:r>
+        <w:rPr>
+          <w:rtl w:val="0"/>
+        </w:rPr>
+      </w:r>
+    </w:p>
+    <w:p>
+      <w:pPr>
+        <w:keepNext w:val="0"/>
+        <w:keepLines w:val="0"/>
+        <w:widowControl w:val="1"/>
+        <w:pBdr>
+          <w:top w:space="0" w:sz="0" w:val="nil"/>
+          <w:left w:space="0" w:sz="0" w:val="nil"/>
+          <w:bottom w:space="0" w:sz="0" w:val="nil"/>
+          <w:right w:space="0" w:sz="0" w:val="nil"/>
+          <w:between w:space="0" w:sz="0" w:val="nil"/>
+        </w:pBdr>
+        <w:shd w:fill="auto" w:val="clear"/>
+        <w:spacing w:after="280" w:before="280" w:line="240" w:lineRule="auto"/>
+        <w:ind w:left="600" w:right="0" w:firstLine="0"/>
         <w:jc w:val="left"/>
         <w:rPr>
           <w:rFonts w:ascii="Times New Roman" w:cs="Times New Roman" w:eastAsia="Times New Roman" w:hAnsi="Times New Roman"/>
@@ -5180,29 +6872,29 @@
           <w:vertAlign w:val="baseline"/>
           <w:rtl w:val="0"/>
         </w:rPr>
-        <w:t xml:space="preserve"> 5.1.2 States</w:t>
-      </w:r>
-      <w:r>
-        <w:rPr>
-          <w:rtl w:val="0"/>
-        </w:rPr>
-      </w:r>
-    </w:p>
-    <w:p>
-      <w:pPr>
-        <w:keepNext w:val="0"/>
-        <w:keepLines w:val="0"/>
-        <w:widowControl w:val="1"/>
-        <w:pBdr>
-          <w:top w:space="0" w:sz="0" w:val="nil"/>
-          <w:left w:space="0" w:sz="0" w:val="nil"/>
-          <w:bottom w:space="0" w:sz="0" w:val="nil"/>
-          <w:right w:space="0" w:sz="0" w:val="nil"/>
-          <w:between w:space="0" w:sz="0" w:val="nil"/>
-        </w:pBdr>
-        <w:shd w:fill="auto" w:val="clear"/>
-        <w:spacing w:after="280" w:before="280" w:line="240" w:lineRule="auto"/>
-        <w:ind w:left="1200" w:right="0" w:firstLine="0"/>
+        <w:t xml:space="preserve"> 5.2 State Transition Diagrams</w:t>
+      </w:r>
+      <w:r>
+        <w:rPr>
+          <w:rtl w:val="0"/>
+        </w:rPr>
+      </w:r>
+    </w:p>
+    <w:p>
+      <w:pPr>
+        <w:keepNext w:val="0"/>
+        <w:keepLines w:val="0"/>
+        <w:widowControl w:val="1"/>
+        <w:pBdr>
+          <w:top w:space="0" w:sz="0" w:val="nil"/>
+          <w:left w:space="0" w:sz="0" w:val="nil"/>
+          <w:bottom w:space="0" w:sz="0" w:val="nil"/>
+          <w:right w:space="0" w:sz="0" w:val="nil"/>
+          <w:between w:space="0" w:sz="0" w:val="nil"/>
+        </w:pBdr>
+        <w:shd w:fill="auto" w:val="clear"/>
+        <w:spacing w:after="280" w:before="280" w:line="240" w:lineRule="auto"/>
+        <w:ind w:left="600" w:right="0" w:firstLine="0"/>
         <w:jc w:val="left"/>
         <w:rPr>
           <w:rFonts w:ascii="Times New Roman" w:cs="Times New Roman" w:eastAsia="Times New Roman" w:hAnsi="Times New Roman"/>
@@ -5233,65 +6925,29 @@
           <w:vertAlign w:val="baseline"/>
           <w:rtl w:val="0"/>
         </w:rPr>
-        <w:t xml:space="preserve">A listing of states (modes of behavior) that will result as a consequence of events is presented.</w:t>
-      </w:r>
-      <w:r>
-        <w:rPr>
-          <w:rtl w:val="0"/>
-        </w:rPr>
-      </w:r>
-    </w:p>
-    <w:p>
-      <w:pPr>
-        <w:keepNext w:val="0"/>
-        <w:keepLines w:val="0"/>
-        <w:widowControl w:val="1"/>
-        <w:pBdr>
-          <w:top w:space="0" w:sz="0" w:val="nil"/>
-          <w:left w:space="0" w:sz="0" w:val="nil"/>
-          <w:bottom w:space="0" w:sz="0" w:val="nil"/>
-          <w:right w:space="0" w:sz="0" w:val="nil"/>
-          <w:between w:space="0" w:sz="0" w:val="nil"/>
-        </w:pBdr>
-        <w:shd w:fill="auto" w:val="clear"/>
-        <w:spacing w:after="280" w:before="280" w:line="240" w:lineRule="auto"/>
-        <w:ind w:left="600" w:right="0" w:firstLine="0"/>
-        <w:jc w:val="left"/>
-        <w:rPr>
-          <w:rFonts w:ascii="Verdana" w:cs="Verdana" w:eastAsia="Verdana" w:hAnsi="Verdana"/>
-          <w:b w:val="0"/>
-          <w:i w:val="0"/>
-          <w:smallCaps w:val="0"/>
-          <w:strike w:val="0"/>
-          <w:color w:val="000000"/>
-          <w:sz w:val="16"/>
-          <w:szCs w:val="16"/>
-          <w:u w:val="none"/>
-          <w:shd w:fill="auto" w:val="clear"/>
-          <w:vertAlign w:val="baseline"/>
-        </w:rPr>
-      </w:pPr>
-      <w:r>
-        <w:rPr>
-          <w:rtl w:val="0"/>
-        </w:rPr>
-      </w:r>
-    </w:p>
-    <w:p>
-      <w:pPr>
-        <w:keepNext w:val="0"/>
-        <w:keepLines w:val="0"/>
-        <w:widowControl w:val="1"/>
-        <w:pBdr>
-          <w:top w:space="0" w:sz="0" w:val="nil"/>
-          <w:left w:space="0" w:sz="0" w:val="nil"/>
-          <w:bottom w:space="0" w:sz="0" w:val="nil"/>
-          <w:right w:space="0" w:sz="0" w:val="nil"/>
-          <w:between w:space="0" w:sz="0" w:val="nil"/>
-        </w:pBdr>
-        <w:shd w:fill="auto" w:val="clear"/>
-        <w:spacing w:after="280" w:before="280" w:line="240" w:lineRule="auto"/>
-        <w:ind w:left="600" w:right="0" w:firstLine="0"/>
+        <w:t xml:space="preserve">Depict the manner in which the software reacts to external events.</w:t>
+      </w:r>
+      <w:r>
+        <w:rPr>
+          <w:rtl w:val="0"/>
+        </w:rPr>
+      </w:r>
+    </w:p>
+    <w:p>
+      <w:pPr>
+        <w:keepNext w:val="0"/>
+        <w:keepLines w:val="0"/>
+        <w:widowControl w:val="1"/>
+        <w:pBdr>
+          <w:top w:space="0" w:sz="0" w:val="nil"/>
+          <w:left w:space="0" w:sz="0" w:val="nil"/>
+          <w:bottom w:space="0" w:sz="0" w:val="nil"/>
+          <w:right w:space="0" w:sz="0" w:val="nil"/>
+          <w:between w:space="0" w:sz="0" w:val="nil"/>
+        </w:pBdr>
+        <w:shd w:fill="auto" w:val="clear"/>
+        <w:spacing w:after="280" w:before="280" w:line="240" w:lineRule="auto"/>
+        <w:ind w:left="0" w:right="0" w:firstLine="0"/>
         <w:jc w:val="left"/>
         <w:rPr>
           <w:rFonts w:ascii="Times New Roman" w:cs="Times New Roman" w:eastAsia="Times New Roman" w:hAnsi="Times New Roman"/>
@@ -5322,29 +6978,234 @@
           <w:vertAlign w:val="baseline"/>
           <w:rtl w:val="0"/>
         </w:rPr>
-        <w:t xml:space="preserve"> 5.2 State Transition Diagrams</w:t>
-      </w:r>
-      <w:r>
-        <w:rPr>
-          <w:rtl w:val="0"/>
-        </w:rPr>
-      </w:r>
-    </w:p>
-    <w:p>
-      <w:pPr>
-        <w:keepNext w:val="0"/>
-        <w:keepLines w:val="0"/>
-        <w:widowControl w:val="1"/>
-        <w:pBdr>
-          <w:top w:space="0" w:sz="0" w:val="nil"/>
-          <w:left w:space="0" w:sz="0" w:val="nil"/>
-          <w:bottom w:space="0" w:sz="0" w:val="nil"/>
-          <w:right w:space="0" w:sz="0" w:val="nil"/>
-          <w:between w:space="0" w:sz="0" w:val="nil"/>
-        </w:pBdr>
-        <w:shd w:fill="auto" w:val="clear"/>
-        <w:spacing w:after="280" w:before="280" w:line="240" w:lineRule="auto"/>
-        <w:ind w:left="600" w:right="0" w:firstLine="0"/>
+        <w:t xml:space="preserve"> </w:t>
+      </w:r>
+      <w:r>
+        <w:rPr>
+          <w:rtl w:val="0"/>
+        </w:rPr>
+      </w:r>
+    </w:p>
+    <w:p>
+      <w:pPr>
+        <w:keepNext w:val="0"/>
+        <w:keepLines w:val="0"/>
+        <w:widowControl w:val="1"/>
+        <w:pBdr>
+          <w:top w:space="0" w:sz="0" w:val="nil"/>
+          <w:left w:space="0" w:sz="0" w:val="nil"/>
+          <w:bottom w:space="0" w:sz="0" w:val="nil"/>
+          <w:right w:space="0" w:sz="0" w:val="nil"/>
+          <w:between w:space="0" w:sz="0" w:val="nil"/>
+        </w:pBdr>
+        <w:shd w:fill="auto" w:val="clear"/>
+        <w:spacing w:after="280" w:before="280" w:line="240" w:lineRule="auto"/>
+        <w:ind w:left="0" w:right="0" w:firstLine="0"/>
+        <w:jc w:val="left"/>
+        <w:rPr>
+          <w:rFonts w:ascii="Verdana" w:cs="Verdana" w:eastAsia="Verdana" w:hAnsi="Verdana"/>
+          <w:b w:val="1"/>
+          <w:i w:val="0"/>
+          <w:smallCaps w:val="0"/>
+          <w:strike w:val="0"/>
+          <w:color w:val="000000"/>
+          <w:sz w:val="16"/>
+          <w:szCs w:val="16"/>
+          <w:u w:val="none"/>
+          <w:shd w:fill="auto" w:val="clear"/>
+          <w:vertAlign w:val="baseline"/>
+        </w:rPr>
+      </w:pPr>
+      <w:r>
+        <w:rPr>
+          <w:rFonts w:ascii="Verdana" w:cs="Verdana" w:eastAsia="Verdana" w:hAnsi="Verdana"/>
+          <w:b w:val="1"/>
+          <w:i w:val="0"/>
+          <w:smallCaps w:val="0"/>
+          <w:strike w:val="0"/>
+          <w:color w:val="000000"/>
+          <w:sz w:val="16"/>
+          <w:szCs w:val="16"/>
+          <w:u w:val="none"/>
+          <w:shd w:fill="auto" w:val="clear"/>
+          <w:vertAlign w:val="baseline"/>
+          <w:rtl w:val="0"/>
+        </w:rPr>
+        <w:t xml:space="preserve">6.0 Restrictions, Limitations, and Constraints</w:t>
+      </w:r>
+    </w:p>
+    <w:p>
+      <w:pPr>
+        <w:keepNext w:val="0"/>
+        <w:keepLines w:val="0"/>
+        <w:widowControl w:val="1"/>
+        <w:pBdr>
+          <w:top w:space="0" w:sz="0" w:val="nil"/>
+          <w:left w:space="0" w:sz="0" w:val="nil"/>
+          <w:bottom w:space="0" w:sz="0" w:val="nil"/>
+          <w:right w:space="0" w:sz="0" w:val="nil"/>
+          <w:between w:space="0" w:sz="0" w:val="nil"/>
+        </w:pBdr>
+        <w:shd w:fill="auto" w:val="clear"/>
+        <w:spacing w:after="280" w:before="280" w:line="240" w:lineRule="auto"/>
+        <w:ind w:left="0" w:right="0" w:firstLine="0"/>
+        <w:jc w:val="left"/>
+        <w:rPr>
+          <w:rFonts w:ascii="Verdana" w:cs="Verdana" w:eastAsia="Verdana" w:hAnsi="Verdana"/>
+          <w:sz w:val="16"/>
+          <w:szCs w:val="16"/>
+        </w:rPr>
+      </w:pPr>
+      <w:r>
+        <w:rPr>
+          <w:rFonts w:ascii="Verdana" w:cs="Verdana" w:eastAsia="Verdana" w:hAnsi="Verdana"/>
+          <w:sz w:val="16"/>
+          <w:szCs w:val="16"/>
+          <w:rtl w:val="0"/>
+        </w:rPr>
+        <w:t xml:space="preserve">Not Applicable</w:t>
+      </w:r>
+    </w:p>
+    <w:p>
+      <w:pPr>
+        <w:keepNext w:val="0"/>
+        <w:keepLines w:val="0"/>
+        <w:widowControl w:val="1"/>
+        <w:pBdr>
+          <w:top w:space="0" w:sz="0" w:val="nil"/>
+          <w:left w:space="0" w:sz="0" w:val="nil"/>
+          <w:bottom w:space="0" w:sz="0" w:val="nil"/>
+          <w:right w:space="0" w:sz="0" w:val="nil"/>
+          <w:between w:space="0" w:sz="0" w:val="nil"/>
+        </w:pBdr>
+        <w:shd w:fill="auto" w:val="clear"/>
+        <w:spacing w:after="280" w:before="280" w:line="240" w:lineRule="auto"/>
+        <w:ind w:left="0" w:right="0" w:firstLine="0"/>
+        <w:jc w:val="left"/>
+        <w:rPr>
+          <w:rFonts w:ascii="Verdana" w:cs="Verdana" w:eastAsia="Verdana" w:hAnsi="Verdana"/>
+          <w:b w:val="0"/>
+          <w:i w:val="0"/>
+          <w:smallCaps w:val="0"/>
+          <w:strike w:val="0"/>
+          <w:color w:val="000000"/>
+          <w:sz w:val="16"/>
+          <w:szCs w:val="16"/>
+          <w:u w:val="none"/>
+          <w:shd w:fill="auto" w:val="clear"/>
+          <w:vertAlign w:val="baseline"/>
+        </w:rPr>
+      </w:pPr>
+      <w:r>
+        <w:rPr>
+          <w:rFonts w:ascii="Verdana" w:cs="Verdana" w:eastAsia="Verdana" w:hAnsi="Verdana"/>
+          <w:b w:val="1"/>
+          <w:i w:val="0"/>
+          <w:smallCaps w:val="0"/>
+          <w:strike w:val="0"/>
+          <w:color w:val="000000"/>
+          <w:sz w:val="16"/>
+          <w:szCs w:val="16"/>
+          <w:u w:val="none"/>
+          <w:shd w:fill="auto" w:val="clear"/>
+          <w:vertAlign w:val="baseline"/>
+          <w:rtl w:val="0"/>
+        </w:rPr>
+        <w:t xml:space="preserve"> </w:t>
+      </w:r>
+      <w:r>
+        <w:rPr>
+          <w:rtl w:val="0"/>
+        </w:rPr>
+      </w:r>
+    </w:p>
+    <w:p>
+      <w:pPr>
+        <w:keepNext w:val="0"/>
+        <w:keepLines w:val="0"/>
+        <w:widowControl w:val="1"/>
+        <w:pBdr>
+          <w:top w:space="0" w:sz="0" w:val="nil"/>
+          <w:left w:space="0" w:sz="0" w:val="nil"/>
+          <w:bottom w:space="0" w:sz="0" w:val="nil"/>
+          <w:right w:space="0" w:sz="0" w:val="nil"/>
+          <w:between w:space="0" w:sz="0" w:val="nil"/>
+        </w:pBdr>
+        <w:shd w:fill="auto" w:val="clear"/>
+        <w:spacing w:after="280" w:before="280" w:line="240" w:lineRule="auto"/>
+        <w:ind w:left="0" w:right="0" w:firstLine="0"/>
+        <w:jc w:val="left"/>
+        <w:rPr>
+          <w:rFonts w:ascii="Verdana" w:cs="Verdana" w:eastAsia="Verdana" w:hAnsi="Verdana"/>
+          <w:b w:val="0"/>
+          <w:i w:val="0"/>
+          <w:smallCaps w:val="0"/>
+          <w:strike w:val="0"/>
+          <w:color w:val="000000"/>
+          <w:sz w:val="16"/>
+          <w:szCs w:val="16"/>
+          <w:u w:val="none"/>
+          <w:shd w:fill="auto" w:val="clear"/>
+          <w:vertAlign w:val="baseline"/>
+        </w:rPr>
+      </w:pPr>
+      <w:r>
+        <w:rPr>
+          <w:rtl w:val="0"/>
+        </w:rPr>
+      </w:r>
+    </w:p>
+    <w:p>
+      <w:pPr>
+        <w:keepNext w:val="0"/>
+        <w:keepLines w:val="0"/>
+        <w:widowControl w:val="1"/>
+        <w:pBdr>
+          <w:top w:space="0" w:sz="0" w:val="nil"/>
+          <w:left w:space="0" w:sz="0" w:val="nil"/>
+          <w:bottom w:space="0" w:sz="0" w:val="nil"/>
+          <w:right w:space="0" w:sz="0" w:val="nil"/>
+          <w:between w:space="0" w:sz="0" w:val="nil"/>
+        </w:pBdr>
+        <w:shd w:fill="auto" w:val="clear"/>
+        <w:spacing w:after="280" w:before="280" w:line="240" w:lineRule="auto"/>
+        <w:ind w:left="0" w:right="0" w:firstLine="0"/>
+        <w:jc w:val="left"/>
+        <w:rPr>
+          <w:rFonts w:ascii="Verdana" w:cs="Verdana" w:eastAsia="Verdana" w:hAnsi="Verdana"/>
+          <w:b w:val="0"/>
+          <w:i w:val="0"/>
+          <w:smallCaps w:val="0"/>
+          <w:strike w:val="0"/>
+          <w:color w:val="000000"/>
+          <w:sz w:val="16"/>
+          <w:szCs w:val="16"/>
+          <w:u w:val="none"/>
+          <w:shd w:fill="auto" w:val="clear"/>
+          <w:vertAlign w:val="baseline"/>
+        </w:rPr>
+      </w:pPr>
+      <w:r>
+        <w:rPr>
+          <w:rtl w:val="0"/>
+        </w:rPr>
+      </w:r>
+    </w:p>
+    <w:p>
+      <w:pPr>
+        <w:keepNext w:val="0"/>
+        <w:keepLines w:val="0"/>
+        <w:widowControl w:val="1"/>
+        <w:pBdr>
+          <w:top w:space="0" w:sz="0" w:val="nil"/>
+          <w:left w:space="0" w:sz="0" w:val="nil"/>
+          <w:bottom w:space="0" w:sz="0" w:val="nil"/>
+          <w:right w:space="0" w:sz="0" w:val="nil"/>
+          <w:between w:space="0" w:sz="0" w:val="nil"/>
+        </w:pBdr>
+        <w:shd w:fill="auto" w:val="clear"/>
+        <w:spacing w:after="280" w:before="280" w:line="240" w:lineRule="auto"/>
+        <w:ind w:left="0" w:right="0" w:firstLine="0"/>
         <w:jc w:val="left"/>
         <w:rPr>
           <w:rFonts w:ascii="Times New Roman" w:cs="Times New Roman" w:eastAsia="Times New Roman" w:hAnsi="Times New Roman"/>
@@ -5362,23 +7223,6 @@
       </w:pPr>
       <w:r>
         <w:rPr>
-          <w:rFonts w:ascii="Verdana" w:cs="Verdana" w:eastAsia="Verdana" w:hAnsi="Verdana"/>
-          <w:b w:val="1"/>
-          <w:i w:val="0"/>
-          <w:smallCaps w:val="0"/>
-          <w:strike w:val="0"/>
-          <w:color w:val="000000"/>
-          <w:sz w:val="16"/>
-          <w:szCs w:val="16"/>
-          <w:u w:val="none"/>
-          <w:shd w:fill="auto" w:val="clear"/>
-          <w:vertAlign w:val="baseline"/>
-          <w:rtl w:val="0"/>
-        </w:rPr>
-        <w:t xml:space="preserve">Depict the manner in which the software reacts to external events.</w:t>
-      </w:r>
-      <w:r>
-        <w:rPr>
           <w:rtl w:val="0"/>
         </w:rPr>
       </w:r>
@@ -5428,213 +7272,8 @@
           <w:vertAlign w:val="baseline"/>
           <w:rtl w:val="0"/>
         </w:rPr>
-        <w:t xml:space="preserve"> </w:t>
-      </w:r>
-      <w:r>
-        <w:rPr>
-          <w:rtl w:val="0"/>
-        </w:rPr>
-      </w:r>
-    </w:p>
-    <w:p>
-      <w:pPr>
-        <w:keepNext w:val="0"/>
-        <w:keepLines w:val="0"/>
-        <w:widowControl w:val="1"/>
-        <w:pBdr>
-          <w:top w:space="0" w:sz="0" w:val="nil"/>
-          <w:left w:space="0" w:sz="0" w:val="nil"/>
-          <w:bottom w:space="0" w:sz="0" w:val="nil"/>
-          <w:right w:space="0" w:sz="0" w:val="nil"/>
-          <w:between w:space="0" w:sz="0" w:val="nil"/>
-        </w:pBdr>
-        <w:shd w:fill="auto" w:val="clear"/>
-        <w:spacing w:after="280" w:before="280" w:line="240" w:lineRule="auto"/>
-        <w:ind w:left="0" w:right="0" w:firstLine="0"/>
-        <w:jc w:val="left"/>
-        <w:rPr>
-          <w:rFonts w:ascii="Verdana" w:cs="Verdana" w:eastAsia="Verdana" w:hAnsi="Verdana"/>
-          <w:b w:val="1"/>
-          <w:i w:val="0"/>
-          <w:smallCaps w:val="0"/>
-          <w:strike w:val="0"/>
-          <w:color w:val="000000"/>
-          <w:sz w:val="16"/>
-          <w:szCs w:val="16"/>
-          <w:u w:val="none"/>
-          <w:shd w:fill="auto" w:val="clear"/>
-          <w:vertAlign w:val="baseline"/>
-        </w:rPr>
-      </w:pPr>
-      <w:r>
-        <w:rPr>
-          <w:rFonts w:ascii="Verdana" w:cs="Verdana" w:eastAsia="Verdana" w:hAnsi="Verdana"/>
-          <w:b w:val="1"/>
-          <w:i w:val="0"/>
-          <w:smallCaps w:val="0"/>
-          <w:strike w:val="0"/>
-          <w:color w:val="000000"/>
-          <w:sz w:val="16"/>
-          <w:szCs w:val="16"/>
-          <w:u w:val="none"/>
-          <w:shd w:fill="auto" w:val="clear"/>
-          <w:vertAlign w:val="baseline"/>
-          <w:rtl w:val="0"/>
-        </w:rPr>
-        <w:t xml:space="preserve">6.0 Restrictions, Limitations, and Constraints</w:t>
-      </w:r>
-    </w:p>
-    <w:p>
-      <w:pPr>
-        <w:keepNext w:val="0"/>
-        <w:keepLines w:val="0"/>
-        <w:widowControl w:val="1"/>
-        <w:pBdr>
-          <w:top w:space="0" w:sz="0" w:val="nil"/>
-          <w:left w:space="0" w:sz="0" w:val="nil"/>
-          <w:bottom w:space="0" w:sz="0" w:val="nil"/>
-          <w:right w:space="0" w:sz="0" w:val="nil"/>
-          <w:between w:space="0" w:sz="0" w:val="nil"/>
-        </w:pBdr>
-        <w:shd w:fill="auto" w:val="clear"/>
-        <w:spacing w:after="280" w:before="280" w:line="240" w:lineRule="auto"/>
-        <w:ind w:left="0" w:right="0" w:firstLine="0"/>
-        <w:jc w:val="left"/>
-        <w:rPr>
-          <w:rFonts w:ascii="Verdana" w:cs="Verdana" w:eastAsia="Verdana" w:hAnsi="Verdana"/>
-          <w:sz w:val="16"/>
-          <w:szCs w:val="16"/>
-        </w:rPr>
-      </w:pPr>
-      <w:r>
-        <w:rPr>
-          <w:rFonts w:ascii="Verdana" w:cs="Verdana" w:eastAsia="Verdana" w:hAnsi="Verdana"/>
-          <w:sz w:val="16"/>
-          <w:szCs w:val="16"/>
-          <w:rtl w:val="0"/>
-        </w:rPr>
-        <w:t xml:space="preserve">Not Applicable</w:t>
-      </w:r>
-    </w:p>
-    <w:p>
-      <w:pPr>
-        <w:keepNext w:val="0"/>
-        <w:keepLines w:val="0"/>
-        <w:widowControl w:val="1"/>
-        <w:pBdr>
-          <w:top w:space="0" w:sz="0" w:val="nil"/>
-          <w:left w:space="0" w:sz="0" w:val="nil"/>
-          <w:bottom w:space="0" w:sz="0" w:val="nil"/>
-          <w:right w:space="0" w:sz="0" w:val="nil"/>
-          <w:between w:space="0" w:sz="0" w:val="nil"/>
-        </w:pBdr>
-        <w:shd w:fill="auto" w:val="clear"/>
-        <w:spacing w:after="280" w:before="280" w:line="240" w:lineRule="auto"/>
-        <w:ind w:left="0" w:right="0" w:firstLine="0"/>
-        <w:jc w:val="left"/>
-        <w:rPr>
-          <w:rFonts w:ascii="Verdana" w:cs="Verdana" w:eastAsia="Verdana" w:hAnsi="Verdana"/>
-          <w:b w:val="0"/>
-          <w:i w:val="0"/>
-          <w:smallCaps w:val="0"/>
-          <w:strike w:val="0"/>
-          <w:color w:val="000000"/>
-          <w:sz w:val="16"/>
-          <w:szCs w:val="16"/>
-          <w:u w:val="none"/>
-          <w:shd w:fill="auto" w:val="clear"/>
-          <w:vertAlign w:val="baseline"/>
-        </w:rPr>
-      </w:pPr>
-      <w:r>
-        <w:rPr>
-          <w:rFonts w:ascii="Verdana" w:cs="Verdana" w:eastAsia="Verdana" w:hAnsi="Verdana"/>
-          <w:b w:val="1"/>
-          <w:i w:val="0"/>
-          <w:smallCaps w:val="0"/>
-          <w:strike w:val="0"/>
-          <w:color w:val="000000"/>
-          <w:sz w:val="16"/>
-          <w:szCs w:val="16"/>
-          <w:u w:val="none"/>
-          <w:shd w:fill="auto" w:val="clear"/>
-          <w:vertAlign w:val="baseline"/>
-          <w:rtl w:val="0"/>
-        </w:rPr>
-        <w:t xml:space="preserve"> </w:t>
-      </w:r>
-      <w:r>
-        <w:rPr>
-          <w:rtl w:val="0"/>
-        </w:rPr>
-      </w:r>
-    </w:p>
-    <w:p>
-      <w:pPr>
-        <w:keepNext w:val="0"/>
-        <w:keepLines w:val="0"/>
-        <w:widowControl w:val="1"/>
-        <w:pBdr>
-          <w:top w:space="0" w:sz="0" w:val="nil"/>
-          <w:left w:space="0" w:sz="0" w:val="nil"/>
-          <w:bottom w:space="0" w:sz="0" w:val="nil"/>
-          <w:right w:space="0" w:sz="0" w:val="nil"/>
-          <w:between w:space="0" w:sz="0" w:val="nil"/>
-        </w:pBdr>
-        <w:shd w:fill="auto" w:val="clear"/>
-        <w:spacing w:after="280" w:before="280" w:line="240" w:lineRule="auto"/>
-        <w:ind w:left="0" w:right="0" w:firstLine="0"/>
-        <w:jc w:val="left"/>
-        <w:rPr>
-          <w:rFonts w:ascii="Verdana" w:cs="Verdana" w:eastAsia="Verdana" w:hAnsi="Verdana"/>
-          <w:b w:val="0"/>
-          <w:i w:val="0"/>
-          <w:smallCaps w:val="0"/>
-          <w:strike w:val="0"/>
-          <w:color w:val="000000"/>
-          <w:sz w:val="16"/>
-          <w:szCs w:val="16"/>
-          <w:u w:val="none"/>
-          <w:shd w:fill="auto" w:val="clear"/>
-          <w:vertAlign w:val="baseline"/>
-        </w:rPr>
-      </w:pPr>
-      <w:r>
-        <w:rPr>
-          <w:rtl w:val="0"/>
-        </w:rPr>
-      </w:r>
-    </w:p>
-    <w:p>
-      <w:pPr>
-        <w:keepNext w:val="0"/>
-        <w:keepLines w:val="0"/>
-        <w:widowControl w:val="1"/>
-        <w:pBdr>
-          <w:top w:space="0" w:sz="0" w:val="nil"/>
-          <w:left w:space="0" w:sz="0" w:val="nil"/>
-          <w:bottom w:space="0" w:sz="0" w:val="nil"/>
-          <w:right w:space="0" w:sz="0" w:val="nil"/>
-          <w:between w:space="0" w:sz="0" w:val="nil"/>
-        </w:pBdr>
-        <w:shd w:fill="auto" w:val="clear"/>
-        <w:spacing w:after="280" w:before="280" w:line="240" w:lineRule="auto"/>
-        <w:ind w:left="0" w:right="0" w:firstLine="0"/>
-        <w:jc w:val="left"/>
-        <w:rPr>
-          <w:rFonts w:ascii="Verdana" w:cs="Verdana" w:eastAsia="Verdana" w:hAnsi="Verdana"/>
-          <w:b w:val="0"/>
-          <w:i w:val="0"/>
-          <w:smallCaps w:val="0"/>
-          <w:strike w:val="0"/>
-          <w:color w:val="000000"/>
-          <w:sz w:val="16"/>
-          <w:szCs w:val="16"/>
-          <w:u w:val="none"/>
-          <w:shd w:fill="auto" w:val="clear"/>
-          <w:vertAlign w:val="baseline"/>
-        </w:rPr>
-      </w:pPr>
+        <w:t xml:space="preserve">7.0 Validation Criteria</w:t>
+      </w:r>
       <w:r>
         <w:rPr>
           <w:rtl w:val="0"/>
@@ -5673,25 +7312,42 @@
       </w:pPr>
       <w:r>
         <w:rPr>
-          <w:rtl w:val="0"/>
-        </w:rPr>
-      </w:r>
-    </w:p>
-    <w:p>
-      <w:pPr>
-        <w:keepNext w:val="0"/>
-        <w:keepLines w:val="0"/>
-        <w:widowControl w:val="1"/>
-        <w:pBdr>
-          <w:top w:space="0" w:sz="0" w:val="nil"/>
-          <w:left w:space="0" w:sz="0" w:val="nil"/>
-          <w:bottom w:space="0" w:sz="0" w:val="nil"/>
-          <w:right w:space="0" w:sz="0" w:val="nil"/>
-          <w:between w:space="0" w:sz="0" w:val="nil"/>
-        </w:pBdr>
-        <w:shd w:fill="auto" w:val="clear"/>
-        <w:spacing w:after="280" w:before="280" w:line="240" w:lineRule="auto"/>
-        <w:ind w:left="0" w:right="0" w:firstLine="0"/>
+          <w:rFonts w:ascii="Verdana" w:cs="Verdana" w:eastAsia="Verdana" w:hAnsi="Verdana"/>
+          <w:b w:val="1"/>
+          <w:i w:val="0"/>
+          <w:smallCaps w:val="0"/>
+          <w:strike w:val="0"/>
+          <w:color w:val="000000"/>
+          <w:sz w:val="16"/>
+          <w:szCs w:val="16"/>
+          <w:u w:val="none"/>
+          <w:shd w:fill="auto" w:val="clear"/>
+          <w:vertAlign w:val="baseline"/>
+          <w:rtl w:val="0"/>
+        </w:rPr>
+        <w:t xml:space="preserve">The approach to software validation is described.</w:t>
+      </w:r>
+      <w:r>
+        <w:rPr>
+          <w:rtl w:val="0"/>
+        </w:rPr>
+      </w:r>
+    </w:p>
+    <w:p>
+      <w:pPr>
+        <w:keepNext w:val="0"/>
+        <w:keepLines w:val="0"/>
+        <w:widowControl w:val="1"/>
+        <w:pBdr>
+          <w:top w:space="0" w:sz="0" w:val="nil"/>
+          <w:left w:space="0" w:sz="0" w:val="nil"/>
+          <w:bottom w:space="0" w:sz="0" w:val="nil"/>
+          <w:right w:space="0" w:sz="0" w:val="nil"/>
+          <w:between w:space="0" w:sz="0" w:val="nil"/>
+        </w:pBdr>
+        <w:shd w:fill="auto" w:val="clear"/>
+        <w:spacing w:after="280" w:before="280" w:line="240" w:lineRule="auto"/>
+        <w:ind w:left="600" w:right="0" w:firstLine="0"/>
         <w:jc w:val="left"/>
         <w:rPr>
           <w:rFonts w:ascii="Times New Roman" w:cs="Times New Roman" w:eastAsia="Times New Roman" w:hAnsi="Times New Roman"/>
@@ -5722,29 +7378,29 @@
           <w:vertAlign w:val="baseline"/>
           <w:rtl w:val="0"/>
         </w:rPr>
-        <w:t xml:space="preserve">7.0 Validation Criteria</w:t>
-      </w:r>
-      <w:r>
-        <w:rPr>
-          <w:rtl w:val="0"/>
-        </w:rPr>
-      </w:r>
-    </w:p>
-    <w:p>
-      <w:pPr>
-        <w:keepNext w:val="0"/>
-        <w:keepLines w:val="0"/>
-        <w:widowControl w:val="1"/>
-        <w:pBdr>
-          <w:top w:space="0" w:sz="0" w:val="nil"/>
-          <w:left w:space="0" w:sz="0" w:val="nil"/>
-          <w:bottom w:space="0" w:sz="0" w:val="nil"/>
-          <w:right w:space="0" w:sz="0" w:val="nil"/>
-          <w:between w:space="0" w:sz="0" w:val="nil"/>
-        </w:pBdr>
-        <w:shd w:fill="auto" w:val="clear"/>
-        <w:spacing w:after="280" w:before="280" w:line="240" w:lineRule="auto"/>
-        <w:ind w:left="0" w:right="0" w:firstLine="0"/>
+        <w:t xml:space="preserve"> 7.1 Classes of tests/Test Strategy</w:t>
+      </w:r>
+      <w:r>
+        <w:rPr>
+          <w:rtl w:val="0"/>
+        </w:rPr>
+      </w:r>
+    </w:p>
+    <w:p>
+      <w:pPr>
+        <w:keepNext w:val="0"/>
+        <w:keepLines w:val="0"/>
+        <w:widowControl w:val="1"/>
+        <w:pBdr>
+          <w:top w:space="0" w:sz="0" w:val="nil"/>
+          <w:left w:space="0" w:sz="0" w:val="nil"/>
+          <w:bottom w:space="0" w:sz="0" w:val="nil"/>
+          <w:right w:space="0" w:sz="0" w:val="nil"/>
+          <w:between w:space="0" w:sz="0" w:val="nil"/>
+        </w:pBdr>
+        <w:shd w:fill="auto" w:val="clear"/>
+        <w:spacing w:after="280" w:before="280" w:line="240" w:lineRule="auto"/>
+        <w:ind w:left="600" w:right="0" w:firstLine="0"/>
         <w:jc w:val="left"/>
         <w:rPr>
           <w:rFonts w:ascii="Times New Roman" w:cs="Times New Roman" w:eastAsia="Times New Roman" w:hAnsi="Times New Roman"/>
@@ -5775,7 +7431,7 @@
           <w:vertAlign w:val="baseline"/>
           <w:rtl w:val="0"/>
         </w:rPr>
-        <w:t xml:space="preserve">The approach to software validation is described.</w:t>
+        <w:t xml:space="preserve">The types of tests to be conducted are specified, including as much detail as is possible at this stage. Emphasis here is on black- box testing.</w:t>
       </w:r>
       <w:r>
         <w:rPr>
@@ -5828,7 +7484,7 @@
           <w:vertAlign w:val="baseline"/>
           <w:rtl w:val="0"/>
         </w:rPr>
-        <w:t xml:space="preserve"> 7.1 Classes of tests/Test Strategy</w:t>
+        <w:t xml:space="preserve"> 7.2 Expected software response</w:t>
       </w:r>
       <w:r>
         <w:rPr>
@@ -5881,7 +7537,7 @@
           <w:vertAlign w:val="baseline"/>
           <w:rtl w:val="0"/>
         </w:rPr>
-        <w:t xml:space="preserve">The types of tests to be conducted are specified, including as much detail as is possible at this stage. Emphasis here is on black- box testing.</w:t>
+        <w:t xml:space="preserve">The expected results from testing are specified.</w:t>
       </w:r>
       <w:r>
         <w:rPr>
@@ -5934,7 +7590,7 @@
           <w:vertAlign w:val="baseline"/>
           <w:rtl w:val="0"/>
         </w:rPr>
-        <w:t xml:space="preserve"> 7.2 Expected software response</w:t>
+        <w:t xml:space="preserve"> 7.3 Performance bounds</w:t>
       </w:r>
       <w:r>
         <w:rPr>
@@ -5987,29 +7643,29 @@
           <w:vertAlign w:val="baseline"/>
           <w:rtl w:val="0"/>
         </w:rPr>
-        <w:t xml:space="preserve">The expected results from testing are specified.</w:t>
-      </w:r>
-      <w:r>
-        <w:rPr>
-          <w:rtl w:val="0"/>
-        </w:rPr>
-      </w:r>
-    </w:p>
-    <w:p>
-      <w:pPr>
-        <w:keepNext w:val="0"/>
-        <w:keepLines w:val="0"/>
-        <w:widowControl w:val="1"/>
-        <w:pBdr>
-          <w:top w:space="0" w:sz="0" w:val="nil"/>
-          <w:left w:space="0" w:sz="0" w:val="nil"/>
-          <w:bottom w:space="0" w:sz="0" w:val="nil"/>
-          <w:right w:space="0" w:sz="0" w:val="nil"/>
-          <w:between w:space="0" w:sz="0" w:val="nil"/>
-        </w:pBdr>
-        <w:shd w:fill="auto" w:val="clear"/>
-        <w:spacing w:after="280" w:before="280" w:line="240" w:lineRule="auto"/>
-        <w:ind w:left="600" w:right="0" w:firstLine="0"/>
+        <w:t xml:space="preserve">Special performance requirements are specified.</w:t>
+      </w:r>
+      <w:r>
+        <w:rPr>
+          <w:rtl w:val="0"/>
+        </w:rPr>
+      </w:r>
+    </w:p>
+    <w:p>
+      <w:pPr>
+        <w:keepNext w:val="0"/>
+        <w:keepLines w:val="0"/>
+        <w:widowControl w:val="1"/>
+        <w:pBdr>
+          <w:top w:space="0" w:sz="0" w:val="nil"/>
+          <w:left w:space="0" w:sz="0" w:val="nil"/>
+          <w:bottom w:space="0" w:sz="0" w:val="nil"/>
+          <w:right w:space="0" w:sz="0" w:val="nil"/>
+          <w:between w:space="0" w:sz="0" w:val="nil"/>
+        </w:pBdr>
+        <w:shd w:fill="auto" w:val="clear"/>
+        <w:spacing w:after="280" w:before="280" w:line="240" w:lineRule="auto"/>
+        <w:ind w:left="0" w:right="0" w:firstLine="0"/>
         <w:jc w:val="left"/>
         <w:rPr>
           <w:rFonts w:ascii="Times New Roman" w:cs="Times New Roman" w:eastAsia="Times New Roman" w:hAnsi="Times New Roman"/>
@@ -6040,29 +7696,29 @@
           <w:vertAlign w:val="baseline"/>
           <w:rtl w:val="0"/>
         </w:rPr>
-        <w:t xml:space="preserve"> 7.3 Performance bounds</w:t>
-      </w:r>
-      <w:r>
-        <w:rPr>
-          <w:rtl w:val="0"/>
-        </w:rPr>
-      </w:r>
-    </w:p>
-    <w:p>
-      <w:pPr>
-        <w:keepNext w:val="0"/>
-        <w:keepLines w:val="0"/>
-        <w:widowControl w:val="1"/>
-        <w:pBdr>
-          <w:top w:space="0" w:sz="0" w:val="nil"/>
-          <w:left w:space="0" w:sz="0" w:val="nil"/>
-          <w:bottom w:space="0" w:sz="0" w:val="nil"/>
-          <w:right w:space="0" w:sz="0" w:val="nil"/>
-          <w:between w:space="0" w:sz="0" w:val="nil"/>
-        </w:pBdr>
-        <w:shd w:fill="auto" w:val="clear"/>
-        <w:spacing w:after="280" w:before="280" w:line="240" w:lineRule="auto"/>
-        <w:ind w:left="600" w:right="0" w:firstLine="0"/>
+        <w:t xml:space="preserve"> </w:t>
+      </w:r>
+      <w:r>
+        <w:rPr>
+          <w:rtl w:val="0"/>
+        </w:rPr>
+      </w:r>
+    </w:p>
+    <w:p>
+      <w:pPr>
+        <w:keepNext w:val="0"/>
+        <w:keepLines w:val="0"/>
+        <w:widowControl w:val="1"/>
+        <w:pBdr>
+          <w:top w:space="0" w:sz="0" w:val="nil"/>
+          <w:left w:space="0" w:sz="0" w:val="nil"/>
+          <w:bottom w:space="0" w:sz="0" w:val="nil"/>
+          <w:right w:space="0" w:sz="0" w:val="nil"/>
+          <w:between w:space="0" w:sz="0" w:val="nil"/>
+        </w:pBdr>
+        <w:shd w:fill="auto" w:val="clear"/>
+        <w:spacing w:after="280" w:before="280" w:line="240" w:lineRule="auto"/>
+        <w:ind w:left="0" w:right="0" w:firstLine="0"/>
         <w:jc w:val="left"/>
         <w:rPr>
           <w:rFonts w:ascii="Times New Roman" w:cs="Times New Roman" w:eastAsia="Times New Roman" w:hAnsi="Times New Roman"/>
@@ -6093,7 +7749,7 @@
           <w:vertAlign w:val="baseline"/>
           <w:rtl w:val="0"/>
         </w:rPr>
-        <w:t xml:space="preserve">Special performance requirements are specified.</w:t>
+        <w:t xml:space="preserve">8.0 Appendices</w:t>
       </w:r>
       <w:r>
         <w:rPr>
@@ -6146,112 +7802,6 @@
           <w:vertAlign w:val="baseline"/>
           <w:rtl w:val="0"/>
         </w:rPr>
-        <w:t xml:space="preserve"> </w:t>
-      </w:r>
-      <w:r>
-        <w:rPr>
-          <w:rtl w:val="0"/>
-        </w:rPr>
-      </w:r>
-    </w:p>
-    <w:p>
-      <w:pPr>
-        <w:keepNext w:val="0"/>
-        <w:keepLines w:val="0"/>
-        <w:widowControl w:val="1"/>
-        <w:pBdr>
-          <w:top w:space="0" w:sz="0" w:val="nil"/>
-          <w:left w:space="0" w:sz="0" w:val="nil"/>
-          <w:bottom w:space="0" w:sz="0" w:val="nil"/>
-          <w:right w:space="0" w:sz="0" w:val="nil"/>
-          <w:between w:space="0" w:sz="0" w:val="nil"/>
-        </w:pBdr>
-        <w:shd w:fill="auto" w:val="clear"/>
-        <w:spacing w:after="280" w:before="280" w:line="240" w:lineRule="auto"/>
-        <w:ind w:left="0" w:right="0" w:firstLine="0"/>
-        <w:jc w:val="left"/>
-        <w:rPr>
-          <w:rFonts w:ascii="Times New Roman" w:cs="Times New Roman" w:eastAsia="Times New Roman" w:hAnsi="Times New Roman"/>
-          <w:b w:val="0"/>
-          <w:i w:val="0"/>
-          <w:smallCaps w:val="0"/>
-          <w:strike w:val="0"/>
-          <w:color w:val="000000"/>
-          <w:sz w:val="16"/>
-          <w:szCs w:val="16"/>
-          <w:u w:val="none"/>
-          <w:shd w:fill="auto" w:val="clear"/>
-          <w:vertAlign w:val="baseline"/>
-        </w:rPr>
-      </w:pPr>
-      <w:r>
-        <w:rPr>
-          <w:rFonts w:ascii="Verdana" w:cs="Verdana" w:eastAsia="Verdana" w:hAnsi="Verdana"/>
-          <w:b w:val="1"/>
-          <w:i w:val="0"/>
-          <w:smallCaps w:val="0"/>
-          <w:strike w:val="0"/>
-          <w:color w:val="000000"/>
-          <w:sz w:val="16"/>
-          <w:szCs w:val="16"/>
-          <w:u w:val="none"/>
-          <w:shd w:fill="auto" w:val="clear"/>
-          <w:vertAlign w:val="baseline"/>
-          <w:rtl w:val="0"/>
-        </w:rPr>
-        <w:t xml:space="preserve">8.0 Appendices</w:t>
-      </w:r>
-      <w:r>
-        <w:rPr>
-          <w:rtl w:val="0"/>
-        </w:rPr>
-      </w:r>
-    </w:p>
-    <w:p>
-      <w:pPr>
-        <w:keepNext w:val="0"/>
-        <w:keepLines w:val="0"/>
-        <w:widowControl w:val="1"/>
-        <w:pBdr>
-          <w:top w:space="0" w:sz="0" w:val="nil"/>
-          <w:left w:space="0" w:sz="0" w:val="nil"/>
-          <w:bottom w:space="0" w:sz="0" w:val="nil"/>
-          <w:right w:space="0" w:sz="0" w:val="nil"/>
-          <w:between w:space="0" w:sz="0" w:val="nil"/>
-        </w:pBdr>
-        <w:shd w:fill="auto" w:val="clear"/>
-        <w:spacing w:after="280" w:before="280" w:line="240" w:lineRule="auto"/>
-        <w:ind w:left="0" w:right="0" w:firstLine="0"/>
-        <w:jc w:val="left"/>
-        <w:rPr>
-          <w:rFonts w:ascii="Times New Roman" w:cs="Times New Roman" w:eastAsia="Times New Roman" w:hAnsi="Times New Roman"/>
-          <w:b w:val="0"/>
-          <w:i w:val="0"/>
-          <w:smallCaps w:val="0"/>
-          <w:strike w:val="0"/>
-          <w:color w:val="000000"/>
-          <w:sz w:val="16"/>
-          <w:szCs w:val="16"/>
-          <w:u w:val="none"/>
-          <w:shd w:fill="auto" w:val="clear"/>
-          <w:vertAlign w:val="baseline"/>
-        </w:rPr>
-      </w:pPr>
-      <w:r>
-        <w:rPr>
-          <w:rFonts w:ascii="Verdana" w:cs="Verdana" w:eastAsia="Verdana" w:hAnsi="Verdana"/>
-          <w:b w:val="1"/>
-          <w:i w:val="0"/>
-          <w:smallCaps w:val="0"/>
-          <w:strike w:val="0"/>
-          <w:color w:val="000000"/>
-          <w:sz w:val="16"/>
-          <w:szCs w:val="16"/>
-          <w:u w:val="none"/>
-          <w:shd w:fill="auto" w:val="clear"/>
-          <w:vertAlign w:val="baseline"/>
-          <w:rtl w:val="0"/>
-        </w:rPr>
         <w:t xml:space="preserve">Presents information that supplements the Requirements Specification</w:t>
       </w:r>
       <w:r>
@@ -6277,8 +7827,8 @@
         <w:ind w:left="600" w:right="0" w:firstLine="0"/>
         <w:jc w:val="left"/>
         <w:rPr>
-          <w:rFonts w:ascii="Times New Roman" w:cs="Times New Roman" w:eastAsia="Times New Roman" w:hAnsi="Times New Roman"/>
-          <w:b w:val="0"/>
+          <w:rFonts w:ascii="Verdana" w:cs="Verdana" w:eastAsia="Verdana" w:hAnsi="Verdana"/>
+          <w:b w:val="1"/>
           <w:i w:val="0"/>
           <w:smallCaps w:val="0"/>
           <w:strike w:val="0"/>
@@ -6307,10 +7857,37 @@
         </w:rPr>
         <w:t xml:space="preserve">8.1 System traceability matrix</w:t>
       </w:r>
-      <w:r>
-        <w:rPr>
-          <w:rtl w:val="0"/>
-        </w:rPr>
+    </w:p>
+    <w:p>
+      <w:pPr>
+        <w:keepNext w:val="0"/>
+        <w:keepLines w:val="0"/>
+        <w:widowControl w:val="1"/>
+        <w:pBdr>
+          <w:top w:space="0" w:sz="0" w:val="nil"/>
+          <w:left w:space="0" w:sz="0" w:val="nil"/>
+          <w:bottom w:space="0" w:sz="0" w:val="nil"/>
+          <w:right w:space="0" w:sz="0" w:val="nil"/>
+          <w:between w:space="0" w:sz="0" w:val="nil"/>
+        </w:pBdr>
+        <w:shd w:fill="auto" w:val="clear"/>
+        <w:spacing w:after="280" w:before="280" w:line="240" w:lineRule="auto"/>
+        <w:ind w:left="600" w:right="0" w:firstLine="0"/>
+        <w:jc w:val="left"/>
+        <w:rPr>
+          <w:rFonts w:ascii="Verdana" w:cs="Verdana" w:eastAsia="Verdana" w:hAnsi="Verdana"/>
+          <w:sz w:val="16"/>
+          <w:szCs w:val="16"/>
+        </w:rPr>
+      </w:pPr>
+      <w:r>
+        <w:rPr>
+          <w:rFonts w:ascii="Verdana" w:cs="Verdana" w:eastAsia="Verdana" w:hAnsi="Verdana"/>
+          <w:sz w:val="16"/>
+          <w:szCs w:val="16"/>
+          <w:rtl w:val="0"/>
+        </w:rPr>
+        <w:t xml:space="preserve">Please see the Traceability Matrix spreadsheet at project root</w:t>
       </w:r>
     </w:p>
     <w:p>
@@ -8237,7 +9814,7 @@
 
 <file path=customXML/item1.xml><?xml version="1.0" encoding="utf-8"?>
 <go:gDocsCustomXmlDataStorage xmlns:go="http://customooxmlschemas.google.com/" xmlns:r="http://schemas.openxmlformats.org/officeDocument/2006/relationships">
-  <go:docsCustomData xmlns:go="http://customooxmlschemas.google.com/" roundtripDataSignature="AMtx7miazporZ7FgLEMNPzzs6deNsf3YPw==">AMUW2mUMU5Pz/Dpwt55rV8MOyvrv0kiws8h5N4GLWOHUbv9zEGud1DaMiJzBiWH/3Rd+GIeyVoN6b0NZEUU+Zipfr46MXEZER004CU5scoNOei91LF/FSAc=</go:docsCustomData>
+  <go:docsCustomData xmlns:go="http://customooxmlschemas.google.com/" roundtripDataSignature="AMtx7miazporZ7FgLEMNPzzs6deNsf3YPw==">AMUW2mU4m5IBOvHz1vc+x07cOdB5xnOlkGg35yIm5FX9d5ed61iaAyOy32dRubD9MOYzVaEG4YWPwfzhdP38GRjYHwRjujymHNl7iWswPLtqLRc02ib3bcw=</go:docsCustomData>
 </go:gDocsCustomXmlDataStorage>
 </file>
 

</xml_diff>